<commit_message>
adding thesis docx copy
</commit_message>
<xml_diff>
--- a/Reports/ThesisFinal/Thesis_Draft_Manish_0.2.docx
+++ b/Reports/ThesisFinal/Thesis_Draft_Manish_0.2.docx
@@ -745,7 +745,15 @@
         <w:jc w:val="center"/>
       </w:pPr>
       <w:r>
-        <w:t>A Thesis Submitted to the Graduate Faculty of The University of Georgia in Partial Fulfillment of the Requirements for the Degree</w:t>
+        <w:t xml:space="preserve">A Thesis Submitted to the Graduate Faculty of </w:t>
+      </w:r>
+      <w:proofErr w:type="gramStart"/>
+      <w:r>
+        <w:t>The</w:t>
+      </w:r>
+      <w:proofErr w:type="gramEnd"/>
+      <w:r>
+        <w:t xml:space="preserve"> University of Georgia in Partial Fulfillment of the Requirements for the Degree</w:t>
       </w:r>
     </w:p>
     <w:p>
@@ -1183,13 +1191,26 @@
         <w:t xml:space="preserve">To </w:t>
       </w:r>
       <w:r>
-        <w:t>my xxxx</w:t>
-      </w:r>
+        <w:t xml:space="preserve">my </w:t>
+      </w:r>
+      <w:proofErr w:type="spellStart"/>
+      <w:r>
+        <w:t>xxxx</w:t>
+      </w:r>
+      <w:proofErr w:type="spellEnd"/>
       <w:r>
         <w:t xml:space="preserve"> </w:t>
       </w:r>
       <w:r>
-        <w:t>and yyyy for everything</w:t>
+        <w:t xml:space="preserve">and </w:t>
+      </w:r>
+      <w:proofErr w:type="spellStart"/>
+      <w:r>
+        <w:t>yyyy</w:t>
+      </w:r>
+      <w:proofErr w:type="spellEnd"/>
+      <w:r>
+        <w:t xml:space="preserve"> for everything</w:t>
       </w:r>
       <w:r>
         <w:t>.</w:t>
@@ -1323,7 +1344,23 @@
         <w:t>.</w:t>
       </w:r>
       <w:r>
-        <w:t xml:space="preserve"> I would also like to thank Al Aila, BahaaEddin, a MS in Artificial Intelligence student at the University of Georgia for all those white board discussions. </w:t>
+        <w:t xml:space="preserve"> I would also like to thank Al </w:t>
+      </w:r>
+      <w:proofErr w:type="spellStart"/>
+      <w:r>
+        <w:t>Aila</w:t>
+      </w:r>
+      <w:proofErr w:type="spellEnd"/>
+      <w:r>
+        <w:t xml:space="preserve">, </w:t>
+      </w:r>
+      <w:proofErr w:type="spellStart"/>
+      <w:r>
+        <w:t>BahaaEddin</w:t>
+      </w:r>
+      <w:proofErr w:type="spellEnd"/>
+      <w:r>
+        <w:t xml:space="preserve">, a MS in Artificial Intelligence student at the University of Georgia for all those white board discussions. </w:t>
       </w:r>
       <w:r>
         <w:t>Lastly, I would like to thank all my professors from whom I have learnt a lot throughout my academic career.</w:t>
@@ -1600,7 +1637,31 @@
         <w:ind w:left="1440" w:hanging="1440"/>
       </w:pPr>
       <w:r>
-        <w:t xml:space="preserve">                        2.3 CyanoHABs and Meghdoot/Cyanotracker Project</w:t>
+        <w:t xml:space="preserve">                        2.3 </w:t>
+      </w:r>
+      <w:proofErr w:type="spellStart"/>
+      <w:r>
+        <w:t>CyanoHABs</w:t>
+      </w:r>
+      <w:proofErr w:type="spellEnd"/>
+      <w:r>
+        <w:t xml:space="preserve"> and </w:t>
+      </w:r>
+      <w:proofErr w:type="spellStart"/>
+      <w:r>
+        <w:t>Meghdoot</w:t>
+      </w:r>
+      <w:proofErr w:type="spellEnd"/>
+      <w:r>
+        <w:t>/</w:t>
+      </w:r>
+      <w:proofErr w:type="spellStart"/>
+      <w:r>
+        <w:t>Cyanotracker</w:t>
+      </w:r>
+      <w:proofErr w:type="spellEnd"/>
+      <w:r>
+        <w:t xml:space="preserve"> Project</w:t>
       </w:r>
       <w:r>
         <w:tab/>
@@ -2275,7 +2336,15 @@
         <w:ind w:left="720" w:hanging="720"/>
       </w:pPr>
       <w:r>
-        <w:t>Figure 1: CyanoTracker Architecture</w:t>
+        <w:t xml:space="preserve">Figure 1: </w:t>
+      </w:r>
+      <w:proofErr w:type="spellStart"/>
+      <w:r>
+        <w:t>CyanoTracker</w:t>
+      </w:r>
+      <w:proofErr w:type="spellEnd"/>
+      <w:r>
+        <w:t xml:space="preserve"> Architecture</w:t>
       </w:r>
       <w:r>
         <w:tab/>
@@ -2385,7 +2454,15 @@
         </w:tabs>
       </w:pPr>
       <w:r>
-        <w:t>Figure 7: Top-20 frequent words in the Description of Relevant Users (Algae Bloom)...35</w:t>
+        <w:t xml:space="preserve">Figure 7: Top-20 frequent words in the Description of Relevant Users (Algae </w:t>
+      </w:r>
+      <w:proofErr w:type="gramStart"/>
+      <w:r>
+        <w:t>Bloom)...</w:t>
+      </w:r>
+      <w:proofErr w:type="gramEnd"/>
+      <w:r>
+        <w:t>35</w:t>
       </w:r>
     </w:p>
     <w:p>
@@ -2463,7 +2540,15 @@
         </w:tabs>
       </w:pPr>
       <w:r>
-        <w:t>Figure 13: Jaccard’s Coefficient Vs. Difference in Months …………………………….49</w:t>
+        <w:t xml:space="preserve">Figure 13: </w:t>
+      </w:r>
+      <w:proofErr w:type="spellStart"/>
+      <w:r>
+        <w:t>Jaccard’s</w:t>
+      </w:r>
+      <w:proofErr w:type="spellEnd"/>
+      <w:r>
+        <w:t xml:space="preserve"> Coefficient Vs. Difference in Months …………………………….49</w:t>
       </w:r>
     </w:p>
     <w:p>
@@ -2503,7 +2588,15 @@
       </w:pPr>
       <w:r>
         <w:lastRenderedPageBreak/>
-        <w:t>Figure 16: Precision improvement after using retraining model (Red Tide)……………52</w:t>
+        <w:t xml:space="preserve">Figure 16: Precision improvement after using retraining model (Red </w:t>
+      </w:r>
+      <w:proofErr w:type="gramStart"/>
+      <w:r>
+        <w:t>Tide)…</w:t>
+      </w:r>
+      <w:proofErr w:type="gramEnd"/>
+      <w:r>
+        <w:t>…………52</w:t>
       </w:r>
     </w:p>
     <w:p>
@@ -3111,7 +3204,7 @@
         </w:rPr>
         <w:t>Many states have already started the process to set up “Bio Surveillance” systems to detect epidemics, finding new health topics and trends using social media as input to harvest upon the social data derived knowledge power. US Department of Health &amp; Human Services (</w:t>
       </w:r>
-      <w:hyperlink r:id="rId7" w:history="1">
+      <w:hyperlink r:id="rId8" w:history="1">
         <w:r>
           <w:rPr>
             <w:color w:val="1155CC"/>
@@ -3149,7 +3242,21 @@
           <w:color w:val="333333"/>
           <w:shd w:val="clear" w:color="auto" w:fill="FFFFFF"/>
         </w:rPr>
-        <w:t>However, being able to set up a broader criterion like “negativity over all” or “sharing toxic content” is not yet solved in a meaningful way. There has been some work like “Tracking Mental Disorders Across Twitter Users”[2]. It is a quality work but it restricts itself to very specific mental health issues like depression. Further, approach is naive, non-scalable and relies on crowdsourcing to verify accuracy. A potential problem with crowdsourcing with respect to tagging mental illness is, it is a very subtle problem in early phases. Detection by just looking at text is difficult even for very experienced psychiatrist. Crowdsourcing such detection hence is definitely not an accurate way to go forward. “Economic Costs of Alcohol and Drug Abuse and Mental Illness” 1985 is another sound theoretical work from an economist’s perspective, but suffers from the lack of readily available implementation strategy</w:t>
+        <w:t xml:space="preserve">However, being able to set up a broader criterion like “negativity over all” or “sharing toxic content” is not yet solved in a meaningful way. There has been some work like “Tracking Mental Disorders Across Twitter </w:t>
+      </w:r>
+      <w:r>
+        <w:rPr>
+          <w:color w:val="333333"/>
+          <w:shd w:val="clear" w:color="auto" w:fill="FFFFFF"/>
+        </w:rPr>
+        <w:t>Users” [</w:t>
+      </w:r>
+      <w:r>
+        <w:rPr>
+          <w:color w:val="333333"/>
+          <w:shd w:val="clear" w:color="auto" w:fill="FFFFFF"/>
+        </w:rPr>
+        <w:t>2]. It is a quality work but it restricts itself to very specific mental health issues like depression. Further, approach is naive, non-scalable and relies on crowdsourcing to verify accuracy. A potential problem with crowdsourcing with respect to tagging mental illness is, it is a very subtle problem in early phases. Detection by just looking at text is difficult even for very experienced psychiatrist. Crowdsourcing such detection hence is definitely not an accurate way to go forward. “Economic Costs of Alcohol and Drug Abuse and Mental Illness” 1985 is another sound theoretical work from an economist’s perspective, but suffers from the lack of readily available implementation strategy</w:t>
       </w:r>
       <w:r>
         <w:rPr>
@@ -3179,16 +3286,185 @@
       </w:pPr>
     </w:p>
     <w:p>
-      <w:r>
+      <w:pPr>
         <w:rPr>
           <w:b/>
         </w:rPr>
+      </w:pPr>
+      <w:r>
+        <w:rPr>
+          <w:b/>
+        </w:rPr>
         <w:lastRenderedPageBreak/>
-        <w:t>1.3</w:t>
-      </w:r>
-      <w:r>
-        <w:rPr>
+        <w:t>1.3 Problem recognized for its seriousness</w:t>
+      </w:r>
+    </w:p>
+    <w:p>
+      <w:pPr>
+        <w:spacing w:line="240" w:lineRule="auto"/>
+        <w:rPr>
+          <w:color w:val="auto"/>
+        </w:rPr>
+      </w:pPr>
+      <w:r>
+        <w:rPr>
+          <w:rFonts w:ascii="Arial" w:hAnsi="Arial" w:cs="Arial"/>
           <w:b/>
+          <w:bCs/>
+          <w:noProof/>
+          <w:sz w:val="22"/>
+          <w:szCs w:val="22"/>
+        </w:rPr>
+        <w:drawing>
+          <wp:inline distT="0" distB="0" distL="0" distR="0" wp14:anchorId="61127EA3" wp14:editId="62537D5B">
+            <wp:extent cx="4623435" cy="1830604"/>
+            <wp:effectExtent l="0" t="0" r="0" b="0"/>
+            <wp:docPr id="22" name="Picture 22" descr="https://lh6.googleusercontent.com/gkv1rz0DdjwN0iS5EgNNDoV7klZJaHTU6CJ9991qTiqQh8kRn0InfrgKeBDnlZuw2uWrVPfrgmVgCnCQCvtnSG9PyymD4kqQJ59SJqpavpy6HLqF89ODLBe4tnaCnHti-yV9voU9HYB0Vh8luQ"/>
+            <wp:cNvGraphicFramePr>
+              <a:graphicFrameLocks xmlns:a="http://schemas.openxmlformats.org/drawingml/2006/main" noChangeAspect="1"/>
+            </wp:cNvGraphicFramePr>
+            <a:graphic xmlns:a="http://schemas.openxmlformats.org/drawingml/2006/main">
+              <a:graphicData uri="http://schemas.openxmlformats.org/drawingml/2006/picture">
+                <pic:pic xmlns:pic="http://schemas.openxmlformats.org/drawingml/2006/picture">
+                  <pic:nvPicPr>
+                    <pic:cNvPr id="0" name="Picture 1" descr="https://lh6.googleusercontent.com/gkv1rz0DdjwN0iS5EgNNDoV7klZJaHTU6CJ9991qTiqQh8kRn0InfrgKeBDnlZuw2uWrVPfrgmVgCnCQCvtnSG9PyymD4kqQJ59SJqpavpy6HLqF89ODLBe4tnaCnHti-yV9voU9HYB0Vh8luQ"/>
+                    <pic:cNvPicPr>
+                      <a:picLocks noChangeAspect="1" noChangeArrowheads="1"/>
+                    </pic:cNvPicPr>
+                  </pic:nvPicPr>
+                  <pic:blipFill>
+                    <a:blip r:embed="rId9">
+                      <a:extLst>
+                        <a:ext uri="{28A0092B-C50C-407E-A947-70E740481C1C}">
+                          <a14:useLocalDpi xmlns:a14="http://schemas.microsoft.com/office/drawing/2010/main" val="0"/>
+                        </a:ext>
+                      </a:extLst>
+                    </a:blip>
+                    <a:srcRect/>
+                    <a:stretch>
+                      <a:fillRect/>
+                    </a:stretch>
+                  </pic:blipFill>
+                  <pic:spPr bwMode="auto">
+                    <a:xfrm>
+                      <a:off x="0" y="0"/>
+                      <a:ext cx="4659340" cy="1844820"/>
+                    </a:xfrm>
+                    <a:prstGeom prst="rect">
+                      <a:avLst/>
+                    </a:prstGeom>
+                    <a:noFill/>
+                    <a:ln>
+                      <a:noFill/>
+                    </a:ln>
+                  </pic:spPr>
+                </pic:pic>
+              </a:graphicData>
+            </a:graphic>
+          </wp:inline>
+        </w:drawing>
+      </w:r>
+    </w:p>
+    <w:p>
+      <w:pPr>
+        <w:spacing w:line="240" w:lineRule="auto"/>
+        <w:rPr>
+          <w:color w:val="auto"/>
+        </w:rPr>
+      </w:pPr>
+    </w:p>
+    <w:p>
+      <w:pPr>
+        <w:spacing w:line="240" w:lineRule="auto"/>
+        <w:rPr>
+          <w:color w:val="auto"/>
+        </w:rPr>
+      </w:pPr>
+      <w:r>
+        <w:rPr>
+          <w:color w:val="auto"/>
+        </w:rPr>
+        <w:t>On the same lines</w:t>
+      </w:r>
+      <w:r>
+        <w:rPr>
+          <w:color w:val="auto"/>
+        </w:rPr>
+        <w:t>,</w:t>
+      </w:r>
+      <w:r>
+        <w:rPr>
+          <w:color w:val="auto"/>
+        </w:rPr>
+        <w:t xml:space="preserve"> Apple has released an app named “</w:t>
+      </w:r>
+      <w:proofErr w:type="spellStart"/>
+      <w:r>
+        <w:rPr>
+          <w:color w:val="auto"/>
+        </w:rPr>
+        <w:t>HealthKit</w:t>
+      </w:r>
+      <w:proofErr w:type="spellEnd"/>
+      <w:r>
+        <w:rPr>
+          <w:color w:val="auto"/>
+        </w:rPr>
+        <w:t xml:space="preserve">” </w:t>
+      </w:r>
+      <w:r>
+        <w:rPr>
+          <w:color w:val="auto"/>
+        </w:rPr>
+        <w:t>for</w:t>
+      </w:r>
+      <w:r>
+        <w:rPr>
+          <w:color w:val="auto"/>
+        </w:rPr>
+        <w:t xml:space="preserve"> tracking mental health of individual</w:t>
+      </w:r>
+      <w:r>
+        <w:rPr>
+          <w:color w:val="auto"/>
+        </w:rPr>
+        <w:t>s</w:t>
+      </w:r>
+      <w:r>
+        <w:rPr>
+          <w:color w:val="auto"/>
+        </w:rPr>
+        <w:t xml:space="preserve"> in last </w:t>
+      </w:r>
+      <w:r>
+        <w:rPr>
+          <w:color w:val="auto"/>
+        </w:rPr>
+        <w:t>quarter.</w:t>
+      </w:r>
+    </w:p>
+    <w:p>
+      <w:pPr>
+        <w:rPr>
+          <w:b/>
+        </w:rPr>
+      </w:pPr>
+    </w:p>
+    <w:p>
+      <w:pPr>
+        <w:rPr>
+          <w:b/>
+        </w:rPr>
+      </w:pPr>
+      <w:r>
+        <w:rPr>
+          <w:b/>
+        </w:rPr>
+        <w:t>1.4</w:t>
+      </w:r>
+      <w:r>
+        <w:rPr>
+          <w:b/>
         </w:rPr>
         <w:t xml:space="preserve"> Challenges in Social Media</w:t>
       </w:r>
@@ -3201,30 +3477,146 @@
         </w:rPr>
       </w:pPr>
       <w:r>
+        <w:rPr>
+          <w:color w:val="333333"/>
+          <w:shd w:val="clear" w:color="auto" w:fill="FFFFFF"/>
+        </w:rPr>
+        <w:t xml:space="preserve">Tracking mental health behavior in an online age could be attempted by tracking social media posts. Online social data has in general has two famous outlets, blog </w:t>
+      </w:r>
+      <w:r>
+        <w:rPr>
+          <w:color w:val="333333"/>
+          <w:shd w:val="clear" w:color="auto" w:fill="FFFFFF"/>
+        </w:rPr>
+        <w:t>posts and</w:t>
+      </w:r>
+      <w:r>
+        <w:rPr>
+          <w:color w:val="333333"/>
+          <w:shd w:val="clear" w:color="auto" w:fill="FFFFFF"/>
+        </w:rPr>
+        <w:t xml:space="preserve"> T</w:t>
+      </w:r>
+      <w:r>
+        <w:rPr>
+          <w:color w:val="333333"/>
+          <w:shd w:val="clear" w:color="auto" w:fill="FFFFFF"/>
+        </w:rPr>
+        <w:t xml:space="preserve">witter/Facebook. Blog posts are   very difficult to sample content </w:t>
+      </w:r>
+      <w:r>
+        <w:rPr>
+          <w:color w:val="333333"/>
+          <w:shd w:val="clear" w:color="auto" w:fill="FFFFFF"/>
+        </w:rPr>
+        <w:t>from a</w:t>
+      </w:r>
+      <w:r>
+        <w:rPr>
+          <w:color w:val="333333"/>
+          <w:shd w:val="clear" w:color="auto" w:fill="FFFFFF"/>
+        </w:rPr>
+        <w:t xml:space="preserve"> large number of unique users. One possible way to use blog posts is to connect with 4k sampled unique user’s blog individually and download their content. This is a non scalable approach since it involves detection of user of interest, finding their blog posts and then downloading content one by one.</w:t>
+      </w:r>
+    </w:p>
+    <w:p>
+      <w:pPr>
+        <w:spacing w:line="240" w:lineRule="auto"/>
+        <w:rPr>
+          <w:color w:val="auto"/>
+        </w:rPr>
+      </w:pPr>
+    </w:p>
+    <w:p>
+      <w:pPr>
+        <w:jc w:val="both"/>
+        <w:rPr>
+          <w:color w:val="auto"/>
+        </w:rPr>
+      </w:pPr>
+      <w:r>
+        <w:rPr>
+          <w:color w:val="333333"/>
+          <w:shd w:val="clear" w:color="auto" w:fill="FFFFFF"/>
+        </w:rPr>
+        <w:t xml:space="preserve">Twitter on the other hand makes it very easy with its open interface architecture. We can plugin the API to get access to samples from a public stream. </w:t>
+      </w:r>
+    </w:p>
+    <w:p>
+      <w:pPr>
+        <w:spacing w:line="240" w:lineRule="auto"/>
+        <w:rPr>
+          <w:color w:val="auto"/>
+        </w:rPr>
+      </w:pPr>
+    </w:p>
+    <w:p>
+      <w:pPr>
+        <w:jc w:val="both"/>
         <w:rPr>
           <w:color w:val="333333"/>
           <w:sz w:val="22"/>
           <w:szCs w:val="22"/>
           <w:shd w:val="clear" w:color="auto" w:fill="FFFFFF"/>
         </w:rPr>
-        <w:t>Tracking mental health behavior in an online age could be attempted by tracking social media posts. Online social data has in general has two famous outlets, blog posts  and twitter/Facebook. Blog posts are   very difficult to sample content from  a large number of unique users. One possible way to use blog posts is to connect with 4k sampled unique user’s blog individually and download their content. This is a non scalable approach since it involves detection of user of interest, finding their blog posts and then downloading content one by one.</w:t>
-      </w:r>
-    </w:p>
-    <w:p>
-      <w:pPr>
-        <w:spacing w:line="240" w:lineRule="auto"/>
-        <w:rPr>
-          <w:color w:val="auto"/>
-        </w:rPr>
-      </w:pPr>
-    </w:p>
-    <w:p>
-      <w:pPr>
-        <w:jc w:val="both"/>
-        <w:rPr>
-          <w:color w:val="auto"/>
-        </w:rPr>
-      </w:pPr>
+      </w:pPr>
+      <w:r>
+        <w:rPr>
+          <w:color w:val="333333"/>
+          <w:shd w:val="clear" w:color="auto" w:fill="FFFFFF"/>
+        </w:rPr>
+        <w:t xml:space="preserve">Despite twitter’s ease of access to data, it has few unique challenges. Firstly, Twitter provides a very conducive platform for the rapid development of online rhetoric. These </w:t>
+      </w:r>
+      <w:r>
+        <w:rPr>
+          <w:color w:val="333333"/>
+          <w:shd w:val="clear" w:color="auto" w:fill="FFFFFF"/>
+        </w:rPr>
+        <w:lastRenderedPageBreak/>
+        <w:t>rhetoric</w:t>
+      </w:r>
+      <w:r>
+        <w:rPr>
+          <w:color w:val="333333"/>
+          <w:shd w:val="clear" w:color="auto" w:fill="FFFFFF"/>
+        </w:rPr>
+        <w:t>s</w:t>
+      </w:r>
+      <w:r>
+        <w:rPr>
+          <w:color w:val="333333"/>
+          <w:shd w:val="clear" w:color="auto" w:fill="FFFFFF"/>
+        </w:rPr>
+        <w:t xml:space="preserve"> neither appear in dictionary nor are formally recognized as a part of language. But it carries semantic meaning to large number of users and it is therefore critical to identify user’s intent from the rhetorics. Secondly, 140 </w:t>
+      </w:r>
+      <w:r>
+        <w:rPr>
+          <w:color w:val="333333"/>
+          <w:shd w:val="clear" w:color="auto" w:fill="FFFFFF"/>
+        </w:rPr>
+        <w:t>characters’</w:t>
+      </w:r>
+      <w:r>
+        <w:rPr>
+          <w:color w:val="333333"/>
+          <w:shd w:val="clear" w:color="auto" w:fill="FFFFFF"/>
+        </w:rPr>
+        <w:t xml:space="preserve"> limitation on tweets forces users to place many words together with incomplete and incorrect spellings. This makes data processing and building models in NLP domain a challenge. This is </w:t>
+      </w:r>
+      <w:r>
+        <w:rPr>
+          <w:color w:val="333333"/>
+          <w:shd w:val="clear" w:color="auto" w:fill="FFFFFF"/>
+        </w:rPr>
+        <w:t>partially unsupervised problem</w:t>
+      </w:r>
+      <w:r>
+        <w:rPr>
+          <w:color w:val="333333"/>
+          <w:shd w:val="clear" w:color="auto" w:fill="FFFFFF"/>
+        </w:rPr>
+        <w:t xml:space="preserve"> in some sense, as we do not have a priori knowledge of all possible terms that are indicative of mental well-being. Furthermore, these terms are changing constantly, as new terms appear on the fly in response to changing circumstances</w:t>
+      </w:r>
       <w:r>
         <w:rPr>
           <w:color w:val="333333"/>
@@ -3232,24 +3624,8 @@
           <w:szCs w:val="22"/>
           <w:shd w:val="clear" w:color="auto" w:fill="FFFFFF"/>
         </w:rPr>
-        <w:t xml:space="preserve">Twitter on the other hand makes it very easy with its open interface architecture. We can plugin the API to get access to samples from a public stream. </w:t>
-      </w:r>
-    </w:p>
-    <w:p>
-      <w:pPr>
-        <w:spacing w:line="240" w:lineRule="auto"/>
-        <w:rPr>
-          <w:color w:val="auto"/>
-        </w:rPr>
-      </w:pPr>
-    </w:p>
-    <w:p>
-      <w:pPr>
-        <w:jc w:val="both"/>
-        <w:rPr>
-          <w:color w:val="auto"/>
-        </w:rPr>
-      </w:pPr>
+        <w:t>.</w:t>
+      </w:r>
       <w:r>
         <w:rPr>
           <w:color w:val="333333"/>
@@ -3257,129 +3633,545 @@
           <w:szCs w:val="22"/>
           <w:shd w:val="clear" w:color="auto" w:fill="FFFFFF"/>
         </w:rPr>
-        <w:t>Despite twitter’s ease of access to data, it has few unique challenges. Firstly, Twitter provides a very conducive platform for the rapid development of online rhetoric. These rhetoric neither appear in dictionary nor are formally recognized as a part of language. But it carries semantic meaning to large number of users and it is therefore critical to identify user’s intent from the rhetorics. Secondly, 140 characters limitation on tweets forces users to place many words together with incomplete and incorrect spellings. This makes data processing and building models in NLP domain a challenge. This is partially  unsupervised  problem in some sense, as we do not have a priori knowledge of all possible terms that are indicative of mental well-being. Furthermore, these terms are changing constantly, as new terms appear on the fly in response to changing circumstances.</w:t>
-      </w:r>
-    </w:p>
+        <w:t xml:space="preserve"> </w:t>
+      </w:r>
+    </w:p>
+    <w:p/>
     <w:p>
       <w:pPr>
         <w:jc w:val="both"/>
         <w:rPr>
+          <w:b/>
           <w:color w:val="auto"/>
         </w:rPr>
       </w:pPr>
     </w:p>
     <w:p>
       <w:pPr>
+        <w:jc w:val="both"/>
         <w:rPr>
           <w:b/>
-        </w:rPr>
-      </w:pPr>
-    </w:p>
-    <w:p>
-      <w:pPr>
+          <w:color w:val="auto"/>
+        </w:rPr>
+      </w:pPr>
+      <w:r>
         <w:rPr>
           <w:b/>
-        </w:rPr>
-      </w:pPr>
-      <w:r>
-        <w:rPr>
-          <w:b/>
-        </w:rPr>
-        <w:t>************************</w:t>
-      </w:r>
-      <w:bookmarkStart w:id="0" w:name="_GoBack"/>
-      <w:bookmarkEnd w:id="0"/>
-    </w:p>
-    <w:p>
-      <w:r>
-        <w:rPr>
-          <w:b/>
-        </w:rPr>
+          <w:color w:val="auto"/>
+        </w:rPr>
+        <w:t>1.5 Major Contribution</w:t>
+      </w:r>
+    </w:p>
+    <w:p>
+      <w:pPr>
+        <w:spacing w:line="240" w:lineRule="auto"/>
+        <w:rPr>
+          <w:color w:val="333333"/>
+          <w:shd w:val="clear" w:color="auto" w:fill="FFFFFF"/>
+        </w:rPr>
+      </w:pPr>
+      <w:r>
+        <w:t xml:space="preserve">We wanted to study users who were filtered under </w:t>
+      </w:r>
+      <w:r>
+        <w:rPr>
+          <w:color w:val="333333"/>
+          <w:shd w:val="clear" w:color="auto" w:fill="FFFFFF"/>
+        </w:rPr>
+        <w:t xml:space="preserve">broader criterion like “negativity over </w:t>
+      </w:r>
+    </w:p>
+    <w:p>
+      <w:pPr>
+        <w:spacing w:line="240" w:lineRule="auto"/>
+        <w:rPr>
+          <w:color w:val="333333"/>
+          <w:shd w:val="clear" w:color="auto" w:fill="FFFFFF"/>
+        </w:rPr>
+      </w:pPr>
+    </w:p>
+    <w:p>
+      <w:pPr>
+        <w:spacing w:line="240" w:lineRule="auto"/>
+        <w:rPr>
+          <w:color w:val="333333"/>
+          <w:shd w:val="clear" w:color="auto" w:fill="FFFFFF"/>
+        </w:rPr>
+      </w:pPr>
+      <w:r>
+        <w:rPr>
+          <w:color w:val="333333"/>
+          <w:shd w:val="clear" w:color="auto" w:fill="FFFFFF"/>
+        </w:rPr>
+        <w:t>all” or “sharing toxic content”</w:t>
+      </w:r>
+      <w:r>
+        <w:t xml:space="preserve">. </w:t>
+      </w:r>
+      <w:r>
+        <w:rPr>
+          <w:color w:val="333333"/>
+          <w:shd w:val="clear" w:color="auto" w:fill="FFFFFF"/>
+        </w:rPr>
+        <w:t xml:space="preserve">Further we wanted to study in detail if sharing of negative </w:t>
+      </w:r>
+    </w:p>
+    <w:p>
+      <w:pPr>
+        <w:spacing w:line="240" w:lineRule="auto"/>
+        <w:rPr>
+          <w:color w:val="333333"/>
+          <w:shd w:val="clear" w:color="auto" w:fill="FFFFFF"/>
+        </w:rPr>
+      </w:pPr>
+    </w:p>
+    <w:p>
+      <w:pPr>
+        <w:spacing w:line="240" w:lineRule="auto"/>
+        <w:rPr>
+          <w:color w:val="333333"/>
+          <w:shd w:val="clear" w:color="auto" w:fill="FFFFFF"/>
+        </w:rPr>
+      </w:pPr>
+      <w:r>
+        <w:rPr>
+          <w:color w:val="333333"/>
+          <w:shd w:val="clear" w:color="auto" w:fill="FFFFFF"/>
+        </w:rPr>
+        <w:t xml:space="preserve">and toxic content on social media could be a potential proxy for underlying mental </w:t>
+      </w:r>
+    </w:p>
+    <w:p>
+      <w:pPr>
+        <w:spacing w:line="240" w:lineRule="auto"/>
+        <w:rPr>
+          <w:color w:val="333333"/>
+          <w:shd w:val="clear" w:color="auto" w:fill="FFFFFF"/>
+        </w:rPr>
+      </w:pPr>
+    </w:p>
+    <w:p>
+      <w:pPr>
+        <w:spacing w:line="240" w:lineRule="auto"/>
+        <w:rPr>
+          <w:color w:val="333333"/>
+          <w:shd w:val="clear" w:color="auto" w:fill="FFFFFF"/>
+        </w:rPr>
+      </w:pPr>
+      <w:r>
+        <w:rPr>
+          <w:color w:val="333333"/>
+          <w:shd w:val="clear" w:color="auto" w:fill="FFFFFF"/>
+        </w:rPr>
+        <w:t>illness</w:t>
+      </w:r>
+      <w:r>
+        <w:rPr>
+          <w:color w:val="333333"/>
+          <w:shd w:val="clear" w:color="auto" w:fill="FFFFFF"/>
+        </w:rPr>
+        <w:t>.</w:t>
+      </w:r>
+      <w:r>
+        <w:rPr>
+          <w:color w:val="333333"/>
+          <w:shd w:val="clear" w:color="auto" w:fill="FFFFFF"/>
+        </w:rPr>
+        <w:t xml:space="preserve"> </w:t>
+      </w:r>
+    </w:p>
+    <w:p>
+      <w:pPr>
+        <w:spacing w:line="240" w:lineRule="auto"/>
+        <w:rPr>
+          <w:color w:val="333333"/>
+          <w:shd w:val="clear" w:color="auto" w:fill="FFFFFF"/>
+        </w:rPr>
+      </w:pPr>
+    </w:p>
+    <w:p>
+      <w:pPr>
+        <w:spacing w:line="240" w:lineRule="auto"/>
+        <w:rPr>
+          <w:color w:val="333333"/>
+          <w:shd w:val="clear" w:color="auto" w:fill="FFFFFF"/>
+        </w:rPr>
+      </w:pPr>
+      <w:r>
+        <w:rPr>
+          <w:color w:val="333333"/>
+          <w:shd w:val="clear" w:color="auto" w:fill="FFFFFF"/>
+        </w:rPr>
+        <w:t xml:space="preserve">We focus on such filtered users based on not only toxic or negative content they </w:t>
+      </w:r>
+    </w:p>
+    <w:p>
+      <w:pPr>
+        <w:spacing w:line="240" w:lineRule="auto"/>
+        <w:rPr>
+          <w:color w:val="333333"/>
+          <w:shd w:val="clear" w:color="auto" w:fill="FFFFFF"/>
+        </w:rPr>
+      </w:pPr>
+    </w:p>
+    <w:p>
+      <w:r>
+        <w:rPr>
+          <w:color w:val="333333"/>
+          <w:shd w:val="clear" w:color="auto" w:fill="FFFFFF"/>
+        </w:rPr>
+        <w:t xml:space="preserve">share, </w:t>
+      </w:r>
+      <w:r>
+        <w:t>whom they follow, who follows them and what signals they choose to amplify</w:t>
+      </w:r>
+      <w:r>
+        <w:t xml:space="preserve">. </w:t>
+      </w:r>
+    </w:p>
+    <w:p>
+      <w:r>
+        <w:t>Along with our own sentiment analysis algorithm, by adding network features, we seek to improve detection accuracy.</w:t>
+      </w:r>
+    </w:p>
+    <w:p/>
+    <w:p>
+      <w:pPr>
+        <w:rPr>
+          <w:color w:val="333333"/>
+          <w:sz w:val="22"/>
+          <w:szCs w:val="22"/>
+          <w:shd w:val="clear" w:color="auto" w:fill="FFFFFF"/>
+        </w:rPr>
+      </w:pPr>
+      <w:r>
+        <w:t xml:space="preserve">For detection of such user at high scale, we use generative statistical model Latent Dirichlet Allocation (LDA) from Natural Language Processing (NLP) domain, which </w:t>
+      </w:r>
+      <w:r>
         <w:lastRenderedPageBreak/>
-        <w:t>1.3 Major Contribution</w:t>
-      </w:r>
-      <w:r>
-        <w:rPr>
-          <w:color w:val="00000A"/>
+        <w:t xml:space="preserve">allows set of observations to be explained by unobserved groups. </w:t>
+      </w:r>
+      <w:r>
+        <w:t>Our goal is to</w:t>
+      </w:r>
+      <w:r>
+        <w:rPr>
+          <w:color w:val="333333"/>
+          <w:sz w:val="22"/>
+          <w:szCs w:val="22"/>
+          <w:shd w:val="clear" w:color="auto" w:fill="FFFFFF"/>
+        </w:rPr>
+        <w:t xml:space="preserve"> design a scalable pipeline which could, use twitter data in holistic way,</w:t>
+      </w:r>
+      <w:r>
+        <w:rPr>
+          <w:color w:val="333333"/>
+          <w:sz w:val="22"/>
+          <w:szCs w:val="22"/>
+          <w:shd w:val="clear" w:color="auto" w:fill="FFFFFF"/>
+        </w:rPr>
+        <w:t xml:space="preserve"> using scalable machine learning technique. Our pipeline should also</w:t>
+      </w:r>
+      <w:r>
+        <w:rPr>
+          <w:color w:val="333333"/>
+          <w:sz w:val="22"/>
+          <w:szCs w:val="22"/>
+          <w:shd w:val="clear" w:color="auto" w:fill="FFFFFF"/>
+        </w:rPr>
+        <w:t xml:space="preserve"> tune its learning by training on incoming data incrementally over a period of time. Incremental learning would ensure better results with time on unseen test data</w:t>
+      </w:r>
+      <w:r>
+        <w:rPr>
+          <w:color w:val="333333"/>
+          <w:sz w:val="22"/>
+          <w:szCs w:val="22"/>
+          <w:shd w:val="clear" w:color="auto" w:fill="FFFFFF"/>
+        </w:rPr>
+        <w:t>.</w:t>
+      </w:r>
+      <w:r>
+        <w:rPr>
+          <w:color w:val="333333"/>
+          <w:sz w:val="22"/>
+          <w:szCs w:val="22"/>
+          <w:shd w:val="clear" w:color="auto" w:fill="FFFFFF"/>
         </w:rPr>
         <w:t xml:space="preserve"> </w:t>
       </w:r>
     </w:p>
     <w:p>
-      <w:r>
-        <w:t>In our research, we have studied an important issue of environmental sustainability, Cyanobacterial Harmful Algal Blooms (CyanoHABs) using online social media-Twitter. CyanoHABs are a class of bacteria found particularly in lakes, ponds and ocean water which produces cyanotoxins</w:t>
-      </w:r>
-      <w:hyperlink w:anchor="h.tyjcwt">
-        <w:r>
-          <w:t xml:space="preserve"> (CDC 201</w:t>
-        </w:r>
-      </w:hyperlink>
-      <w:hyperlink r:id="rId8" w:anchor="_ENREF_5">
-        <w:r>
-          <w:t>2</w:t>
-        </w:r>
-      </w:hyperlink>
-      <w:r>
-        <w:t>). These toxins can cause shellfish poisoning, fish kills and can also be fatal to animals and humans. These CyanoHABs growing on the water bodies deplete the oxygen level and block the sunlight</w:t>
-      </w:r>
-      <w:hyperlink w:anchor="h.tyjcwt">
-        <w:r>
-          <w:t xml:space="preserve"> (CDC 201</w:t>
-        </w:r>
-      </w:hyperlink>
-      <w:hyperlink r:id="rId9" w:anchor="_ENREF_5">
-        <w:r>
-          <w:t>2</w:t>
-        </w:r>
-      </w:hyperlink>
-      <w:r>
-        <w:t>).  The reason behind the occurrence of these Algal Blooms on the water bodies can be due to changes in the levels of chemicals like nitrogen, phosphorous etc. coming from fertilizers in the water</w:t>
-      </w:r>
-      <w:hyperlink w:anchor="h.tyjcwt">
-        <w:r>
-          <w:t xml:space="preserve"> (CDC 201</w:t>
-        </w:r>
-      </w:hyperlink>
-      <w:hyperlink r:id="rId10" w:anchor="_ENREF_5">
-        <w:r>
-          <w:t>2</w:t>
-        </w:r>
-      </w:hyperlink>
-      <w:r>
-        <w:t>). When CyanoHABs start blooming on the surface of water bodies, they make the clear water cloudy and it appears like blue, green or red paint floating on the surface of the water</w:t>
-      </w:r>
-      <w:hyperlink w:anchor="h.tyjcwt">
-        <w:r>
-          <w:t xml:space="preserve"> (CDC 201</w:t>
-        </w:r>
-      </w:hyperlink>
-      <w:hyperlink r:id="rId11" w:anchor="_ENREF_5">
-        <w:r>
-          <w:t>2</w:t>
-        </w:r>
-      </w:hyperlink>
-      <w:r>
-        <w:t xml:space="preserve">). Since the CyanoHABs are visible to naked eyes, common people might identify them and could share their observations on online social media, which further can be used for analysis. </w:t>
-      </w:r>
-    </w:p>
-    <w:p/>
-    <w:p>
-      <w:r>
-        <w:t xml:space="preserve">In our research, we have collected posts from Twitter (i.e. Tweets) containing four keywords referring to the same phenomenon namely, Red Tide, Cyanobacteria, Algae Bloom and Blue Green Algae. Our study shows that choice of keywords plays an important role in the effectiveness of environmental monitoring through citizen science.  We have characterized the users based on their professional background. We have also analyzed what kinds of keywords people of different professions use. We studied the performance of traditional machine learning algorithms on the data obtained from </w:t>
-      </w:r>
-      <w:r>
-        <w:lastRenderedPageBreak/>
-        <w:t xml:space="preserve">Twitter, where data is constantly evolving and changing over time. The traditional “train once classify ever” training model is found to be unsuitable for the data coming from social media-Twitter. We have also determined a cost and time efficient technique of retraining model, that will overcome the issues of “train once classify ever” training model for data coming from Twitter. </w:t>
-      </w:r>
-    </w:p>
-    <w:p/>
-    <w:p>
-      <w:r>
-        <w:t xml:space="preserve">The rest of the thesis is organized as follows:  CHAPTER 2 describes characteristics of Twitter, use of machine learning algorithms on Twitter data and also describes the architecture overview of CyanoTracker project. CHAPTER 3 describes related work, CHAPTER 4 gives an overview on system architecture followed by Keyword Analysis and Machine Learning Analysis in CHAPTER 5 and CHAPTER 6. CHAPTER 7 gives the conclusion of the analysis we have performed.  </w:t>
+      <w:pPr>
+        <w:rPr>
+          <w:color w:val="333333"/>
+          <w:sz w:val="22"/>
+          <w:szCs w:val="22"/>
+          <w:shd w:val="clear" w:color="auto" w:fill="FFFFFF"/>
+        </w:rPr>
+      </w:pPr>
+    </w:p>
+    <w:p>
+      <w:pPr>
+        <w:rPr>
+          <w:color w:val="333333"/>
+          <w:sz w:val="22"/>
+          <w:szCs w:val="22"/>
+          <w:shd w:val="clear" w:color="auto" w:fill="FFFFFF"/>
+        </w:rPr>
+      </w:pPr>
+      <w:r>
+        <w:rPr>
+          <w:color w:val="333333"/>
+          <w:sz w:val="22"/>
+          <w:szCs w:val="22"/>
+          <w:shd w:val="clear" w:color="auto" w:fill="FFFFFF"/>
+        </w:rPr>
+        <w:t>We wanted to avoid using crowdsourcing as validation mechanism. Mental illness in early stages is really subtle and has little or no physical symptoms.</w:t>
+      </w:r>
+      <w:r>
+        <w:rPr>
+          <w:color w:val="333333"/>
+          <w:sz w:val="22"/>
+          <w:szCs w:val="22"/>
+          <w:shd w:val="clear" w:color="auto" w:fill="FFFFFF"/>
+        </w:rPr>
+        <w:t xml:space="preserve"> </w:t>
+      </w:r>
+      <w:r>
+        <w:rPr>
+          <w:color w:val="333333"/>
+          <w:sz w:val="22"/>
+          <w:szCs w:val="22"/>
+          <w:shd w:val="clear" w:color="auto" w:fill="FFFFFF"/>
+        </w:rPr>
+        <w:t xml:space="preserve">Hence, </w:t>
+      </w:r>
+      <w:r>
+        <w:rPr>
+          <w:color w:val="333333"/>
+          <w:sz w:val="22"/>
+          <w:szCs w:val="22"/>
+          <w:shd w:val="clear" w:color="auto" w:fill="FFFFFF"/>
+        </w:rPr>
+        <w:t>even experienced psychiatrist</w:t>
+      </w:r>
+      <w:r>
+        <w:rPr>
+          <w:color w:val="333333"/>
+          <w:sz w:val="22"/>
+          <w:szCs w:val="22"/>
+          <w:shd w:val="clear" w:color="auto" w:fill="FFFFFF"/>
+        </w:rPr>
+        <w:t>s</w:t>
+      </w:r>
+      <w:r>
+        <w:rPr>
+          <w:color w:val="333333"/>
+          <w:sz w:val="22"/>
+          <w:szCs w:val="22"/>
+          <w:shd w:val="clear" w:color="auto" w:fill="FFFFFF"/>
+        </w:rPr>
+        <w:t xml:space="preserve"> </w:t>
+      </w:r>
+      <w:r>
+        <w:rPr>
+          <w:color w:val="333333"/>
+          <w:sz w:val="22"/>
+          <w:szCs w:val="22"/>
+          <w:shd w:val="clear" w:color="auto" w:fill="FFFFFF"/>
+        </w:rPr>
+        <w:t>find</w:t>
+      </w:r>
+      <w:r>
+        <w:rPr>
+          <w:color w:val="333333"/>
+          <w:sz w:val="22"/>
+          <w:szCs w:val="22"/>
+          <w:shd w:val="clear" w:color="auto" w:fill="FFFFFF"/>
+        </w:rPr>
+        <w:t xml:space="preserve"> it difficult to diagnose it accurately. Hence we could not have left it to internet to decide how good the model was. Another issue with crowdsourcing is, it’s not</w:t>
+      </w:r>
+      <w:r>
+        <w:rPr>
+          <w:color w:val="333333"/>
+          <w:sz w:val="22"/>
+          <w:szCs w:val="22"/>
+          <w:shd w:val="clear" w:color="auto" w:fill="FFFFFF"/>
+        </w:rPr>
+        <w:t xml:space="preserve"> a scalable approach</w:t>
+      </w:r>
+      <w:r>
+        <w:rPr>
+          <w:color w:val="333333"/>
+          <w:sz w:val="22"/>
+          <w:szCs w:val="22"/>
+          <w:shd w:val="clear" w:color="auto" w:fill="FFFFFF"/>
+        </w:rPr>
+        <w:t xml:space="preserve">. </w:t>
+      </w:r>
+      <w:r>
+        <w:rPr>
+          <w:color w:val="333333"/>
+          <w:sz w:val="22"/>
+          <w:szCs w:val="22"/>
+          <w:shd w:val="clear" w:color="auto" w:fill="FFFFFF"/>
+        </w:rPr>
+        <w:t>We consciously wanted to pick only scalable components for this pipeline</w:t>
+      </w:r>
+      <w:r>
+        <w:rPr>
+          <w:color w:val="333333"/>
+          <w:sz w:val="22"/>
+          <w:szCs w:val="22"/>
+          <w:shd w:val="clear" w:color="auto" w:fill="FFFFFF"/>
+        </w:rPr>
+        <w:t>, because we wanted the pipeline to work at scale of Twitter [13]</w:t>
+      </w:r>
+      <w:r>
+        <w:rPr>
+          <w:color w:val="333333"/>
+          <w:sz w:val="22"/>
+          <w:szCs w:val="22"/>
+          <w:shd w:val="clear" w:color="auto" w:fill="FFFFFF"/>
+        </w:rPr>
+        <w:t>.</w:t>
+      </w:r>
+      <w:r>
+        <w:rPr>
+          <w:color w:val="333333"/>
+          <w:sz w:val="22"/>
+          <w:szCs w:val="22"/>
+          <w:shd w:val="clear" w:color="auto" w:fill="FFFFFF"/>
+        </w:rPr>
+        <w:t xml:space="preserve"> </w:t>
+      </w:r>
+      <w:r>
+        <w:rPr>
+          <w:color w:val="333333"/>
+          <w:sz w:val="22"/>
+          <w:szCs w:val="22"/>
+          <w:shd w:val="clear" w:color="auto" w:fill="FFFFFF"/>
+        </w:rPr>
+        <w:t xml:space="preserve">One such pipeline could not only filter negative users at a very early stage but also unearth hidden pattern associated with negative content on social media. </w:t>
+      </w:r>
+      <w:r>
+        <w:rPr>
+          <w:color w:val="333333"/>
+          <w:sz w:val="22"/>
+          <w:szCs w:val="22"/>
+          <w:shd w:val="clear" w:color="auto" w:fill="FFFFFF"/>
+        </w:rPr>
+        <w:t xml:space="preserve"> </w:t>
+      </w:r>
+    </w:p>
+    <w:p>
+      <w:pPr>
+        <w:rPr>
+          <w:color w:val="333333"/>
+          <w:sz w:val="22"/>
+          <w:szCs w:val="22"/>
+          <w:shd w:val="clear" w:color="auto" w:fill="FFFFFF"/>
+        </w:rPr>
+      </w:pPr>
+    </w:p>
+    <w:p>
+      <w:pPr>
+        <w:rPr>
+          <w:color w:val="auto"/>
+        </w:rPr>
+      </w:pPr>
+    </w:p>
+    <w:p>
+      <w:pPr>
+        <w:rPr>
+          <w:color w:val="auto"/>
+        </w:rPr>
+      </w:pPr>
+    </w:p>
+    <w:p>
+      <w:pPr>
+        <w:rPr>
+          <w:color w:val="auto"/>
+        </w:rPr>
+      </w:pPr>
+    </w:p>
+    <w:p>
+      <w:pPr>
+        <w:spacing w:line="240" w:lineRule="auto"/>
+        <w:rPr>
+          <w:color w:val="333333"/>
+          <w:shd w:val="clear" w:color="auto" w:fill="FFFFFF"/>
+        </w:rPr>
+      </w:pPr>
+      <w:r>
+        <w:rPr>
+          <w:color w:val="333333"/>
+          <w:shd w:val="clear" w:color="auto" w:fill="FFFFFF"/>
+        </w:rPr>
+        <w:t xml:space="preserve"> </w:t>
+      </w:r>
+      <w:r>
+        <w:rPr>
+          <w:color w:val="333333"/>
+          <w:shd w:val="clear" w:color="auto" w:fill="FFFFFF"/>
+        </w:rPr>
+        <w:t xml:space="preserve"> </w:t>
       </w:r>
     </w:p>
     <w:p/>
     <w:p/>
+    <w:p/>
+    <w:p/>
+    <w:p>
+      <w:pPr>
+        <w:rPr>
+          <w:b/>
+        </w:rPr>
+      </w:pPr>
+    </w:p>
+    <w:p>
+      <w:r>
+        <w:rPr>
+          <w:b/>
+        </w:rPr>
+        <w:lastRenderedPageBreak/>
+        <w:t>1</w:t>
+      </w:r>
+      <w:r>
+        <w:rPr>
+          <w:b/>
+        </w:rPr>
+        <w:t>.5</w:t>
+      </w:r>
+      <w:r>
+        <w:rPr>
+          <w:b/>
+        </w:rPr>
+        <w:t xml:space="preserve"> Major Contribution</w:t>
+      </w:r>
+      <w:r>
+        <w:rPr>
+          <w:color w:val="00000A"/>
+        </w:rPr>
+        <w:t xml:space="preserve"> </w:t>
+      </w:r>
+    </w:p>
+    <w:p/>
+    <w:p>
+      <w:r>
+        <w:t xml:space="preserve">The rest of the thesis is organized as follows:  CHAPTER 2 describes characteristics of Twitter, use of machine learning algorithms on Twitter data and also describes the architecture overview of </w:t>
+      </w:r>
+      <w:proofErr w:type="spellStart"/>
+      <w:r>
+        <w:t>CyanoTracker</w:t>
+      </w:r>
+      <w:proofErr w:type="spellEnd"/>
+      <w:r>
+        <w:t xml:space="preserve"> project. CHAPTER 3 describes related work, CHAPTER 4 gives an overview on system architecture followed by Keyword Analysis and Machine Learning Analysis in CHAPTER 5 and CHAPTER 6. CHAPTER 7 gives the conclusion of the analysis we have performed.  </w:t>
+      </w:r>
+    </w:p>
+    <w:p/>
+    <w:p/>
     <w:p>
       <w:pPr>
         <w:jc w:val="center"/>
@@ -3498,7 +4290,15 @@
     </w:p>
     <w:p>
       <w:r>
-        <w:t>In this chapter, we have briefly described different characteristics of Twitter, which play an important role in social media analysis. Also, we have described the importance of machine learning algorithms on Twitter Data. We have also given an overview of the CyanoTracker project initiated by the researchers at the University of Georgia.</w:t>
+        <w:t xml:space="preserve">In this chapter, we have briefly described different characteristics of Twitter, which play an important role in social media analysis. Also, we have described the importance of machine learning algorithms on Twitter Data. We have also given an overview of the </w:t>
+      </w:r>
+      <w:proofErr w:type="spellStart"/>
+      <w:r>
+        <w:t>CyanoTracker</w:t>
+      </w:r>
+      <w:proofErr w:type="spellEnd"/>
+      <w:r>
+        <w:t xml:space="preserve"> project initiated by the researchers at the University of Georgia.</w:t>
       </w:r>
     </w:p>
     <w:p/>
@@ -3513,162 +4313,210 @@
     <w:p>
       <w:r>
         <w:t>Microblogging is a form of online social media where people can share their status, messages in the form of short instant messages through mobile phones, emails or web</w:t>
-      </w:r>
-      <w:hyperlink w:anchor="h.lnxbz9">
-        <w:r>
-          <w:t xml:space="preserve"> </w:t>
-        </w:r>
-        <w:r>
-          <w:lastRenderedPageBreak/>
-          <w:t>(Java, Song et al. 200</w:t>
-        </w:r>
-      </w:hyperlink>
-      <w:hyperlink r:id="rId12" w:anchor="_ENREF_13">
-        <w:r>
-          <w:t>7</w:t>
-        </w:r>
-      </w:hyperlink>
-      <w:r>
-        <w:t>). Twitter is a popular microblogging site which is increasingly growing popular since its launch in October 2006</w:t>
       </w:r>
       <w:hyperlink w:anchor="h.lnxbz9">
         <w:r>
           <w:t xml:space="preserve"> (Java, Song et al. 200</w:t>
         </w:r>
       </w:hyperlink>
-      <w:hyperlink r:id="rId13" w:anchor="_ENREF_13">
+      <w:hyperlink w:anchor="_ENREF_13">
         <w:r>
           <w:t>7</w:t>
         </w:r>
       </w:hyperlink>
       <w:r>
-        <w:t xml:space="preserve">). </w:t>
-      </w:r>
-    </w:p>
-    <w:p>
-      <w:r>
-        <w:t>Twitter comprises of 140 character long messages also popularly known as tweets which are used as the primary medium of communication on Twitter</w:t>
-      </w:r>
-      <w:hyperlink w:anchor="h.44sinio">
-        <w:r>
-          <w:t xml:space="preserve"> (Kwak, Lee et al. 201</w:t>
-        </w:r>
-      </w:hyperlink>
-      <w:hyperlink r:id="rId14" w:anchor="_ENREF_16">
-        <w:r>
-          <w:t>0</w:t>
-        </w:r>
-      </w:hyperlink>
-      <w:r>
-        <w:t>). In Twitter, a tweet is replied using RT, which stands for retweet. RT is also used as a medium for spreading information to larger number of Twitter users</w:t>
-      </w:r>
-      <w:hyperlink w:anchor="h.44sinio">
-        <w:r>
-          <w:t xml:space="preserve"> (Kwak, Lee et al. 201</w:t>
-        </w:r>
-      </w:hyperlink>
-      <w:hyperlink r:id="rId15" w:anchor="_ENREF_16">
-        <w:r>
-          <w:t>0</w:t>
-        </w:r>
-      </w:hyperlink>
-      <w:r>
-        <w:t>). A user can be referenced in the tweet using ‘@’ followed by the username. “A hashtag is a convention among Twitter users to create and follow a thread of discussion by prefixing a word with a ‘#’ character”</w:t>
-      </w:r>
-      <w:hyperlink w:anchor="h.44sinio">
-        <w:r>
-          <w:t xml:space="preserve"> (Kwak, Lee et al. 201</w:t>
-        </w:r>
-      </w:hyperlink>
-      <w:hyperlink r:id="rId16" w:anchor="_ENREF_16">
-        <w:r>
-          <w:t>0</w:t>
-        </w:r>
-      </w:hyperlink>
-      <w:r>
-        <w:t xml:space="preserve">). In many scientific projects, hashtags are used to associate a term or keyword with an event. Hence with the use of hashtag, it becomes easier to track events of interest. For instance, when a natural disaster like earthquake occurs, majority of posts have obvious hashtags like #earthquake or #shaking. With these hashtags, it becomes easier to filter out tweets describing specific events and data collection is simplified. </w:t>
-      </w:r>
-    </w:p>
-    <w:p/>
-    <w:p>
-      <w:r>
-        <w:t>Trending topics is a common characteristic associated with hashtags which give information about the recent hottest emerging topics in the surroundings</w:t>
-      </w:r>
-      <w:hyperlink w:anchor="h.49x2ik5">
-        <w:r>
-          <w:t xml:space="preserve"> (Zubiaga, Spina et al. 201</w:t>
-        </w:r>
-      </w:hyperlink>
-      <w:hyperlink r:id="rId17" w:anchor="_ENREF_29">
-        <w:r>
-          <w:t>1</w:t>
-        </w:r>
-      </w:hyperlink>
-      <w:r>
-        <w:t xml:space="preserve">). On the homepage of the user, Twitter by default lists the top ten trending topics on different events. Some hashtags such as #earthquake, #flu, #landslides etc. gain more popularity and become trending topics, thus contributing huge amounts of related posts on social media. The reason behind their popularity also goes to the live coverage of these events on television and newspapers. Whereas for some hashtags, their </w:t>
-      </w:r>
-      <w:r>
-        <w:lastRenderedPageBreak/>
-        <w:t xml:space="preserve">popularity is slow as compared to the above mentioned hashtags for reasons like, being associated with slowly evolving disasters such as water quality degradation by harmful algal blooms or soil erosion that are being less covered on television and news articles and not popularly known among general public. Hence when such slowly evolving events are monitored using social media, it becomes difficult to spread these hashtags among general public, thus reducing use of these terms in citizen science activities.  Therefore, we see that environmental sustainability using social media depends primarily on the keywords or hashtags used for different events. </w:t>
-      </w:r>
-    </w:p>
-    <w:p/>
-    <w:p>
-      <w:r>
-        <w:t xml:space="preserve">Twitter users have a characteristic of following and being followed by. On twitter, user can follow and can also be followed by other users. User </w:t>
-      </w:r>
-      <w:r>
-        <w:rPr>
-          <w:i/>
-        </w:rPr>
-        <w:t>A</w:t>
-      </w:r>
-      <w:r>
-        <w:t xml:space="preserve"> can follow any other user </w:t>
-      </w:r>
-      <w:r>
-        <w:rPr>
-          <w:i/>
-        </w:rPr>
-        <w:t>B</w:t>
-      </w:r>
-      <w:r>
-        <w:t xml:space="preserve">, where </w:t>
-      </w:r>
-      <w:r>
-        <w:rPr>
-          <w:i/>
-        </w:rPr>
-        <w:t>B</w:t>
-      </w:r>
-      <w:r>
-        <w:t xml:space="preserve"> can or cannot follow user </w:t>
-      </w:r>
-      <w:r>
-        <w:rPr>
-          <w:i/>
-        </w:rPr>
-        <w:t>A</w:t>
-      </w:r>
-      <w:r>
-        <w:t xml:space="preserve"> back. When a user follows other user, he would receive all the messages and updates from the user he is following. This characteristic of Twitter makes it easy for spreading information to large number of users</w:t>
+        <w:t>). Twitter is a popular microblogging site which is increasingly growing popular since its launch in October 2006</w:t>
       </w:r>
       <w:hyperlink w:anchor="h.lnxbz9">
         <w:r>
           <w:t xml:space="preserve"> (Java, Song et al. 200</w:t>
         </w:r>
       </w:hyperlink>
-      <w:hyperlink r:id="rId18" w:anchor="_ENREF_13">
+      <w:hyperlink w:anchor="_ENREF_13">
+        <w:r>
+          <w:t>7</w:t>
+        </w:r>
+      </w:hyperlink>
+      <w:r>
+        <w:t xml:space="preserve">). </w:t>
+      </w:r>
+    </w:p>
+    <w:p>
+      <w:r>
+        <w:t>Twitter comprises of 140 character long messages also popularly known as tweets which are used as the primary medium of communication on Twitter</w:t>
+      </w:r>
+      <w:hyperlink w:anchor="h.44sinio">
+        <w:r>
+          <w:t xml:space="preserve"> (</w:t>
+        </w:r>
+        <w:proofErr w:type="spellStart"/>
+        <w:r>
+          <w:t>Kwak</w:t>
+        </w:r>
+        <w:proofErr w:type="spellEnd"/>
+        <w:r>
+          <w:t>, Lee et al. 201</w:t>
+        </w:r>
+      </w:hyperlink>
+      <w:hyperlink w:anchor="_ENREF_16">
+        <w:r>
+          <w:t>0</w:t>
+        </w:r>
+      </w:hyperlink>
+      <w:r>
+        <w:t xml:space="preserve">). In </w:t>
+      </w:r>
+      <w:r>
+        <w:lastRenderedPageBreak/>
+        <w:t>Twitter, a tweet is replied using RT, which stands for retweet. RT is also used as a medium for spreading information to larger number of Twitter users</w:t>
+      </w:r>
+      <w:hyperlink w:anchor="h.44sinio">
+        <w:r>
+          <w:t xml:space="preserve"> (</w:t>
+        </w:r>
+        <w:proofErr w:type="spellStart"/>
+        <w:r>
+          <w:t>Kwak</w:t>
+        </w:r>
+        <w:proofErr w:type="spellEnd"/>
+        <w:r>
+          <w:t>, Lee et al. 201</w:t>
+        </w:r>
+      </w:hyperlink>
+      <w:hyperlink w:anchor="_ENREF_16">
+        <w:r>
+          <w:t>0</w:t>
+        </w:r>
+      </w:hyperlink>
+      <w:r>
+        <w:t>). A user can be referenced in the tweet using ‘@’ followed by the username. “A hashtag is a convention among Twitter users to create and follow a thread of discussion by prefixing a word with a ‘#’ character”</w:t>
+      </w:r>
+      <w:hyperlink w:anchor="h.44sinio">
+        <w:r>
+          <w:t xml:space="preserve"> (</w:t>
+        </w:r>
+        <w:proofErr w:type="spellStart"/>
+        <w:r>
+          <w:t>Kwak</w:t>
+        </w:r>
+        <w:proofErr w:type="spellEnd"/>
+        <w:r>
+          <w:t>, Lee et al. 201</w:t>
+        </w:r>
+      </w:hyperlink>
+      <w:hyperlink w:anchor="_ENREF_16">
+        <w:r>
+          <w:t>0</w:t>
+        </w:r>
+      </w:hyperlink>
+      <w:r>
+        <w:t xml:space="preserve">). In many scientific projects, hashtags are used to associate a term or keyword with an event. Hence with the use of hashtag, it becomes easier to track events of interest. For instance, when a natural disaster like earthquake occurs, majority of posts have obvious hashtags like #earthquake or #shaking. With these hashtags, it becomes easier to filter out tweets describing specific events and data collection is simplified. </w:t>
+      </w:r>
+    </w:p>
+    <w:p/>
+    <w:p>
+      <w:r>
+        <w:t>Trending topics is a common characteristic associated with hashtags which give information about the recent hottest emerging topics in the surroundings</w:t>
+      </w:r>
+      <w:hyperlink w:anchor="h.49x2ik5">
+        <w:r>
+          <w:t xml:space="preserve"> (</w:t>
+        </w:r>
+        <w:proofErr w:type="spellStart"/>
+        <w:r>
+          <w:t>Zubiaga</w:t>
+        </w:r>
+        <w:proofErr w:type="spellEnd"/>
+        <w:r>
+          <w:t xml:space="preserve">, </w:t>
+        </w:r>
+        <w:proofErr w:type="spellStart"/>
+        <w:r>
+          <w:t>Spina</w:t>
+        </w:r>
+        <w:proofErr w:type="spellEnd"/>
+        <w:r>
+          <w:t xml:space="preserve"> et al. 201</w:t>
+        </w:r>
+      </w:hyperlink>
+      <w:hyperlink w:anchor="_ENREF_29">
+        <w:r>
+          <w:t>1</w:t>
+        </w:r>
+      </w:hyperlink>
+      <w:r>
+        <w:t xml:space="preserve">). On the homepage of the user, Twitter by default lists the top ten trending topics on different events. Some hashtags such as #earthquake, #flu, #landslides etc. gain more popularity and become trending topics, thus contributing huge amounts of related posts on social media. The reason behind their popularity also goes to the live coverage of these events on television and newspapers. Whereas for some hashtags, their popularity is slow as compared to the above mentioned hashtags for reasons like, being associated with slowly evolving disasters such as water quality degradation by harmful algal blooms or soil erosion that are being less covered on television and news articles and not popularly known among general public. Hence when such slowly evolving events </w:t>
+      </w:r>
+      <w:r>
+        <w:lastRenderedPageBreak/>
+        <w:t xml:space="preserve">are monitored using social media, it becomes difficult to spread these hashtags among general public, thus reducing use of these terms in citizen science activities.  Therefore, we see that environmental sustainability using social media depends primarily on the keywords or hashtags used for different events. </w:t>
+      </w:r>
+    </w:p>
+    <w:p/>
+    <w:p>
+      <w:r>
+        <w:t xml:space="preserve">Twitter users have a characteristic of following and being followed by. On twitter, user can follow and can also be followed by other users. User </w:t>
+      </w:r>
+      <w:r>
+        <w:rPr>
+          <w:i/>
+        </w:rPr>
+        <w:t>A</w:t>
+      </w:r>
+      <w:r>
+        <w:t xml:space="preserve"> can follow any other user </w:t>
+      </w:r>
+      <w:r>
+        <w:rPr>
+          <w:i/>
+        </w:rPr>
+        <w:t>B</w:t>
+      </w:r>
+      <w:r>
+        <w:t xml:space="preserve">, where </w:t>
+      </w:r>
+      <w:r>
+        <w:rPr>
+          <w:i/>
+        </w:rPr>
+        <w:t>B</w:t>
+      </w:r>
+      <w:r>
+        <w:t xml:space="preserve"> can or cannot follow user </w:t>
+      </w:r>
+      <w:r>
+        <w:rPr>
+          <w:i/>
+        </w:rPr>
+        <w:t>A</w:t>
+      </w:r>
+      <w:r>
+        <w:t xml:space="preserve"> back. When a user follows other user, he would receive all the messages and updates from the user he is following. This characteristic of Twitter makes it easy for spreading information to large number of users</w:t>
+      </w:r>
+      <w:hyperlink w:anchor="h.lnxbz9">
+        <w:r>
+          <w:t xml:space="preserve"> (Java, Song et al. 200</w:t>
+        </w:r>
+      </w:hyperlink>
+      <w:hyperlink w:anchor="_ENREF_13">
         <w:r>
           <w:t>7</w:t>
         </w:r>
       </w:hyperlink>
       <w:hyperlink w:anchor="h.44sinio">
         <w:r>
-          <w:t>, Kwak, Lee et al. 201</w:t>
+          <w:t xml:space="preserve">, </w:t>
+        </w:r>
+        <w:proofErr w:type="spellStart"/>
+        <w:r>
+          <w:t>Kwak</w:t>
+        </w:r>
+        <w:proofErr w:type="spellEnd"/>
+        <w:r>
+          <w:t>, Lee et al. 201</w:t>
         </w:r>
       </w:hyperlink>
-      <w:hyperlink r:id="rId19" w:anchor="_ENREF_16">
+      <w:hyperlink w:anchor="_ENREF_16">
         <w:r>
           <w:t>0</w:t>
         </w:r>
@@ -3688,10 +4536,18 @@
       </w:r>
       <w:hyperlink w:anchor="h.qsh70q">
         <w:r>
-          <w:t xml:space="preserve"> (Sakaki, Okazaki et al. 201</w:t>
+          <w:t xml:space="preserve"> (</w:t>
+        </w:r>
+        <w:proofErr w:type="spellStart"/>
+        <w:r>
+          <w:t>Sakaki</w:t>
+        </w:r>
+        <w:proofErr w:type="spellEnd"/>
+        <w:r>
+          <w:t>, Okazaki et al. 201</w:t>
         </w:r>
       </w:hyperlink>
-      <w:hyperlink r:id="rId20" w:anchor="_ENREF_26">
+      <w:hyperlink w:anchor="_ENREF_26">
         <w:r>
           <w:t>0</w:t>
         </w:r>
@@ -3701,10 +4557,26 @@
       </w:r>
       <w:hyperlink w:anchor="h.3znysh7">
         <w:r>
-          <w:t>,(Achrekar, Gandhe et al. 201</w:t>
+          <w:t>,(</w:t>
+        </w:r>
+        <w:proofErr w:type="spellStart"/>
+        <w:r>
+          <w:t>Achrekar</w:t>
+        </w:r>
+        <w:proofErr w:type="spellEnd"/>
+        <w:r>
+          <w:t xml:space="preserve">, </w:t>
+        </w:r>
+        <w:proofErr w:type="spellStart"/>
+        <w:r>
+          <w:t>Gandhe</w:t>
+        </w:r>
+        <w:proofErr w:type="spellEnd"/>
+        <w:r>
+          <w:t xml:space="preserve"> et al. 201</w:t>
         </w:r>
       </w:hyperlink>
-      <w:hyperlink r:id="rId21" w:anchor="_ENREF_3">
+      <w:hyperlink w:anchor="_ENREF_3">
         <w:r>
           <w:t>1</w:t>
         </w:r>
@@ -3717,7 +4589,7 @@
           <w:t>,(Power, Robinson et al</w:t>
         </w:r>
       </w:hyperlink>
-      <w:hyperlink r:id="rId22" w:anchor="_ENREF_22">
+      <w:hyperlink w:anchor="_ENREF_22">
         <w:r>
           <w:t>.</w:t>
         </w:r>
@@ -3727,27 +4599,43 @@
       </w:r>
       <w:hyperlink w:anchor="h.2s8eyo1">
         <w:r>
-          <w:t xml:space="preserve"> (Demirbas, Bayir et al. 201</w:t>
+          <w:t xml:space="preserve"> (</w:t>
+        </w:r>
+        <w:proofErr w:type="spellStart"/>
+        <w:r>
+          <w:t>Demirbas</w:t>
+        </w:r>
+        <w:proofErr w:type="spellEnd"/>
+        <w:r>
+          <w:t xml:space="preserve">, </w:t>
+        </w:r>
+        <w:proofErr w:type="spellStart"/>
+        <w:r>
+          <w:t>Bayir</w:t>
+        </w:r>
+        <w:proofErr w:type="spellEnd"/>
+        <w:r>
+          <w:t xml:space="preserve"> et al. 201</w:t>
         </w:r>
       </w:hyperlink>
-      <w:hyperlink r:id="rId23" w:anchor="_ENREF_9">
+      <w:hyperlink w:anchor="_ENREF_9">
         <w:r>
           <w:t>0</w:t>
         </w:r>
       </w:hyperlink>
       <w:r>
-        <w:t xml:space="preserve">). In many applications like air or water quality monitoring, species exploration where sensors have not been installed or are not </w:t>
+        <w:t xml:space="preserve">). In many applications like air or water quality monitoring, species exploration where sensors have not been installed or are not capable of information gathering, citizen science activities through social media are being widely used. In many research projects, Twitter is used to obtain large amount of data for supporting the analysis, which contains views and opinions of general public, in addition to the scientific data or information. With the advent of Online Social Networking sites </w:t>
       </w:r>
       <w:r>
         <w:lastRenderedPageBreak/>
-        <w:t>capable of information gathering, citizen science activities through social media are being widely used. In many research projects, Twitter is used to obtain large amount of data for supporting the analysis, which contains views and opinions of general public, in addition to the scientific data or information. With the advent of Online Social Networking sites like Twitter, Facebook etc. it becomes easier for the common people to express their views and opinions on various events on these sites.</w:t>
+        <w:t>like Twitter, Facebook etc. it becomes easier for the common people to express their views and opinions on various events on these sites.</w:t>
       </w:r>
       <w:hyperlink w:anchor="h.lnxbz9">
         <w:r>
           <w:t xml:space="preserve"> (Java, Song et al. 200</w:t>
         </w:r>
       </w:hyperlink>
-      <w:hyperlink r:id="rId24" w:anchor="_ENREF_13">
+      <w:hyperlink w:anchor="_ENREF_13">
         <w:r>
           <w:t>7</w:t>
         </w:r>
@@ -3757,10 +4645,18 @@
       </w:r>
       <w:hyperlink w:anchor="h.3whwml4">
         <w:r>
-          <w:t xml:space="preserve"> (Roesslein 200</w:t>
+          <w:t xml:space="preserve"> (</w:t>
+        </w:r>
+        <w:proofErr w:type="spellStart"/>
+        <w:r>
+          <w:t>Roesslein</w:t>
+        </w:r>
+        <w:proofErr w:type="spellEnd"/>
+        <w:r>
+          <w:t xml:space="preserve"> 200</w:t>
         </w:r>
       </w:hyperlink>
-      <w:hyperlink r:id="rId25" w:anchor="_ENREF_24">
+      <w:hyperlink w:anchor="_ENREF_24">
         <w:r>
           <w:t>9</w:t>
         </w:r>
@@ -3784,32 +4680,55 @@
       </w:r>
       <w:hyperlink w:anchor="h.qsh70q">
         <w:r>
-          <w:t xml:space="preserve"> (Sakaki, Okazaki et al. 201</w:t>
+          <w:t xml:space="preserve"> (</w:t>
+        </w:r>
+        <w:proofErr w:type="spellStart"/>
+        <w:r>
+          <w:t>Sakaki</w:t>
+        </w:r>
+        <w:proofErr w:type="spellEnd"/>
+        <w:r>
+          <w:t>, Okazaki et al. 201</w:t>
         </w:r>
       </w:hyperlink>
-      <w:hyperlink r:id="rId26" w:anchor="_ENREF_26">
+      <w:hyperlink w:anchor="_ENREF_26">
         <w:r>
           <w:t>0</w:t>
         </w:r>
       </w:hyperlink>
       <w:r>
-        <w:t xml:space="preserve">) have used Twitter as a source for the early detection of earthquake in real time. For the analysis, they have collected tweets containing the hashtags “Earthquake” and “Shaking”. But the term “Shaking” can be used for the action of Shaking hands or the term earthquake can be used for someone attending a conference on earthquake. These false positives are not useful to obtain the desired results and are considered to be noise. So it becomes necessary to separate these noisy tweets from the actual ones. When the number of tweets is less, it is feasible to use human evaluators to make this separation. But for larger number of tweets, it is neither time nor cost efficient to use human evaluators. So machine learning algorithms can be </w:t>
+        <w:t xml:space="preserve">) have used Twitter as a source for the early detection of earthquake in real time. For the analysis, they have collected tweets containing the hashtags “Earthquake” and “Shaking”. But the term “Shaking” can be used for the action of Shaking hands or the term earthquake can be used for someone attending a conference on earthquake. These false positives are not useful to obtain the desired results and are considered to be noise. So it becomes necessary to separate these noisy tweets from the actual ones. When the number of tweets is less, it is feasible to use human evaluators to make this separation. But for larger number of tweets, it is neither time nor cost efficient to use human evaluators. So machine learning algorithms can be used to automatically classify tweets into relevant and irrelevant ones with the help of trained model. The classification of tweets into relevant and irrelevant ones can be done using machine learning classification algorithms, where a small amount of labeled tweets can be used to form the training dataset. A model is generated from this training dataset, </w:t>
       </w:r>
       <w:r>
         <w:lastRenderedPageBreak/>
-        <w:t xml:space="preserve">used to automatically classify tweets into relevant and irrelevant ones with the help of trained model. The classification of tweets into relevant and irrelevant ones can be done using machine learning classification algorithms, where a small amount of labeled tweets can be used to form the training dataset. A model is generated from this training dataset, which assigns labels to the unlabeled tweets in the testing dataset. Therefore, machine learning reduces the human involvement in assigning labels to the tweets and is also time efficient.  </w:t>
-      </w:r>
-    </w:p>
-    <w:p>
-      <w:r>
-        <w:t>In our machine learning analysis, we have used two machine learning algorithms, namely Naïve Bayes and Voting. Weka</w:t>
-      </w:r>
-      <w:hyperlink w:anchor="h.z337ya">
-        <w:r>
-          <w:t xml:space="preserve"> (Markov and Russell 200</w:t>
-        </w:r>
-      </w:hyperlink>
-      <w:hyperlink r:id="rId27" w:anchor="_ENREF_18">
+        <w:t xml:space="preserve">which assigns labels to the unlabeled tweets in the testing dataset. Therefore, machine learning reduces the human involvement in assigning labels to the tweets and is also time efficient.  </w:t>
+      </w:r>
+    </w:p>
+    <w:p>
+      <w:r>
+        <w:t xml:space="preserve">In our machine learning analysis, we have used two machine learning algorithms, namely Naïve Bayes and Voting. </w:t>
+      </w:r>
+      <w:proofErr w:type="spellStart"/>
+      <w:r>
+        <w:t>Weka</w:t>
+      </w:r>
+      <w:proofErr w:type="spellEnd"/>
+      <w:r>
+        <w:fldChar w:fldCharType="begin"/>
+      </w:r>
+      <w:r>
+        <w:instrText xml:space="preserve"> HYPERLINK \l "h.z337ya" \h </w:instrText>
+      </w:r>
+      <w:r>
+        <w:fldChar w:fldCharType="separate"/>
+      </w:r>
+      <w:r>
+        <w:t xml:space="preserve"> (Markov and Russell 200</w:t>
+      </w:r>
+      <w:r>
+        <w:fldChar w:fldCharType="end"/>
+      </w:r>
+      <w:hyperlink w:anchor="_ENREF_18">
         <w:r>
           <w:t>6</w:t>
         </w:r>
@@ -3824,10 +4743,18 @@
       </w:r>
       <w:hyperlink w:anchor="h.35nkun2">
         <w:r>
-          <w:t xml:space="preserve"> (Kohavi 199</w:t>
+          <w:t xml:space="preserve"> (</w:t>
+        </w:r>
+        <w:proofErr w:type="spellStart"/>
+        <w:r>
+          <w:t>Kohavi</w:t>
+        </w:r>
+        <w:proofErr w:type="spellEnd"/>
+        <w:r>
+          <w:t xml:space="preserve"> 199</w:t>
         </w:r>
       </w:hyperlink>
-      <w:hyperlink r:id="rId28" w:anchor="_ENREF_14">
+      <w:hyperlink w:anchor="_ENREF_14">
         <w:r>
           <w:t>6</w:t>
         </w:r>
@@ -4163,7 +5090,6 @@
               <w:rFonts w:ascii="Cambria" w:eastAsia="Cambria" w:hAnsi="Cambria" w:cs="Cambria"/>
               <w:vertAlign w:val="subscript"/>
             </w:rPr>
-            <w:lastRenderedPageBreak/>
             <m:t>p</m:t>
           </m:r>
           <m:r>
@@ -4203,20 +5129,45 @@
     <w:p/>
     <w:p>
       <w:r>
+        <w:lastRenderedPageBreak/>
         <w:t>Voting is a machine learning meta-algorithm which is used in addition to the existing machine learning algorithms to improve their performance</w:t>
       </w:r>
       <w:hyperlink w:anchor="h.1ksv4uv">
         <w:r>
-          <w:t xml:space="preserve"> (Kotsiantis, Zaharakis et al. 200</w:t>
+          <w:t xml:space="preserve"> (</w:t>
+        </w:r>
+        <w:proofErr w:type="spellStart"/>
+        <w:r>
+          <w:t>Kotsiantis</w:t>
+        </w:r>
+        <w:proofErr w:type="spellEnd"/>
+        <w:r>
+          <w:t xml:space="preserve">, </w:t>
+        </w:r>
+        <w:proofErr w:type="spellStart"/>
+        <w:r>
+          <w:t>Zaharakis</w:t>
+        </w:r>
+        <w:proofErr w:type="spellEnd"/>
+        <w:r>
+          <w:t xml:space="preserve"> et al. 200</w:t>
         </w:r>
       </w:hyperlink>
-      <w:hyperlink r:id="rId43" w:anchor="_ENREF_15">
+      <w:hyperlink w:anchor="_ENREF_15">
         <w:r>
           <w:t>7</w:t>
         </w:r>
       </w:hyperlink>
       <w:r>
-        <w:t>). It combines multiple classifiers together on the same training set and then either votes out the best classifier or finds the weighted average. The classifiers that we have used in the voting are Naïve Bayes and Support Vector Machine classifiers. For voting algorithms, Weka calculates the performance of these classifiers in the terms of Precision, F-Measure and Correctly Classified Instances individually and gives the final results as the weighted average of the classifiers.</w:t>
+        <w:t xml:space="preserve">). It combines multiple classifiers together on the same training set and then either votes out the best classifier or finds the weighted average. The classifiers that we have used in the voting are Naïve Bayes and Support Vector Machine classifiers. For voting algorithms, </w:t>
+      </w:r>
+      <w:proofErr w:type="spellStart"/>
+      <w:r>
+        <w:t>Weka</w:t>
+      </w:r>
+      <w:proofErr w:type="spellEnd"/>
+      <w:r>
+        <w:t xml:space="preserve"> calculates the performance of these classifiers in the terms of Precision, F-Measure and Correctly Classified Instances individually and gives the final results as the weighted average of the classifiers.</w:t>
       </w:r>
     </w:p>
     <w:p/>
@@ -4225,19 +5176,60 @@
         <w:rPr>
           <w:b/>
         </w:rPr>
-        <w:t>2.3 CyanoHABs and CyanoTracker Project</w:t>
-      </w:r>
-    </w:p>
-    <w:p>
-      <w:r>
-        <w:t>Cyanobacterial Harmful Algae Blooms (CyanoHABs) are harmful organisms growing on water bodies. They degrade the quality of water</w:t>
+        <w:t xml:space="preserve">2.3 </w:t>
+      </w:r>
+      <w:proofErr w:type="spellStart"/>
+      <w:r>
+        <w:rPr>
+          <w:b/>
+        </w:rPr>
+        <w:t>CyanoHABs</w:t>
+      </w:r>
+      <w:proofErr w:type="spellEnd"/>
+      <w:r>
+        <w:rPr>
+          <w:b/>
+        </w:rPr>
+        <w:t xml:space="preserve"> and </w:t>
+      </w:r>
+      <w:proofErr w:type="spellStart"/>
+      <w:r>
+        <w:rPr>
+          <w:b/>
+        </w:rPr>
+        <w:t>CyanoTracker</w:t>
+      </w:r>
+      <w:proofErr w:type="spellEnd"/>
+      <w:r>
+        <w:rPr>
+          <w:b/>
+        </w:rPr>
+        <w:t xml:space="preserve"> Project</w:t>
+      </w:r>
+    </w:p>
+    <w:p>
+      <w:proofErr w:type="spellStart"/>
+      <w:r>
+        <w:t>Cyanobacterial</w:t>
+      </w:r>
+      <w:proofErr w:type="spellEnd"/>
+      <w:r>
+        <w:t xml:space="preserve"> Harmful Algae Blooms (</w:t>
+      </w:r>
+      <w:proofErr w:type="spellStart"/>
+      <w:r>
+        <w:t>CyanoHABs</w:t>
+      </w:r>
+      <w:proofErr w:type="spellEnd"/>
+      <w:r>
+        <w:t>) are harmful organisms growing on water bodies. They degrade the quality of water</w:t>
       </w:r>
       <w:hyperlink w:anchor="h.tyjcwt">
         <w:r>
           <w:t xml:space="preserve"> (CDC 201</w:t>
         </w:r>
       </w:hyperlink>
-      <w:hyperlink r:id="rId44" w:anchor="_ENREF_5">
+      <w:hyperlink w:anchor="_ENREF_5">
         <w:r>
           <w:t>2</w:t>
         </w:r>
@@ -4250,30 +5242,58 @@
           <w:t xml:space="preserve"> (CDC 201</w:t>
         </w:r>
       </w:hyperlink>
-      <w:hyperlink r:id="rId45" w:anchor="_ENREF_5">
+      <w:hyperlink w:anchor="_ENREF_5">
         <w:r>
           <w:t>2</w:t>
         </w:r>
       </w:hyperlink>
       <w:r>
-        <w:t xml:space="preserve">). These CyanoHABs produce harmful toxins when found on the water bodies. These cyanotoxins that are now part of the water bodies are hazardous to all living organisms that consume it directly or </w:t>
-      </w:r>
-      <w:r>
-        <w:lastRenderedPageBreak/>
-        <w:t>indirectly. Thus the entire ecosystem gets affected by these cyanotoxins, putting a large number of lives in danger</w:t>
+        <w:t xml:space="preserve">). These </w:t>
+      </w:r>
+      <w:proofErr w:type="spellStart"/>
+      <w:r>
+        <w:t>CyanoHABs</w:t>
+      </w:r>
+      <w:proofErr w:type="spellEnd"/>
+      <w:r>
+        <w:t xml:space="preserve"> produce harmful toxins when found on the water bodies. These </w:t>
+      </w:r>
+      <w:proofErr w:type="spellStart"/>
+      <w:r>
+        <w:t>cyanotoxins</w:t>
+      </w:r>
+      <w:proofErr w:type="spellEnd"/>
+      <w:r>
+        <w:t xml:space="preserve"> that are now part of the water bodies are hazardous to all living organisms that consume it directly or indirectly. Thus the entire ecosystem gets affected by these </w:t>
+      </w:r>
+      <w:proofErr w:type="spellStart"/>
+      <w:r>
+        <w:t>cyanotoxins</w:t>
+      </w:r>
+      <w:proofErr w:type="spellEnd"/>
+      <w:r>
+        <w:t>, putting a large number of lives in danger</w:t>
       </w:r>
       <w:hyperlink w:anchor="h.tyjcwt">
         <w:r>
           <w:t xml:space="preserve"> (CDC 201</w:t>
         </w:r>
       </w:hyperlink>
-      <w:hyperlink r:id="rId46" w:anchor="_ENREF_5">
+      <w:hyperlink w:anchor="_ENREF_5">
         <w:r>
           <w:t>2</w:t>
         </w:r>
       </w:hyperlink>
       <w:r>
-        <w:t xml:space="preserve">). CyanoHABs not only have an impact on the social and environmental life but also have significant economic impacts worldwide because of fish deaths and agricultural loss. </w:t>
+        <w:t xml:space="preserve">). </w:t>
+      </w:r>
+      <w:proofErr w:type="spellStart"/>
+      <w:r>
+        <w:t>CyanoHABs</w:t>
+      </w:r>
+      <w:proofErr w:type="spellEnd"/>
+      <w:r>
+        <w:t xml:space="preserve"> not only have an impact on the social and environmental life but also have significant economic impacts worldwide because of fish deaths and agricultural loss. </w:t>
       </w:r>
     </w:p>
     <w:p>
@@ -4284,6 +5304,7 @@
         <w:rPr>
           <w:noProof/>
         </w:rPr>
+        <w:lastRenderedPageBreak/>
         <w:drawing>
           <wp:inline distT="0" distB="0" distL="0" distR="0" wp14:anchorId="5FC32E0E" wp14:editId="5DCAC087">
             <wp:extent cx="3743325" cy="2219325"/>
@@ -4298,7 +5319,7 @@
                     <pic:cNvPicPr preferRelativeResize="0"/>
                   </pic:nvPicPr>
                   <pic:blipFill>
-                    <a:blip r:embed="rId47"/>
+                    <a:blip r:embed="rId43"/>
                     <a:srcRect/>
                     <a:stretch>
                       <a:fillRect/>
@@ -4329,7 +5350,21 @@
         <w:rPr>
           <w:i/>
         </w:rPr>
-        <w:t>Figure 1: CyanoTracker Architecture</w:t>
+        <w:t xml:space="preserve">Figure 1: </w:t>
+      </w:r>
+      <w:proofErr w:type="spellStart"/>
+      <w:r>
+        <w:rPr>
+          <w:i/>
+        </w:rPr>
+        <w:t>CyanoTracker</w:t>
+      </w:r>
+      <w:proofErr w:type="spellEnd"/>
+      <w:r>
+        <w:rPr>
+          <w:i/>
+        </w:rPr>
+        <w:t xml:space="preserve"> Architecture</w:t>
       </w:r>
     </w:p>
     <w:p>
@@ -4339,24 +5374,124 @@
     </w:p>
     <w:p>
       <w:r>
-        <w:t>The “cyanotracker”</w:t>
+        <w:t>The “</w:t>
+      </w:r>
+      <w:proofErr w:type="spellStart"/>
+      <w:r>
+        <w:t>cyanotracker</w:t>
+      </w:r>
+      <w:proofErr w:type="spellEnd"/>
+      <w:r>
+        <w:t>”</w:t>
       </w:r>
       <w:hyperlink w:anchor="h.4d34og8">
         <w:r>
-          <w:t xml:space="preserve"> (Cyanotracker 201</w:t>
+          <w:t xml:space="preserve"> (</w:t>
+        </w:r>
+        <w:proofErr w:type="spellStart"/>
+        <w:r>
+          <w:t>Cyanotracker</w:t>
+        </w:r>
+        <w:proofErr w:type="spellEnd"/>
+        <w:r>
+          <w:t xml:space="preserve"> 201</w:t>
         </w:r>
       </w:hyperlink>
-      <w:hyperlink r:id="rId48" w:anchor="_ENREF_8">
+      <w:hyperlink w:anchor="_ENREF_8">
         <w:r>
           <w:t>5</w:t>
         </w:r>
       </w:hyperlink>
       <w:r>
-        <w:t xml:space="preserve">) project at the University of Georgia, aims to implement an early warning system for monitoring CyanoHABs in lakes and ponds across Georgia, USA. These CyanoHABs found on the surface of water bodies are visible to naked eyes and hence could be reported by any common man through online social media sites. Figure 1 shows the system architecture of the CyanoTracker project. For the detection of CyanoHABs, sensors would be deployed on lakes located in Georgia. These lakes would be decided on various factors like environmental conditions in terms of land use, historic and potential growth of CyanoHABs on lakes etc. The data obtained from these sensors would be combined with the data obtained from online social media.  We have created a specific hashtag ‘#cyanotracker’ for monitoring posts on CyanoHABs on </w:t>
-      </w:r>
-      <w:r>
-        <w:lastRenderedPageBreak/>
-        <w:t xml:space="preserve">Online Social Media like Twitter, Instagram, Facebook. In addition to the hashtag #cyanotracker, we are also monitoring terms or hashtags that are normally used to refer to the CyanoHAB phenomenon like Algae Bloom, Blue Green Algae, Red Tide, #CyanoHABs, #cyanobacteria, #microsystin thus taking advantage of social sensing.  </w:t>
+        <w:t xml:space="preserve">) project at the University of Georgia, aims to implement an early warning system for monitoring </w:t>
+      </w:r>
+      <w:proofErr w:type="spellStart"/>
+      <w:r>
+        <w:t>CyanoHABs</w:t>
+      </w:r>
+      <w:proofErr w:type="spellEnd"/>
+      <w:r>
+        <w:t xml:space="preserve"> in lakes and ponds across Georgia, USA. These </w:t>
+      </w:r>
+      <w:proofErr w:type="spellStart"/>
+      <w:r>
+        <w:t>CyanoHABs</w:t>
+      </w:r>
+      <w:proofErr w:type="spellEnd"/>
+      <w:r>
+        <w:t xml:space="preserve"> found on the surface of water bodies are visible to naked eyes and hence could be reported by any common man through online social media sites. Figure 1 shows the system architecture of the </w:t>
+      </w:r>
+      <w:proofErr w:type="spellStart"/>
+      <w:r>
+        <w:t>CyanoTracker</w:t>
+      </w:r>
+      <w:proofErr w:type="spellEnd"/>
+      <w:r>
+        <w:t xml:space="preserve"> project. For the detection of </w:t>
+      </w:r>
+      <w:proofErr w:type="spellStart"/>
+      <w:r>
+        <w:t>CyanoHABs</w:t>
+      </w:r>
+      <w:proofErr w:type="spellEnd"/>
+      <w:r>
+        <w:t xml:space="preserve">, sensors would be deployed on lakes located in Georgia. These lakes would be decided on various factors like environmental conditions in terms of land use, historic and potential growth of </w:t>
+      </w:r>
+      <w:proofErr w:type="spellStart"/>
+      <w:r>
+        <w:t>CyanoHABs</w:t>
+      </w:r>
+      <w:proofErr w:type="spellEnd"/>
+      <w:r>
+        <w:t xml:space="preserve"> on lakes etc. The data obtained from these sensors would be combined with the data obtained from online social media.  We have created a specific hashtag ‘#</w:t>
+      </w:r>
+      <w:proofErr w:type="spellStart"/>
+      <w:r>
+        <w:t>cyanotracker</w:t>
+      </w:r>
+      <w:proofErr w:type="spellEnd"/>
+      <w:r>
+        <w:t xml:space="preserve">’ for monitoring posts on </w:t>
+      </w:r>
+      <w:proofErr w:type="spellStart"/>
+      <w:r>
+        <w:t>CyanoHABs</w:t>
+      </w:r>
+      <w:proofErr w:type="spellEnd"/>
+      <w:r>
+        <w:t xml:space="preserve"> on Online Social Media like Twitter, Instagram, Facebook. In addition to the hashtag #</w:t>
+      </w:r>
+      <w:proofErr w:type="spellStart"/>
+      <w:r>
+        <w:t>cyanotracker</w:t>
+      </w:r>
+      <w:proofErr w:type="spellEnd"/>
+      <w:r>
+        <w:t xml:space="preserve">, we are also monitoring terms or hashtags that are normally used to refer to the </w:t>
+      </w:r>
+      <w:proofErr w:type="spellStart"/>
+      <w:r>
+        <w:t>CyanoHAB</w:t>
+      </w:r>
+      <w:proofErr w:type="spellEnd"/>
+      <w:r>
+        <w:t xml:space="preserve"> phenomenon like Algae Bloom, Blue Green Algae, Red Tide, #</w:t>
+      </w:r>
+      <w:proofErr w:type="spellStart"/>
+      <w:r>
+        <w:t>CyanoHABs</w:t>
+      </w:r>
+      <w:proofErr w:type="spellEnd"/>
+      <w:r>
+        <w:t>, #cyanobacteria, #</w:t>
+      </w:r>
+      <w:proofErr w:type="spellStart"/>
+      <w:r>
+        <w:t>microsystin</w:t>
+      </w:r>
+      <w:proofErr w:type="spellEnd"/>
+      <w:r>
+        <w:t xml:space="preserve"> thus taking advantage of social sensing.  </w:t>
       </w:r>
     </w:p>
     <w:p/>
@@ -4413,23 +5548,23 @@
         <w:jc w:val="center"/>
       </w:pPr>
       <w:r>
+        <w:t>RELATED WORK</w:t>
+      </w:r>
+    </w:p>
+    <w:p>
+      <w:r>
+        <w:t xml:space="preserve">In this chapter, we have described the related work and literature survey, where Twitter is used as an online social media platform for collecting data and performing preventive measures on natural disasters and human diseases. </w:t>
+      </w:r>
+    </w:p>
+    <w:p>
+      <w:pPr>
+        <w:jc w:val="both"/>
+      </w:pPr>
+      <w:r>
+        <w:rPr>
+          <w:b/>
+        </w:rPr>
         <w:lastRenderedPageBreak/>
-        <w:t>RELATED WORK</w:t>
-      </w:r>
-    </w:p>
-    <w:p>
-      <w:r>
-        <w:t xml:space="preserve">In this chapter, we have described the related work and literature survey, where Twitter is used as an online social media platform for collecting data and performing preventive measures on natural disasters and human diseases. </w:t>
-      </w:r>
-    </w:p>
-    <w:p>
-      <w:pPr>
-        <w:jc w:val="both"/>
-      </w:pPr>
-      <w:r>
-        <w:rPr>
-          <w:b/>
-        </w:rPr>
         <w:t>3.1 Disaster Management using social media</w:t>
       </w:r>
     </w:p>
@@ -4439,10 +5574,26 @@
       </w:r>
       <w:hyperlink w:anchor="h.3as4poj">
         <w:r>
-          <w:t xml:space="preserve"> (Tarchi, Casagli et al. 200</w:t>
+          <w:t xml:space="preserve"> (</w:t>
+        </w:r>
+        <w:proofErr w:type="spellStart"/>
+        <w:r>
+          <w:t>Tarchi</w:t>
+        </w:r>
+        <w:proofErr w:type="spellEnd"/>
+        <w:r>
+          <w:t xml:space="preserve">, </w:t>
+        </w:r>
+        <w:proofErr w:type="spellStart"/>
+        <w:r>
+          <w:t>Casagli</w:t>
+        </w:r>
+        <w:proofErr w:type="spellEnd"/>
+        <w:r>
+          <w:t xml:space="preserve"> et al. 200</w:t>
         </w:r>
       </w:hyperlink>
-      <w:hyperlink r:id="rId49" w:anchor="_ENREF_27">
+      <w:hyperlink w:anchor="_ENREF_27">
         <w:r>
           <w:t>3</w:t>
         </w:r>
@@ -4452,10 +5603,26 @@
       </w:r>
       <w:hyperlink w:anchor="h.3rdcrjn">
         <w:r>
-          <w:t>)(Gabrilovich and Markovitch 200</w:t>
+          <w:t>)(</w:t>
+        </w:r>
+        <w:proofErr w:type="spellStart"/>
+        <w:r>
+          <w:t>Gabrilovich</w:t>
+        </w:r>
+        <w:proofErr w:type="spellEnd"/>
+        <w:r>
+          <w:t xml:space="preserve"> and </w:t>
+        </w:r>
+        <w:proofErr w:type="spellStart"/>
+        <w:r>
+          <w:t>Markovitch</w:t>
+        </w:r>
+        <w:proofErr w:type="spellEnd"/>
+        <w:r>
+          <w:t xml:space="preserve"> 200</w:t>
         </w:r>
       </w:hyperlink>
-      <w:hyperlink r:id="rId50" w:anchor="_ENREF_11">
+      <w:hyperlink w:anchor="_ENREF_11">
         <w:r>
           <w:t>7</w:t>
         </w:r>
@@ -4465,37 +5632,74 @@
       </w:r>
       <w:hyperlink w:anchor="h.3as4poj">
         <w:r>
-          <w:t xml:space="preserve"> (Tarchi, Casagli et al. 200</w:t>
+          <w:t xml:space="preserve"> (</w:t>
+        </w:r>
+        <w:proofErr w:type="spellStart"/>
+        <w:r>
+          <w:t>Tarchi</w:t>
+        </w:r>
+        <w:proofErr w:type="spellEnd"/>
+        <w:r>
+          <w:t xml:space="preserve">, </w:t>
+        </w:r>
+        <w:proofErr w:type="spellStart"/>
+        <w:r>
+          <w:t>Casagli</w:t>
+        </w:r>
+        <w:proofErr w:type="spellEnd"/>
+        <w:r>
+          <w:t xml:space="preserve"> et al. 200</w:t>
         </w:r>
       </w:hyperlink>
-      <w:hyperlink r:id="rId51" w:anchor="_ENREF_27">
+      <w:hyperlink w:anchor="_ENREF_27">
         <w:r>
           <w:t>3</w:t>
         </w:r>
       </w:hyperlink>
       <w:r>
-        <w:t xml:space="preserve">) parse only partial Wikipedia documents based on the top N terms obtained from each cluster. This technique helped to classify the tweets into relevant and irrelevant categories more efficiently and which eventually helped in better event detection by considering only the relevant ones. They </w:t>
+        <w:t xml:space="preserve">) parse only partial Wikipedia documents based on the top N terms obtained from each cluster. This technique helped to classify the tweets into relevant and irrelevant categories more efficiently and which eventually helped in better event detection by considering only the relevant ones. They have also studied a technique for geo-tagging tweets whose geolocations are not provided by the users. They have made use of the NER (Named Entity Recognition) to assign geo-locations based on the location mention in the tweets. They increased the efficiency of NER by clustering the tweets using semantic distance and if a cluster had an </w:t>
       </w:r>
       <w:r>
         <w:lastRenderedPageBreak/>
-        <w:t xml:space="preserve">have also studied a technique for geo-tagging tweets whose geolocations are not provided by the users. They have made use of the NER (Named Entity Recognition) to assign geo-locations based on the location mention in the tweets. They increased the efficiency of NER by clustering the tweets using semantic distance and if a cluster had an overwhelming geolocation, then all the tweets in that cluster where assigned with this overwhelming geolocation. Therefore, this research has proposed techniques to overcome the two major challenges of social media data by improvising the existing techniques. This filtered data in addition to the data obtained from physical sources gives better results in the process of event detection. </w:t>
+        <w:t xml:space="preserve">overwhelming geolocation, then all the tweets in that cluster where assigned with this overwhelming geolocation. Therefore, this research has proposed techniques to overcome the two major challenges of social media data by improvising the existing techniques. This filtered data in addition to the data obtained from physical sources gives better results in the process of event detection. </w:t>
       </w:r>
     </w:p>
     <w:p/>
     <w:p>
-      <w:r>
-        <w:t xml:space="preserve">Sakaki et al have implemented a real-time earthquake detection technique using tweets posted by the Japanese users on Twitter on the frequent earthquakes happening in Japan. They claim that earthquake events are posted on twitter much before media or USGS reports them. Though this research study is currently carried out on the earthquakes occurring in Japan, but they claim that this technique can be used to detect any other event occurring in any part of the world. If an earthquake is detected by this system, they send an alert email to all the registered users to take necessary precautionary measures and reduce casualties. They have extracted tweets containing keywords like earthquake and shaking for the analysis. They classified the tweets into two categories, positive class and negative class based on whether the tweet is referring to an actual earthquake occurrence or not. They have used SVM (Support Vector Machine) machine learning algorithm for the above classification. The tweets from the negative class are not </w:t>
+      <w:proofErr w:type="spellStart"/>
+      <w:r>
+        <w:t>Sakaki</w:t>
+      </w:r>
+      <w:proofErr w:type="spellEnd"/>
+      <w:r>
+        <w:t xml:space="preserve"> et al have implemented a real-time earthquake detection technique using tweets posted by the Japanese users on Twitter on the frequent earthquakes happening in Japan. They claim that earthquake events are posted on twitter much before media or USGS reports them. Though this research study is currently carried out on the earthquakes occurring in Japan, but they claim that this technique can be used to detect any other event occurring in any part of the world. If an earthquake is detected by this system, they send an alert email to all the registered users to take necessary precautionary measures and reduce casualties. They have extracted tweets containing keywords like earthquake and shaking for the analysis. They classified the tweets into two categories, positive class and negative class based on whether the tweet is referring to an actual earthquake occurrence or not. They have used SVM (Support Vector Machine) machine learning algorithm for the above classification. The tweets from the negative class are not considered for the analysis. Their system consists of two probabilistic models for event detection namely, temporal model that uses the time of the tweet being posted for predicting the earthquake occurrence at other locations and, </w:t>
+      </w:r>
+      <w:proofErr w:type="spellStart"/>
+      <w:r>
+        <w:t>spatio</w:t>
+      </w:r>
+      <w:proofErr w:type="spellEnd"/>
+      <w:r>
+        <w:t xml:space="preserve"> model that uses the location information from the tweets to predict where the earthquake is actually taking </w:t>
       </w:r>
       <w:r>
         <w:lastRenderedPageBreak/>
-        <w:t>considered for the analysis. Their system consists of two probabilistic models for event detection namely, temporal model that uses the time of the tweet being posted for predicting the earthquake occurrence at other locations and, spatio model that uses the location information from the tweets to predict where the earthquake is actually taking place. For detecting an event, they have considered a threshold value. If the probabilities calculated by the above two models exceeds this threshold value, the event is detected. Then using the location information, alert emails are sent to the registered users. For JMA (Japan Meteorological Agency) seismic intensity value greater than 3, their system detected 96% of the earthquakes. In this way, this research project takes the advantage of the real time nature of twitter and helps in the early detection of earthquake</w:t>
+        <w:t>place. For detecting an event, they have considered a threshold value. If the probabilities calculated by the above two models exceeds this threshold value, the event is detected. Then using the location information, alert emails are sent to the registered users. For JMA (Japan Meteorological Agency) seismic intensity value greater than 3, their system detected 96% of the earthquakes. In this way, this research project takes the advantage of the real time nature of twitter and helps in the early detection of earthquake</w:t>
       </w:r>
       <w:hyperlink w:anchor="h.qsh70q">
         <w:r>
-          <w:t xml:space="preserve"> (Sakaki, Okazaki et al. 201</w:t>
+          <w:t xml:space="preserve"> (</w:t>
+        </w:r>
+        <w:proofErr w:type="spellStart"/>
+        <w:r>
+          <w:t>Sakaki</w:t>
+        </w:r>
+        <w:proofErr w:type="spellEnd"/>
+        <w:r>
+          <w:t>, Okazaki et al. 201</w:t>
         </w:r>
       </w:hyperlink>
-      <w:hyperlink r:id="rId52" w:anchor="_ENREF_26">
+      <w:hyperlink w:anchor="_ENREF_26">
         <w:r>
           <w:t>0</w:t>
         </w:r>
@@ -4507,14 +5711,38 @@
     <w:p/>
     <w:p>
       <w:r>
-        <w:t>Bowden et al. have also implemented an earthquake detection system by keeping a track of the number of tweets extracted per minute containing the keyword earthquake and its possible usage in other languages like gempa, temblor, terremoto and sismo. The system detects any sudden increase in the frequency of tweets consisting of the above keywords. They proposed that any sudden increase in the number of tweets indicates that an earthquake has been detected. This increase in frequency of the tweets is detected by the short term average over long term average algorithm usually used in seismology.   “Detection time is very fast, with about 75% coming in before two minutes.”</w:t>
+        <w:t xml:space="preserve">Bowden et al. have also implemented an earthquake detection system by keeping a track of the number of tweets extracted per minute containing the keyword earthquake and its possible usage in other languages like </w:t>
+      </w:r>
+      <w:proofErr w:type="spellStart"/>
+      <w:r>
+        <w:t>gempa</w:t>
+      </w:r>
+      <w:proofErr w:type="spellEnd"/>
+      <w:r>
+        <w:t xml:space="preserve">, temblor, </w:t>
+      </w:r>
+      <w:proofErr w:type="spellStart"/>
+      <w:r>
+        <w:t>terremoto</w:t>
+      </w:r>
+      <w:proofErr w:type="spellEnd"/>
+      <w:r>
+        <w:t xml:space="preserve"> and </w:t>
+      </w:r>
+      <w:proofErr w:type="spellStart"/>
+      <w:r>
+        <w:t>sismo</w:t>
+      </w:r>
+      <w:proofErr w:type="spellEnd"/>
+      <w:r>
+        <w:t>. The system detects any sudden increase in the frequency of tweets consisting of the above keywords. They proposed that any sudden increase in the number of tweets indicates that an earthquake has been detected. This increase in frequency of the tweets is detected by the short term average over long term average algorithm usually used in seismology.   “Detection time is very fast, with about 75% coming in before two minutes.”</w:t>
       </w:r>
       <w:hyperlink w:anchor="h.17dp8vu">
         <w:r>
           <w:t xml:space="preserve"> (Earle, Bowden et al. 201</w:t>
         </w:r>
       </w:hyperlink>
-      <w:hyperlink r:id="rId53" w:anchor="_ENREF_10">
+      <w:hyperlink w:anchor="_ENREF_10">
         <w:r>
           <w:t>2</w:t>
         </w:r>
@@ -4527,7 +5755,7 @@
           <w:t xml:space="preserve"> (Earle, Bowden et al. 201</w:t>
         </w:r>
       </w:hyperlink>
-      <w:hyperlink r:id="rId54" w:anchor="_ENREF_10">
+      <w:hyperlink w:anchor="_ENREF_10">
         <w:r>
           <w:t>2</w:t>
         </w:r>
@@ -4539,14 +5767,18 @@
     <w:p/>
     <w:p>
       <w:r>
-        <w:t>Another contribution towards event detection is for the natural disaster of fire. Power et al. have implemented a system that tracks real-time tweets describing fire related events happening in the vicinity. They have extracted tweets containing keywords fire or smoke and then carried out text classification to find out tweets related only to the fire breakout incident. They also collected tweets from the users who live in the vicinity of the affected area. This system allows user to select the desire location from the map provided and once the region is selected, and an incident name is provided, the system gives all tweets related to fire or smoke from the selected region. It has an option of text classification that gives tweets related to fire only. Also it provides a tweets per minute count to detect any sudden spike in the number of tweets obtained. The system also allows to simultaneously monitor up to four fire events as also monitor events happened in the past that are saved as event of interest</w:t>
+        <w:t xml:space="preserve">Another contribution towards event detection is for the natural disaster of fire. Power et al. have implemented a system that tracks real-time tweets describing fire related events happening in the vicinity. They have extracted tweets containing keywords fire or smoke </w:t>
+      </w:r>
+      <w:r>
+        <w:lastRenderedPageBreak/>
+        <w:t>and then carried out text classification to find out tweets related only to the fire breakout incident. They also collected tweets from the users who live in the vicinity of the affected area. This system allows user to select the desire location from the map provided and once the region is selected, and an incident name is provided, the system gives all tweets related to fire or smoke from the selected region. It has an option of text classification that gives tweets related to fire only. Also it provides a tweets per minute count to detect any sudden spike in the number of tweets obtained. The system also allows to simultaneously monitor up to four fire events as also monitor events happened in the past that are saved as event of interest</w:t>
       </w:r>
       <w:hyperlink w:anchor="h.2xcytpi">
         <w:r>
           <w:t xml:space="preserve"> (Power, Robinson et al</w:t>
         </w:r>
       </w:hyperlink>
-      <w:hyperlink r:id="rId55" w:anchor="_ENREF_22">
+      <w:hyperlink w:anchor="_ENREF_22">
         <w:r>
           <w:t>.</w:t>
         </w:r>
@@ -4558,11 +5790,11 @@
     <w:p/>
     <w:p>
       <w:r>
-        <w:t xml:space="preserve">Power et al. have developed a similar system for detecting fire related events in addition to the alert or notification which is sent in the form of an email giving the level of intensity of the alert. In order to send efficient and helpful notifications, they filtered out tweets not describing fire related activities using SVM (Support Vector Machine) machine learning algorithm. They found out the frequency of the root words in the tweets related to fire event by performing various preprocessing steps like removing punctuation, performing stemming and assigned different alert levels depending on the intensity. Using the above preprocessing techniques, they came up with 17 root words </w:t>
+        <w:t xml:space="preserve">Power et al. have developed a similar system for detecting fire related events in addition to the alert or notification which is sent in the form of an email giving the level of intensity of the alert. In order to send efficient and helpful notifications, they filtered out tweets not describing fire related activities using SVM (Support Vector Machine) machine learning algorithm. They found out the frequency of the root words in the tweets related to fire event by performing various preprocessing steps like removing punctuation, performing stemming and assigned different alert levels depending on the intensity. Using the above preprocessing techniques, they came up with 17 root words related to fire and each word had a different alert level and threshold value. If the frequency of word crosses the defined threshold value, a notification email was sent with the necessary details. “In the first three months of operation, the system generated 42 ‘fire’ email notifications where only 20 corresponded to real fire events. Filtering these </w:t>
       </w:r>
       <w:r>
         <w:lastRenderedPageBreak/>
-        <w:t>related to fire and each word had a different alert level and threshold value. If the frequency of word crosses the defined threshold value, a notification email was sent with the necessary details. “In the first three months of operation, the system generated 42 ‘fire’ email notifications where only 20 corresponded to real fire events. Filtering these alerts using the classifier resulted in 21 notifications: an improvement in accuracy from 48% to 78%, albeit with a reduction in recall from 1 to</w:t>
+        <w:t>alerts using the classifier resulted in 21 notifications: an improvement in accuracy from 48% to 78%, albeit with a reduction in recall from 1 to</w:t>
       </w:r>
     </w:p>
     <w:p>
@@ -4574,7 +5806,7 @@
           <w:t xml:space="preserve"> (Power, Robinson et al. 201</w:t>
         </w:r>
       </w:hyperlink>
-      <w:hyperlink r:id="rId56" w:anchor="_ENREF_23">
+      <w:hyperlink w:anchor="_ENREF_23">
         <w:r>
           <w:t>3</w:t>
         </w:r>
@@ -4593,20 +5825,43 @@
           <w:t xml:space="preserve"> (Roy Chowdhury, Imran et al. 201</w:t>
         </w:r>
       </w:hyperlink>
-      <w:hyperlink r:id="rId57" w:anchor="_ENREF_25">
+      <w:hyperlink w:anchor="_ENREF_25">
         <w:r>
           <w:t>3</w:t>
         </w:r>
       </w:hyperlink>
       <w:r>
-        <w:t>), tweets are classified depending on whether it talks about pre-incident, post incident or during incident conditions. They have collected tweets on three events namely, Joplin Tornedo, Haiti earthquake and Nesat Typhoon. Initially, they classify the tweets into categories depending on whether they are related to the event or not using k-medoid</w:t>
-      </w:r>
-      <w:hyperlink w:anchor="h.26in1rg">
-        <w:r>
-          <w:t xml:space="preserve"> (Hodge and Austin 200</w:t>
-        </w:r>
-      </w:hyperlink>
-      <w:hyperlink r:id="rId58" w:anchor="_ENREF_12">
+        <w:t xml:space="preserve">), tweets are classified depending on whether it talks about pre-incident, post incident or during incident conditions. They have collected tweets on three events namely, Joplin Tornedo, Haiti earthquake and </w:t>
+      </w:r>
+      <w:proofErr w:type="spellStart"/>
+      <w:r>
+        <w:t>Nesat</w:t>
+      </w:r>
+      <w:proofErr w:type="spellEnd"/>
+      <w:r>
+        <w:t xml:space="preserve"> Typhoon. Initially, they classify the tweets into categories depending on whether they are related to the event or not using k-</w:t>
+      </w:r>
+      <w:proofErr w:type="spellStart"/>
+      <w:r>
+        <w:t>medoid</w:t>
+      </w:r>
+      <w:proofErr w:type="spellEnd"/>
+      <w:r>
+        <w:fldChar w:fldCharType="begin"/>
+      </w:r>
+      <w:r>
+        <w:instrText xml:space="preserve"> HYPERLINK \l "h.26in1rg" \h </w:instrText>
+      </w:r>
+      <w:r>
+        <w:fldChar w:fldCharType="separate"/>
+      </w:r>
+      <w:r>
+        <w:t xml:space="preserve"> (Hodge and Austin 200</w:t>
+      </w:r>
+      <w:r>
+        <w:fldChar w:fldCharType="end"/>
+      </w:r>
+      <w:hyperlink w:anchor="_ENREF_12">
         <w:r>
           <w:t>4</w:t>
         </w:r>
@@ -4619,7 +5874,7 @@
           <w:t xml:space="preserve"> (Roy Chowdhury, Imran et al. 201</w:t>
         </w:r>
       </w:hyperlink>
-      <w:hyperlink r:id="rId59" w:anchor="_ENREF_25">
+      <w:hyperlink w:anchor="_ENREF_25">
         <w:r>
           <w:t>3</w:t>
         </w:r>
@@ -4630,16 +5885,40 @@
     </w:p>
     <w:p/>
     <w:p>
+      <w:proofErr w:type="spellStart"/>
+      <w:r>
+        <w:t>Acar</w:t>
+      </w:r>
+      <w:proofErr w:type="spellEnd"/>
+      <w:r>
+        <w:t xml:space="preserve"> et al. have studied the possible tweets coming from disaster affected area and tweets coming from indirectly affected area. The tweets posted by users who directly suffered from the disaster talked more about their safety and other survival related situations. Whereas people from indirectly affected areas talked about the post effects of the disaster in terms of environment, industries, transportation etc. Also the paper talks about some </w:t>
+      </w:r>
       <w:r>
         <w:lastRenderedPageBreak/>
-        <w:t>Acar et al. have studied the possible tweets coming from disaster affected area and tweets coming from indirectly affected area. The tweets posted by users who directly suffered from the disaster talked more about their safety and other survival related situations. Whereas people from indirectly affected areas talked about the post effects of the disaster in terms of environment, industries, transportation etc. Also the paper talks about some features of Twitter that are not reliable for posting tweets related to disasters and have put forth a few features as suggestions that should be inculcated in Twitter which might help improve in analyzing disasters more efficiently. These suggestions include making official hashtags for disasters, limiting the number of RTs per hashtag etc. to reduce the spread of false information among the general public. Also the paper throws light on how the reliability of Twitter is at question and how people find it difficult to trust a tweet seeking help. Due to this, many people who were actually seeking aid received no reply. But still the authors have the paper have claimed that out of all the possible sources of communication, Twitter was the most reliable one</w:t>
+        <w:t>features of Twitter that are not reliable for posting tweets related to disasters and have put forth a few features as suggestions that should be inculcated in Twitter which might help improve in analyzing disasters more efficiently. These suggestions include making official hashtags for disasters, limiting the number of RTs per hashtag etc. to reduce the spread of false information among the general public. Also the paper throws light on how the reliability of Twitter is at question and how people find it difficult to trust a tweet seeking help. Due to this, many people who were actually seeking aid received no reply. But still the authors have the paper have claimed that out of all the possible sources of communication, Twitter was the most reliable one</w:t>
       </w:r>
       <w:hyperlink w:anchor="h.1fob9te">
         <w:r>
-          <w:t xml:space="preserve"> (Acar and Muraki 201</w:t>
+          <w:t xml:space="preserve"> (</w:t>
+        </w:r>
+        <w:proofErr w:type="spellStart"/>
+        <w:r>
+          <w:t>Acar</w:t>
+        </w:r>
+        <w:proofErr w:type="spellEnd"/>
+        <w:r>
+          <w:t xml:space="preserve"> and </w:t>
+        </w:r>
+        <w:proofErr w:type="spellStart"/>
+        <w:r>
+          <w:t>Muraki</w:t>
+        </w:r>
+        <w:proofErr w:type="spellEnd"/>
+        <w:r>
+          <w:t xml:space="preserve"> 201</w:t>
         </w:r>
       </w:hyperlink>
-      <w:hyperlink r:id="rId60" w:anchor="_ENREF_2">
+      <w:hyperlink w:anchor="_ENREF_2">
         <w:r>
           <w:t>1</w:t>
         </w:r>
@@ -4650,19 +5929,56 @@
     </w:p>
     <w:p/>
     <w:p>
-      <w:r>
-        <w:t xml:space="preserve">Palen et al. have used Twitter as a tool to study the flood related activities on Social Media during the flood warnings declared on the Red River in USA, which flows into Canada. During the period of flood warning, tweets containing the keywords red river and redriver were extracted. From these tweets they found the unique users posting the tweets and started following their activity on twitter. They found a sudden increase in the number of tweets being posted in the affected areas of floods and most of the tweets were describing about the post condition of the floods. Out of the unique users followed, some </w:t>
+      <w:proofErr w:type="spellStart"/>
+      <w:r>
+        <w:t>Palen</w:t>
+      </w:r>
+      <w:proofErr w:type="spellEnd"/>
+      <w:r>
+        <w:t xml:space="preserve"> et al. have used Twitter as a tool to study the flood related activities on Social Media during the flood warnings declared on the Red River in USA, which flows into Canada. During the period of flood warning, tweets containing the keywords red river and </w:t>
+      </w:r>
+      <w:proofErr w:type="spellStart"/>
+      <w:r>
+        <w:t>redriver</w:t>
+      </w:r>
+      <w:proofErr w:type="spellEnd"/>
+      <w:r>
+        <w:t xml:space="preserve"> were extracted. From these tweets they found the unique users posting the tweets and started following their activity on twitter. They found a sudden increase in the number of tweets being posted in the affected areas of floods and most of the tweets were describing about the post condition of the floods. Out of the unique users followed, some of the users were found volunteering in the flood affected areas and were also asking for help. This created awareness among the general masses to volunteer thus helping reduce the impact. They also found some of the users opting to stay in the flood affected areas to analyze the present condition and post tweets regarding the river level and other minute details seen at the affected area. The paper also </w:t>
+      </w:r>
+      <w:proofErr w:type="gramStart"/>
+      <w:r>
+        <w:t>describe</w:t>
+      </w:r>
+      <w:proofErr w:type="gramEnd"/>
+      <w:r>
+        <w:t xml:space="preserve"> that retweets about disasters can </w:t>
       </w:r>
       <w:r>
         <w:lastRenderedPageBreak/>
-        <w:t>of the users were found volunteering in the flood affected areas and were also asking for help. This created awareness among the general masses to volunteer thus helping reduce the impact. They also found some of the users opting to stay in the flood affected areas to analyze the present condition and post tweets regarding the river level and other minute details seen at the affected area. The paper also describe that retweets about disasters can be used as an indicator of trustworthiness of the tweet. So they have concluded that retweets from local residents of the affected area can be used as source of dissemination of information, which is true.  Thus they have described social media as a platform for seeking help and spreading real time alerts and information about the disaster affected area</w:t>
+        <w:t>be used as an indicator of trustworthiness of the tweet. So they have concluded that retweets from local residents of the affected area can be used as source of dissemination of information, which is true.  Thus they have described social media as a platform for seeking help and spreading real time alerts and information about the disaster affected area</w:t>
       </w:r>
       <w:hyperlink w:anchor="h.1y810tw">
         <w:r>
-          <w:t xml:space="preserve"> (Palen, Starbird et al. 201</w:t>
+          <w:t xml:space="preserve"> (</w:t>
+        </w:r>
+        <w:proofErr w:type="spellStart"/>
+        <w:r>
+          <w:t>Palen</w:t>
+        </w:r>
+        <w:proofErr w:type="spellEnd"/>
+        <w:r>
+          <w:t xml:space="preserve">, </w:t>
+        </w:r>
+        <w:proofErr w:type="spellStart"/>
+        <w:r>
+          <w:t>Starbird</w:t>
+        </w:r>
+        <w:proofErr w:type="spellEnd"/>
+        <w:r>
+          <w:t xml:space="preserve"> et al. 201</w:t>
         </w:r>
       </w:hyperlink>
-      <w:hyperlink r:id="rId61" w:anchor="_ENREF_20">
+      <w:hyperlink w:anchor="_ENREF_20">
         <w:r>
           <w:t>0</w:t>
         </w:r>
@@ -4681,24 +5997,24 @@
           <w:t>”(Chatfield, Scholl et al. 201</w:t>
         </w:r>
       </w:hyperlink>
-      <w:hyperlink r:id="rId62" w:anchor="_ENREF_6">
+      <w:hyperlink w:anchor="_ENREF_6">
         <w:r>
           <w:t>3</w:t>
         </w:r>
       </w:hyperlink>
       <w:r>
-        <w:t xml:space="preserve">). Indonesian Agency for Meteorology, Climatology and Geophysics’ (BMKG) Twitter account was used to propagate Tsunami related early warnings to its followers and which was eventually re-tweeted by their corresponding followers. The paper shows that once the Early Tsunami warnings were posted, within few minutes there was a sudden increase in the number of tweets talking about this warning and there were followers concurrently retweeting about it. These early warning tsunami tweets gave almost 9 minutes for the </w:t>
+        <w:t xml:space="preserve">). Indonesian Agency for Meteorology, Climatology and Geophysics’ (BMKG) Twitter account was used to propagate Tsunami related early warnings to its followers and which was eventually re-tweeted by their corresponding followers. The paper shows that once the Early Tsunami warnings were posted, within few minutes there was a sudden increase in the number of tweets talking about this warning and there were followers concurrently retweeting about it. These early warning tsunami tweets gave almost 9 minutes for the residents of the coastal areas to evacuate themselves. The expected Tsunami timings issued where based on the arrival times of the earthquake in the stated areas. The paper states that one of the reason for the faster propagation of the early warnings of Tsunami were the followers of the BMKG twitter network which consisted of renowned news </w:t>
       </w:r>
       <w:r>
         <w:lastRenderedPageBreak/>
-        <w:t>residents of the coastal areas to evacuate themselves. The expected Tsunami timings issued where based on the arrival times of the earthquake in the stated areas. The paper states that one of the reason for the faster propagation of the early warnings of Tsunami were the followers of the BMKG twitter network which consisted of renowned news channels who had retweeted the warnings to larger audience</w:t>
+        <w:t>channels who had retweeted the warnings to larger audience</w:t>
       </w:r>
       <w:hyperlink w:anchor="h.3dy6vkm">
         <w:r>
           <w:t xml:space="preserve"> (Chatfield, Scholl et al. 201</w:t>
         </w:r>
       </w:hyperlink>
-      <w:hyperlink r:id="rId63" w:anchor="_ENREF_6">
+      <w:hyperlink w:anchor="_ENREF_6">
         <w:r>
           <w:t>3</w:t>
         </w:r>
@@ -4722,25 +6038,38 @@
       </w:r>
       <w:hyperlink w:anchor="h.3znysh7">
         <w:r>
-          <w:t xml:space="preserve"> (Achrekar, Gandhe et al. 201</w:t>
+          <w:t xml:space="preserve"> (</w:t>
+        </w:r>
+        <w:proofErr w:type="spellStart"/>
+        <w:r>
+          <w:t>Achrekar</w:t>
+        </w:r>
+        <w:proofErr w:type="spellEnd"/>
+        <w:r>
+          <w:t xml:space="preserve">, </w:t>
+        </w:r>
+        <w:proofErr w:type="spellStart"/>
+        <w:r>
+          <w:t>Gandhe</w:t>
+        </w:r>
+        <w:proofErr w:type="spellEnd"/>
+        <w:r>
+          <w:t xml:space="preserve"> et al. 201</w:t>
         </w:r>
       </w:hyperlink>
-      <w:hyperlink r:id="rId64" w:anchor="_ENREF_3">
+      <w:hyperlink w:anchor="_ENREF_3">
         <w:r>
           <w:t>1</w:t>
         </w:r>
       </w:hyperlink>
       <w:r>
-        <w:t xml:space="preserve">) . Using the real-time tweets, they tried to keep a track of new users reporting flu like terms in their posts. They found that the number of tweets reporting influenza like illness were closely related to the number of influenza cases reported by CDC (Center for Disease Control and Prevention) with a Pearson correlation coefficient of 0.9846. They also tried to predict the level of ILI activity in terms of percentage of visits to the physician for the successive weeks, by using the CDC data from the previous week and combining this data with the real time tweets on flu related terms from Twitter. They have also highlighted that the use of tweets in the regression model to predict the number of visits to the physicians in the successive weeks improved the efficiency, as compared to the regression model without the tweets. This shows that Twitter could also be used as the source for tracking and predicting seasonal epidemics like H1N1 influenza flu activity in </w:t>
-      </w:r>
+        <w:t xml:space="preserve">) . Using the real-time tweets, they tried to keep a track of new users reporting flu like terms in their posts. They found that the number of tweets reporting influenza like illness were closely related to the number of influenza cases reported by CDC (Center for Disease Control and Prevention) with a Pearson correlation coefficient of 0.9846. They also tried to predict the level of ILI activity in terms of percentage of visits to the physician for the successive weeks, by using the CDC data from the previous week and combining this data with the real time tweets on flu related terms from Twitter. They have also highlighted that the use of tweets in the regression model to predict the number of visits to the physicians in the successive weeks improved the efficiency, as compared to the regression model without the tweets. This shows that Twitter could also be used as the source for tracking and predicting seasonal epidemics like H1N1 influenza flu activity in the general public thus causing the general public to take precautionary measures and preparing themselves for any large scale epidemic. </w:t>
+      </w:r>
+    </w:p>
+    <w:p/>
+    <w:p>
       <w:r>
         <w:lastRenderedPageBreak/>
-        <w:t xml:space="preserve">the general public thus causing the general public to take precautionary measures and preparing themselves for any large scale epidemic. </w:t>
-      </w:r>
-    </w:p>
-    <w:p/>
-    <w:p>
-      <w:r>
         <w:t>Corley et al. have made use of web and social media for detecting influenza-like illness activities. They have collected blogs that contain the two keywords flu and influenza. The results of the analysis performed shows a strong resemblance to the flu season that had started in USA in 2008. The blogs containing the two keywords were collected for a period of two months from 1</w:t>
       </w:r>
       <w:r>
@@ -4763,10 +6092,18 @@
       </w:r>
       <w:hyperlink w:anchor="h.1t3h5sf">
         <w:r>
-          <w:t xml:space="preserve"> (Corley, Mikler et al. 200</w:t>
+          <w:t xml:space="preserve"> (Corley, </w:t>
+        </w:r>
+        <w:proofErr w:type="spellStart"/>
+        <w:r>
+          <w:t>Mikler</w:t>
+        </w:r>
+        <w:proofErr w:type="spellEnd"/>
+        <w:r>
+          <w:t xml:space="preserve"> et al. 200</w:t>
         </w:r>
       </w:hyperlink>
-      <w:hyperlink r:id="rId65" w:anchor="_ENREF_7">
+      <w:hyperlink w:anchor="_ENREF_7">
         <w:r>
           <w:t>9</w:t>
         </w:r>
@@ -4785,10 +6122,18 @@
       </w:r>
       <w:hyperlink w:anchor="h.1t3h5sf">
         <w:r>
-          <w:t xml:space="preserve"> (Corley, Mikler et al. 200</w:t>
+          <w:t xml:space="preserve"> (Corley, </w:t>
+        </w:r>
+        <w:proofErr w:type="spellStart"/>
+        <w:r>
+          <w:t>Mikler</w:t>
+        </w:r>
+        <w:proofErr w:type="spellEnd"/>
+        <w:r>
+          <w:t xml:space="preserve"> et al. 200</w:t>
         </w:r>
       </w:hyperlink>
-      <w:hyperlink r:id="rId66" w:anchor="_ENREF_7">
+      <w:hyperlink w:anchor="_ENREF_7">
         <w:r>
           <w:t>9</w:t>
         </w:r>
@@ -4800,15 +6145,26 @@
     <w:p/>
     <w:p>
       <w:r>
+        <w:t xml:space="preserve">Paul et al. have analyzed general public health concerns using Twitter as a social media. They have used Twitter as a platform to study their Ailment Topic Assessment model on tweets talking about health related problems like allergies, obesity, insomnia which had </w:t>
+      </w:r>
+      <w:r>
         <w:lastRenderedPageBreak/>
-        <w:t>Paul et al. have analyzed general public health concerns using Twitter as a social media. They have used Twitter as a platform to study their Ailment Topic Assessment model on tweets talking about health related problems like allergies, obesity, insomnia which had not been analyzed earlier. Though these problems are not severe as epidemics but can have severe consequences over the period of time</w:t>
+        <w:t>not been analyzed earlier. Though these problems are not severe as epidemics but can have severe consequences over the period of time</w:t>
       </w:r>
       <w:hyperlink w:anchor="h.4i7ojhp">
         <w:r>
-          <w:t xml:space="preserve"> (Paul and Dredze 201</w:t>
+          <w:t xml:space="preserve"> (Paul and </w:t>
+        </w:r>
+        <w:proofErr w:type="spellStart"/>
+        <w:r>
+          <w:t>Dredze</w:t>
+        </w:r>
+        <w:proofErr w:type="spellEnd"/>
+        <w:r>
+          <w:t xml:space="preserve"> 201</w:t>
         </w:r>
       </w:hyperlink>
-      <w:hyperlink r:id="rId67" w:anchor="_ENREF_21">
+      <w:hyperlink w:anchor="_ENREF_21">
         <w:r>
           <w:t>1</w:t>
         </w:r>
@@ -4838,7 +6194,15 @@
     </w:p>
     <w:p>
       <w:r>
-        <w:t xml:space="preserve">In this chapter, we have described the challenges faced while performing the study of CyanoHABs using Twitter and also described the System Architecture in detail. We have also talked about the data extraction technique and the number of tweets extracted for the keywords used for analysis.  </w:t>
+        <w:t xml:space="preserve">In this chapter, we have described the challenges faced while performing the study of </w:t>
+      </w:r>
+      <w:proofErr w:type="spellStart"/>
+      <w:r>
+        <w:t>CyanoHABs</w:t>
+      </w:r>
+      <w:proofErr w:type="spellEnd"/>
+      <w:r>
+        <w:t xml:space="preserve"> using Twitter and also described the System Architecture in detail. We have also talked about the data extraction technique and the number of tweets extracted for the keywords used for analysis.  </w:t>
       </w:r>
     </w:p>
     <w:p>
@@ -4851,7 +6215,15 @@
     </w:p>
     <w:p>
       <w:r>
-        <w:t xml:space="preserve">While using Twitter for the analysis and monitoring of CyanoHABs, we encountered a few inherent challenges: </w:t>
+        <w:t xml:space="preserve">While using Twitter for the analysis and monitoring of </w:t>
+      </w:r>
+      <w:proofErr w:type="spellStart"/>
+      <w:r>
+        <w:t>CyanoHABs</w:t>
+      </w:r>
+      <w:proofErr w:type="spellEnd"/>
+      <w:r>
+        <w:t xml:space="preserve">, we encountered a few inherent challenges: </w:t>
       </w:r>
     </w:p>
     <w:p>
@@ -4864,11 +6236,51 @@
         <w:contextualSpacing/>
       </w:pPr>
       <w:r>
-        <w:t xml:space="preserve"> There are certain phenomena that are associated with multiple terms or hashtags. CyanoHABs are also known by multiple keywords like Algae Bloom, Blue Green Algae, Red Tide, #CyanoHABs, #cyanobacteria, #microsystin. Amongst them, some keywords (cyanobacteria, microcystin) are used by people who are experts in this field like domain scientists, PhD or research institutes. Whereas some </w:t>
+        <w:t xml:space="preserve"> There are certain phenomena that are associated with multiple terms or hashtags. </w:t>
+      </w:r>
+      <w:proofErr w:type="spellStart"/>
+      <w:r>
+        <w:t>CyanoHABs</w:t>
+      </w:r>
+      <w:proofErr w:type="spellEnd"/>
+      <w:r>
+        <w:t xml:space="preserve"> are also known by multiple keywords like Algae Bloom, Blue Green Algae, Red Tide, #</w:t>
+      </w:r>
+      <w:proofErr w:type="spellStart"/>
+      <w:r>
+        <w:t>CyanoHABs</w:t>
+      </w:r>
+      <w:proofErr w:type="spellEnd"/>
+      <w:r>
+        <w:t>, #cyanobacteria, #</w:t>
+      </w:r>
+      <w:proofErr w:type="spellStart"/>
+      <w:r>
+        <w:t>microsystin</w:t>
+      </w:r>
+      <w:proofErr w:type="spellEnd"/>
+      <w:r>
+        <w:t xml:space="preserve">. Amongst them, some keywords (cyanobacteria, </w:t>
+      </w:r>
+      <w:proofErr w:type="spellStart"/>
+      <w:r>
+        <w:t>microcystin</w:t>
+      </w:r>
+      <w:proofErr w:type="spellEnd"/>
+      <w:r>
+        <w:t xml:space="preserve">) are used by people who are experts in this field like domain scientists, PhD or research institutes. Whereas some keywords like (algae blooms, red tide) are commonly used by general public. The number of tweets containing technical terms is less as compared to the number of tweets containing generic keywords. </w:t>
+      </w:r>
+      <w:proofErr w:type="gramStart"/>
+      <w:r>
+        <w:t>Therefore</w:t>
+      </w:r>
+      <w:proofErr w:type="gramEnd"/>
+      <w:r>
+        <w:t xml:space="preserve"> in such a dichotomy, the challenge </w:t>
       </w:r>
       <w:r>
         <w:lastRenderedPageBreak/>
-        <w:t>keywords like (algae blooms, red tide) are commonly used by general public. The number of tweets containing technical terms is less as compared to the number of tweets containing generic keywords. Therefore in such a dichotomy, the challenge is to determine which keywords should be used for data analysis, technical terms or generic terms?</w:t>
+        <w:t>is to determine which keywords should be used for data analysis, technical terms or generic terms?</w:t>
       </w:r>
     </w:p>
     <w:p>
@@ -4881,7 +6293,15 @@
         <w:contextualSpacing/>
       </w:pPr>
       <w:r>
-        <w:t xml:space="preserve">The second challenge that we came across was to do with the reliability of the posts on Twitter. The posts by general public or non-experts would have less level of reliability or trustworthiness as they may or may not have expertise in the field and so may not be sure about the identification of CyanoHABs on water bodies, though it will be still considered as a piece of information. This might also                      introduce noisy data. On the other hand, the level of reliability and trustworthiness is more when the post comes from an expert in the field resulting in more specific and correct information, thus reducing the amount of noise. </w:t>
+        <w:t xml:space="preserve">The second challenge that we came across was to do with the reliability of the posts on Twitter. The posts by general public or non-experts would have less level of reliability or trustworthiness as they may or may not have expertise in the field and so may not be sure about the identification of </w:t>
+      </w:r>
+      <w:proofErr w:type="spellStart"/>
+      <w:r>
+        <w:t>CyanoHABs</w:t>
+      </w:r>
+      <w:proofErr w:type="spellEnd"/>
+      <w:r>
+        <w:t xml:space="preserve"> on water bodies, though it will be still considered as a piece of information. This might also                      introduce noisy data. On the other hand, the level of reliability and trustworthiness is more when the post comes from an expert in the field resulting in more specific and correct information, thus reducing the amount of noise. </w:t>
       </w:r>
     </w:p>
     <w:p>
@@ -4894,11 +6314,11 @@
         <w:contextualSpacing/>
       </w:pPr>
       <w:r>
-        <w:t xml:space="preserve">The third challenge is associated with the use of machine learning algorithms to classify the data into relevant and irrelevant ones. A training model is generated from a set of labeled tweets and this model is used to classify all newly obtained data. But our research highlights the shortcoming of this “train once classify ever” model on social media data, where same training model containing data from the past is used to classify present data. We have studied the performance of “train once classify ever” machine learning technique, when the periodic gap between the training model and newly obtained data increases. This might result in incorrect classification of data, which will eventually hamper any analysis made </w:t>
+        <w:t xml:space="preserve">The third challenge is associated with the use of machine learning algorithms to classify the data into relevant and irrelevant ones. A training model is generated from a set of labeled tweets and this model is used to classify all newly obtained data. But our research highlights the shortcoming of this “train once classify ever” model on social media data, where same training model containing data from the past is used to classify present data. We have studied the performance of “train once classify ever” machine learning technique, when the periodic gap between the training model and newly obtained data increases. This might result in incorrect classification of data, which will eventually hamper any analysis made on it. The reason behind this being that social media data evolves with time and has changing characteristics. Hence, classification using machine learning techniques becomes inefficient because of the less similar events in training and </w:t>
       </w:r>
       <w:r>
         <w:lastRenderedPageBreak/>
-        <w:t xml:space="preserve">on it. The reason behind this being that social media data evolves with time and has changing characteristics. Hence, classification using machine learning techniques becomes inefficient because of the less similar events in training and testing datasets. Thus, using machine learning techniques to classify social media data cannot remove human involvement totally. Our experimental results show that instead of manually labeling all the new data, every time for retraining, one of the possible way could be to only use a fraction of data or tweets from each month and retrain the model to get the desired classification of data with better accuracy. </w:t>
+        <w:t xml:space="preserve">testing datasets. Thus, using machine learning techniques to classify social media data cannot remove human involvement totally. Our experimental results show that instead of manually labeling all the new data, every time for retraining, one of the possible way could be to only use a fraction of data or tweets from each month and retrain the model to get the desired classification of data with better accuracy. </w:t>
       </w:r>
     </w:p>
     <w:p>
@@ -4928,7 +6348,7 @@
                     <pic:cNvPicPr preferRelativeResize="0"/>
                   </pic:nvPicPr>
                   <pic:blipFill>
-                    <a:blip r:embed="rId68"/>
+                    <a:blip r:embed="rId44"/>
                     <a:srcRect/>
                     <a:stretch>
                       <a:fillRect/>
@@ -5314,7 +6734,6 @@
     <w:p/>
     <w:p>
       <w:r>
-        <w:lastRenderedPageBreak/>
         <w:t>Figure 2 shows the system architecture and overview. It consists of three primary components namely,</w:t>
       </w:r>
     </w:p>
@@ -5341,6 +6760,7 @@
         <w:contextualSpacing/>
       </w:pPr>
       <w:r>
+        <w:lastRenderedPageBreak/>
         <w:t>Preprocessing of Tweets</w:t>
       </w:r>
     </w:p>
@@ -5359,25 +6779,64 @@
     </w:p>
     <w:p>
       <w:r>
-        <w:t>The Tweet Extraction component consists of extracting tweets from Twitter using the Tweepy</w:t>
-      </w:r>
-      <w:hyperlink w:anchor="h.3whwml4">
-        <w:r>
-          <w:t xml:space="preserve"> (Roesslein 200</w:t>
-        </w:r>
-      </w:hyperlink>
-      <w:hyperlink r:id="rId73" w:anchor="_ENREF_24">
+        <w:t xml:space="preserve">The Tweet Extraction component consists of extracting tweets from Twitter using the </w:t>
+      </w:r>
+      <w:proofErr w:type="spellStart"/>
+      <w:r>
+        <w:t>Tweepy</w:t>
+      </w:r>
+      <w:proofErr w:type="spellEnd"/>
+      <w:r>
+        <w:fldChar w:fldCharType="begin"/>
+      </w:r>
+      <w:r>
+        <w:instrText xml:space="preserve"> HYPERLINK \l "h.3whwml4" \h </w:instrText>
+      </w:r>
+      <w:r>
+        <w:fldChar w:fldCharType="separate"/>
+      </w:r>
+      <w:r>
+        <w:t xml:space="preserve"> (</w:t>
+      </w:r>
+      <w:proofErr w:type="spellStart"/>
+      <w:r>
+        <w:t>Roesslein</w:t>
+      </w:r>
+      <w:proofErr w:type="spellEnd"/>
+      <w:r>
+        <w:t xml:space="preserve"> 200</w:t>
+      </w:r>
+      <w:r>
+        <w:fldChar w:fldCharType="end"/>
+      </w:r>
+      <w:hyperlink w:anchor="_ENREF_24">
         <w:r>
           <w:t>9</w:t>
         </w:r>
       </w:hyperlink>
       <w:r>
-        <w:t xml:space="preserve">) API. It collects all the tweets for the given keywords. For our research, we have collected the tweets containing keywords related to CyanoHABs namely Red Tide, Algae Bloom, Cyanobacteria and Blue-Green Algae. </w:t>
-      </w:r>
-    </w:p>
-    <w:p>
-      <w:r>
-        <w:t xml:space="preserve">The preprocessing component implements the preprocessing techniques on the tweets such as removing special characters like #, @,! etc., removing Retweets i.e. RTs from the set of extracted tweets to avoid redundancy. Finally, all the tweets are then converted all to lowercase. The Keyword and Machine Learning Analysis are the main focus of our research, which are described in detail in the following chapters.  </w:t>
+        <w:t xml:space="preserve">) API. It collects all the tweets for the given keywords. For our research, we have collected the tweets containing keywords related to </w:t>
+      </w:r>
+      <w:proofErr w:type="spellStart"/>
+      <w:r>
+        <w:t>CyanoHABs</w:t>
+      </w:r>
+      <w:proofErr w:type="spellEnd"/>
+      <w:r>
+        <w:t xml:space="preserve"> namely Red Tide, Algae Bloom, Cyanobacteria and Blue-Green Algae. </w:t>
+      </w:r>
+    </w:p>
+    <w:p>
+      <w:r>
+        <w:t xml:space="preserve">The preprocessing component implements the preprocessing techniques on the tweets such as removing special characters like #, </w:t>
+      </w:r>
+      <w:proofErr w:type="gramStart"/>
+      <w:r>
+        <w:t>@,!</w:t>
+      </w:r>
+      <w:proofErr w:type="gramEnd"/>
+      <w:r>
+        <w:t xml:space="preserve"> etc., removing Retweets i.e. RTs from the set of extracted tweets to avoid redundancy. Finally, all the tweets are then converted all to lowercase. The Keyword and Machine Learning Analysis are the main focus of our research, which are described in detail in the following chapters.  </w:t>
       </w:r>
     </w:p>
     <w:p>
@@ -5402,7 +6861,15 @@
     </w:p>
     <w:p>
       <w:r>
-        <w:t xml:space="preserve">In order to use social media for the surveillance of CyanoHABs growing on water bodies, we extracted tweets containing terms Cyanobacteria, Algae bloom, Red tide and Blue Green Algae. The tweets containing the above keywords were extracted for duration of seven months starting from September 2014 to April 2015. </w:t>
+        <w:t xml:space="preserve">In order to use social media for the surveillance of </w:t>
+      </w:r>
+      <w:proofErr w:type="spellStart"/>
+      <w:r>
+        <w:t>CyanoHABs</w:t>
+      </w:r>
+      <w:proofErr w:type="spellEnd"/>
+      <w:r>
+        <w:t xml:space="preserve"> growing on water bodies, we extracted tweets containing terms Cyanobacteria, Algae bloom, Red tide and Blue Green Algae. The tweets containing the above keywords were extracted for duration of seven months starting from September 2014 to April 2015. </w:t>
       </w:r>
     </w:p>
     <w:p>
@@ -5504,7 +6971,6 @@
               <w:rPr>
                 <w:b/>
               </w:rPr>
-              <w:lastRenderedPageBreak/>
               <w:t>Months</w:t>
             </w:r>
           </w:p>
@@ -5830,6 +7296,7 @@
               <w:spacing w:line="240" w:lineRule="auto"/>
             </w:pPr>
             <w:r>
+              <w:lastRenderedPageBreak/>
               <w:t>November</w:t>
             </w:r>
           </w:p>
@@ -6599,7 +8066,15 @@
         <w:t xml:space="preserve">. </w:t>
       </w:r>
       <w:r>
-        <w:t xml:space="preserve">The tweets that were extracted had a lot of noise, especially for those keywords that are associated with multiple events. For instance, the keyword red tide is also associated with a musical band, US political elections etc. Such tweets are being referred to as noise as they do not talk about CyanoHABs growing on the surface of water bodies. </w:t>
+        <w:t xml:space="preserve">The tweets that were extracted had a lot of noise, especially for those keywords that are associated with multiple events. For instance, the keyword red tide is also associated with a musical band, US political elections etc. Such tweets are being referred to as noise as they do not talk about </w:t>
+      </w:r>
+      <w:proofErr w:type="spellStart"/>
+      <w:r>
+        <w:t>CyanoHABs</w:t>
+      </w:r>
+      <w:proofErr w:type="spellEnd"/>
+      <w:r>
+        <w:t xml:space="preserve"> growing on the surface of water bodies. </w:t>
       </w:r>
     </w:p>
     <w:p>
@@ -6729,19 +8204,16 @@
     </w:p>
     <w:p>
       <w:r>
-        <w:t xml:space="preserve">In order to determine the number of noisy tweets associated with each keyword, we asked a group of five human evaluators to label the tweets as relevant or irrelevant depending on whether the tweet actually talks about the algal bloom on water bodies or not. The human evaluators were given set of instructions for labeling which helped them assign </w:t>
-      </w:r>
-      <w:r>
+        <w:t xml:space="preserve">In order to determine the number of noisy tweets associated with each keyword, we asked a group of five human evaluators to label the tweets as relevant or irrelevant depending on whether the tweet actually talks about the algal bloom on water bodies or not. The human evaluators were given set of instructions for labeling which helped them assign labels to the tweets and categorize the tweets efficiently into relevant and irrelevant ones. Figure 3 shows the number of relevant and irrelevant tweets for each hashtag. </w:t>
+      </w:r>
+    </w:p>
+    <w:p/>
+    <w:p>
+      <w:r>
+        <w:rPr>
+          <w:noProof/>
+        </w:rPr>
         <w:lastRenderedPageBreak/>
-        <w:t xml:space="preserve">labels to the tweets and categorize the tweets efficiently into relevant and irrelevant ones. Figure 3 shows the number of relevant and irrelevant tweets for each hashtag. </w:t>
-      </w:r>
-    </w:p>
-    <w:p/>
-    <w:p>
-      <w:r>
-        <w:rPr>
-          <w:noProof/>
-        </w:rPr>
         <w:drawing>
           <wp:inline distT="0" distB="0" distL="0" distR="0" wp14:anchorId="603B808A" wp14:editId="65BF2651">
             <wp:extent cx="4159014" cy="2753554"/>
@@ -6756,7 +8228,7 @@
                     <pic:cNvPicPr preferRelativeResize="0"/>
                   </pic:nvPicPr>
                   <pic:blipFill>
-                    <a:blip r:embed="rId74"/>
+                    <a:blip r:embed="rId73"/>
                     <a:srcRect/>
                     <a:stretch>
                       <a:fillRect/>
@@ -6855,13 +8327,16 @@
         <w:rPr>
           <w:b/>
         </w:rPr>
+        <w:t xml:space="preserve">Amount of data:  </w:t>
+      </w:r>
+    </w:p>
+    <w:p>
+      <w:r>
+        <w:t xml:space="preserve">As stated previously, out of the four keywords used for tweet extraction, tweets containing the keyword Blue Green Algae were collected for duration of 3 months and </w:t>
+      </w:r>
+      <w:r>
         <w:lastRenderedPageBreak/>
-        <w:t xml:space="preserve">Amount of data:  </w:t>
-      </w:r>
-    </w:p>
-    <w:p>
-      <w:r>
-        <w:t xml:space="preserve">As stated previously, out of the four keywords used for tweet extraction, tweets containing the keyword Blue Green Algae were collected for duration of 3 months and the other keywords namely Red Tide, Algae Bloom and Cyanobacteria, were collected for duration of 7 months. So in order to have a uniform base for comparison we have calculated the rate of relevant and irrelevant tweets for each hashtag by dividing the total number of relevant/irrelevant tweets by the number of months for which they were collected. The total rate is also determined by dividing the total number of tweets obtained by the number of months for which they were collected. </w:t>
+        <w:t xml:space="preserve">the other keywords namely Red Tide, Algae Bloom and Cyanobacteria, were collected for duration of 7 months. So in order to have a uniform base for comparison we have calculated the rate of relevant and irrelevant tweets for each hashtag by dividing the total number of relevant/irrelevant tweets by the number of months for which they were collected. The total rate is also determined by dividing the total number of tweets obtained by the number of months for which they were collected. </w:t>
       </w:r>
     </w:p>
     <w:p>
@@ -6983,9 +8458,11 @@
             <w:pPr>
               <w:spacing w:line="360" w:lineRule="auto"/>
             </w:pPr>
+            <w:proofErr w:type="gramStart"/>
             <w:r>
               <w:t>Irrelevant  %</w:t>
             </w:r>
+            <w:proofErr w:type="gramEnd"/>
           </w:p>
           <w:p>
             <w:pPr>
@@ -7244,7 +8721,6 @@
               <w:spacing w:after="140"/>
             </w:pPr>
             <w:r>
-              <w:lastRenderedPageBreak/>
               <w:t>Cyanobacteria</w:t>
             </w:r>
           </w:p>
@@ -7312,15 +8788,21 @@
       </w:pPr>
     </w:p>
     <w:p>
-      <w:bookmarkStart w:id="1" w:name="h.gjdgxs" w:colFirst="0" w:colLast="0"/>
-      <w:bookmarkEnd w:id="1"/>
-      <w:r>
+      <w:bookmarkStart w:id="0" w:name="h.gjdgxs" w:colFirst="0" w:colLast="0"/>
+      <w:bookmarkEnd w:id="0"/>
+      <w:r>
+        <w:lastRenderedPageBreak/>
         <w:t xml:space="preserve">time, the relevant percentage is the least and it has the most number of irrelevant tweets. Hence we can say that for the common term red tide, which is known to a larger crowd, the total rate is maximum but the relevant percentage (R %) is the least because of the larger number of irrelevant or noisy data present in the extracted tweets. </w:t>
       </w:r>
     </w:p>
     <w:p>
-      <w:r>
-        <w:t xml:space="preserve">Therefore for common terms, though the amount of information obtained is maximum, the relevancy rate is less, thus reducing the level of trustworthiness. Whereas for technical terms like Cyanobacteria and Blue green algae the relevant percentage is maximum but the total rate is less as compared to the total rate of Red Tide. This means that there is lesser noise and more relevant tweets in the total tweets extracted for technical terms, though the total number of tweets obtained are less. Hence the popularity of technical terms is less, since it will be known only to experts of this field, which increases the level of trustworthiness. We also see that the irrelevant percentage (I %) is gradually decreasing as the popularity of the keyword decreases. </w:t>
+      <w:proofErr w:type="gramStart"/>
+      <w:r>
+        <w:t>Therefore</w:t>
+      </w:r>
+      <w:proofErr w:type="gramEnd"/>
+      <w:r>
+        <w:t xml:space="preserve"> for common terms, though the amount of information obtained is maximum, the relevancy rate is less, thus reducing the level of trustworthiness. Whereas for technical terms like Cyanobacteria and Blue green algae the relevant percentage is maximum but the total rate is less as compared to the total rate of Red Tide. This means that there is lesser noise and more relevant tweets in the total tweets extracted for technical terms, though the total number of tweets obtained are less. Hence the popularity of technical terms is less, since it will be known only to experts of this field, which increases the level of trustworthiness. We also see that the irrelevant percentage (I %) is gradually decreasing as the popularity of the keyword decreases. </w:t>
       </w:r>
     </w:p>
     <w:p>
@@ -7647,6 +9129,7 @@
               <w:rPr>
                 <w:b/>
               </w:rPr>
+              <w:lastRenderedPageBreak/>
               <w:t>Cyanobacteria</w:t>
             </w:r>
           </w:p>
@@ -8017,11 +9500,19 @@
         <w:spacing w:line="600" w:lineRule="auto"/>
       </w:pPr>
       <w:r>
-        <w:t xml:space="preserve">The column Unique users gives the number of unique users posting tweets for each hashtag. The table also gives the number of Reliable users for each hashtag, which is the number of users posting relevant tweets. Active users give the number of users posting atleast two tweets. Since Blue Green Algae tweets were collected only for a period of 3 months, we determined the rate of unique users, rate of reliable users and rate of active users for each hashtag. These rates were determined by dividing the number of unique users, reliable users, and active users by the number of months for which they were obtained.  Though Red Tide has more number of users, the Reliable User percentage is very less i.e. only 9% of the total users are reliable users that talk about the actual algal bloom growing on water bodies. This shows that the term red tide is more popular among general public but the number of contributors that provide relevant and useful information is very less. Whereas for technical terms, Cyanobacteria and Blue Green Algae, though the total number of users is less as compared to red tide, they have the </w:t>
+        <w:t xml:space="preserve">The column Unique users gives the number of unique users posting tweets for each hashtag. The table also gives the number of Reliable users for each hashtag, which is the number of users posting relevant tweets. Active users give the number of users posting </w:t>
+      </w:r>
+      <w:proofErr w:type="spellStart"/>
+      <w:r>
+        <w:t>atleast</w:t>
+      </w:r>
+      <w:proofErr w:type="spellEnd"/>
+      <w:r>
+        <w:t xml:space="preserve"> two tweets. Since Blue Green Algae tweets were collected only for a period of 3 months, we determined the rate of unique users, rate of reliable users and rate of active users for each hashtag. These rates were determined by dividing the number of unique users, reliable users, and active users by the number of months for which they were obtained.  Though Red Tide has more number of users, the Reliable User percentage is very less i.e. only 9% of the total users are reliable users that talk about the actual algal bloom growing on water bodies. This shows that the term red tide is more popular among general public but the number of contributors that provide relevant and useful information is very less. Whereas for technical terms, Cyanobacteria and Blue Green Algae, though the total number of users is less as compared to red tide, they have the maximum reliable user rate among the four keywords. Also, the Reliable user percentage is maximum for cyanobacteria from which we can infer that even though the total </w:t>
       </w:r>
       <w:r>
         <w:lastRenderedPageBreak/>
-        <w:t xml:space="preserve">maximum reliable user rate among the four keywords. Also, the Reliable user percentage is maximum for cyanobacteria from which we can infer that even though the total contributors are less, almost 70% are reliable contributors, which give relevant and useful information regarding the Algal Bloom growing on water bodies. From the above mentioned observations, we can infer that for technical terms like cyanobacteria, the majority of tweets might be coming from experts or domain scientists from this field, which are less in number as compared to common people. These smaller number of tweets will have valuable information and hence will have high level of trustworthiness because of the expertise of the people posting them. For generic terms we see that the number of contributors are more but out of them, the fraction of contributors that give actual information is very less. Also, since these generic terms are more popular among common people, who may or may not have expertise in this field, the level of trustworthiness eventually reduces.  </w:t>
+        <w:t xml:space="preserve">contributors are less, almost 70% are reliable contributors, which give relevant and useful information regarding the Algal Bloom growing on water bodies. From the above mentioned observations, we can infer that for technical terms like cyanobacteria, the majority of tweets might be coming from experts or domain scientists from this field, which are less in number as compared to common people. These smaller number of tweets will have valuable information and hence will have high level of trustworthiness because of the expertise of the people posting them. For generic terms we see that the number of contributors are more but out of them, the fraction of contributors that give actual information is very less. Also, since these generic terms are more popular among common people, who may or may not have expertise in this field, the level of trustworthiness eventually reduces.  </w:t>
       </w:r>
     </w:p>
     <w:p>
@@ -8029,11 +9520,19 @@
         <w:spacing w:line="600" w:lineRule="auto"/>
       </w:pPr>
       <w:r>
-        <w:t xml:space="preserve">Table 3 also shows the Active Users % for each hashtag. Those users who post atleast two tweets on a particular keyword are considered to be active users. Active user rate is determined by diving the number of active users with the number of months for which the tweets for respective hashtag were collected. The Patron user % was obtained by dividing the Active user rate by the reliable user rate, which will state which hashtag is </w:t>
+        <w:t xml:space="preserve">Table 3 also shows the Active Users % for each hashtag. Those users who post </w:t>
+      </w:r>
+      <w:proofErr w:type="spellStart"/>
+      <w:r>
+        <w:t>atleast</w:t>
+      </w:r>
+      <w:proofErr w:type="spellEnd"/>
+      <w:r>
+        <w:t xml:space="preserve"> two tweets on a particular keyword are considered to be active users. Active user rate is determined by diving the number of active users with the number of months for which the tweets for respective hashtag were collected. The Patron user % was obtained by dividing the Active user rate by the reliable user rate, which will state which hashtag is giving maximum information. Red Tide has minimum number of Patron Users % among the four hashtags. Whereas Blue Green Algae has maximum number of Patron User %. </w:t>
       </w:r>
       <w:r>
         <w:lastRenderedPageBreak/>
-        <w:t>giving maximum information. Red Tide has minimum number of Patron Users % among the four hashtags. Whereas Blue Green Algae has maximum number of Patron User %. From this we can infer that for moderate technical terms,</w:t>
+        <w:t>From this we can infer that for moderate technical terms,</w:t>
       </w:r>
       <w:r>
         <w:rPr>
@@ -8103,7 +9602,7 @@
                     <pic:cNvPicPr preferRelativeResize="0"/>
                   </pic:nvPicPr>
                   <pic:blipFill>
-                    <a:blip r:embed="rId75"/>
+                    <a:blip r:embed="rId74"/>
                     <a:srcRect/>
                     <a:stretch>
                       <a:fillRect/>
@@ -8154,7 +9653,7 @@
                     <pic:cNvPicPr preferRelativeResize="0"/>
                   </pic:nvPicPr>
                   <pic:blipFill>
-                    <a:blip r:embed="rId76"/>
+                    <a:blip r:embed="rId75"/>
                     <a:srcRect/>
                     <a:stretch>
                       <a:fillRect/>
@@ -8205,7 +9704,7 @@
                     <pic:cNvPicPr preferRelativeResize="0"/>
                   </pic:nvPicPr>
                   <pic:blipFill>
-                    <a:blip r:embed="rId77"/>
+                    <a:blip r:embed="rId76"/>
                     <a:srcRect/>
                     <a:stretch>
                       <a:fillRect/>
@@ -8256,7 +9755,7 @@
                     <pic:cNvPicPr preferRelativeResize="0"/>
                   </pic:nvPicPr>
                   <pic:blipFill>
-                    <a:blip r:embed="rId78"/>
+                    <a:blip r:embed="rId77"/>
                     <a:srcRect/>
                     <a:stretch>
                       <a:fillRect/>
@@ -8291,14 +9790,37 @@
     <w:p/>
     <w:p>
       <w:r>
-        <w:t>In order to support the hypothesis, the background or profession of the twitter needs to be analyzed. And this can be done with the help of the description provided by the users on their twitter profile. We used Twitter API, Tweepy</w:t>
-      </w:r>
-      <w:hyperlink w:anchor="h.3whwml4">
-        <w:r>
-          <w:t xml:space="preserve"> (Roesslein 200</w:t>
-        </w:r>
-      </w:hyperlink>
-      <w:hyperlink r:id="rId79" w:anchor="_ENREF_24">
+        <w:t xml:space="preserve">In order to support the hypothesis, the background or profession of the twitter needs to be analyzed. And this can be done with the help of the description provided by the users on their twitter profile. We used Twitter API, </w:t>
+      </w:r>
+      <w:proofErr w:type="spellStart"/>
+      <w:r>
+        <w:t>Tweepy</w:t>
+      </w:r>
+      <w:proofErr w:type="spellEnd"/>
+      <w:r>
+        <w:fldChar w:fldCharType="begin"/>
+      </w:r>
+      <w:r>
+        <w:instrText xml:space="preserve"> HYPERLINK \l "h.3whwml4" \h </w:instrText>
+      </w:r>
+      <w:r>
+        <w:fldChar w:fldCharType="separate"/>
+      </w:r>
+      <w:r>
+        <w:t xml:space="preserve"> (</w:t>
+      </w:r>
+      <w:proofErr w:type="spellStart"/>
+      <w:r>
+        <w:t>Roesslein</w:t>
+      </w:r>
+      <w:proofErr w:type="spellEnd"/>
+      <w:r>
+        <w:t xml:space="preserve"> 200</w:t>
+      </w:r>
+      <w:r>
+        <w:fldChar w:fldCharType="end"/>
+      </w:r>
+      <w:hyperlink w:anchor="_ENREF_24">
         <w:r>
           <w:t>9</w:t>
         </w:r>
@@ -8324,8 +9846,13 @@
       </w:r>
     </w:p>
     <w:p>
-      <w:r>
-        <w:t xml:space="preserve">Therefore for technical words, the description of its users shows that these words might be more popular among researchers or scientists. Whereas for mildly technical terms like Blue Green Algae and Algae Bloom, these terms possibly are more popular among journalists, blog writers or people concerned about the environment. For generic terms like red tide, which could be more popular among general public, are mostly used by common people. </w:t>
+      <w:proofErr w:type="gramStart"/>
+      <w:r>
+        <w:t>Therefore</w:t>
+      </w:r>
+      <w:proofErr w:type="gramEnd"/>
+      <w:r>
+        <w:t xml:space="preserve"> for technical words, the description of its users shows that these words might be more popular among researchers or scientists. Whereas for mildly technical terms like Blue Green Algae and Algae Bloom, these terms possibly are more popular among journalists, blog writers or people concerned about the environment. For generic terms like red tide, which could be more popular among general public, are mostly used by common people. </w:t>
       </w:r>
     </w:p>
     <w:p>
@@ -8475,7 +10002,7 @@
                     <pic:cNvPicPr preferRelativeResize="0"/>
                   </pic:nvPicPr>
                   <pic:blipFill>
-                    <a:blip r:embed="rId80"/>
+                    <a:blip r:embed="rId78"/>
                     <a:srcRect/>
                     <a:stretch>
                       <a:fillRect/>
@@ -8542,7 +10069,7 @@
                     <pic:cNvPicPr preferRelativeResize="0"/>
                   </pic:nvPicPr>
                   <pic:blipFill>
-                    <a:blip r:embed="rId81"/>
+                    <a:blip r:embed="rId79"/>
                     <a:srcRect/>
                     <a:stretch>
                       <a:fillRect/>
@@ -8604,7 +10131,15 @@
         <w:contextualSpacing/>
       </w:pPr>
       <w:r>
-        <w:t xml:space="preserve">Removing special characters like #, @,! etc. </w:t>
+        <w:t xml:space="preserve">Removing special characters like #, </w:t>
+      </w:r>
+      <w:proofErr w:type="gramStart"/>
+      <w:r>
+        <w:t>@,!</w:t>
+      </w:r>
+      <w:proofErr w:type="gramEnd"/>
+      <w:r>
+        <w:t xml:space="preserve"> etc. </w:t>
       </w:r>
     </w:p>
     <w:p>
@@ -8675,7 +10210,15 @@
     </w:p>
     <w:p>
       <w:r>
-        <w:t xml:space="preserve">Same month experiments had training and testing dataset from the same month where the monthly gap is 0. In this case, the training and testing dataset were generated by the 70-30% split mechanism where 70% data goes to the training dataset and 30% goes to the testing dataset. By 70-30% split we mean that 70% of relevant tweets go to the training set and 30% of relevant tweets go to testing dataset. Similarly for irrelevant tweets, the </w:t>
+        <w:t xml:space="preserve">Same month experiments had training and testing dataset from the same month where the monthly gap is 0. In this case, the training and testing dataset were generated by the 70-30% split mechanism where 70% data goes to the training dataset and 30% goes to the testing dataset. By 70-30% split we mean that 70% of relevant tweets go to the training set and 30% of relevant tweets go to testing dataset. </w:t>
+      </w:r>
+      <w:proofErr w:type="gramStart"/>
+      <w:r>
+        <w:t>Similarly</w:t>
+      </w:r>
+      <w:proofErr w:type="gramEnd"/>
+      <w:r>
+        <w:t xml:space="preserve"> for irrelevant tweets, the </w:t>
       </w:r>
       <w:r>
         <w:lastRenderedPageBreak/>
@@ -8701,14 +10244,29 @@
       </w:r>
       <w:r>
         <w:lastRenderedPageBreak/>
-        <w:t>that max-count. For Algae Bloom, the maximum relevant count is 177 and maximum irrelevant count is 142 for the month of September. So from these max-counts, we boosted the relevant and irrelevant count for each month training dataset to 177, keeping the testing dataset unchanged.  Therefore, now our training dataset in both same and different month experiments will have 177 relevant and 177 irrelevant tweets. Similarly, for hashtags Cyanobacteria and Red tide, boosting mechanism was implemented by computing the max counts. Once the dataset is ready after boosting, we have implemented two machine learning algorithms using the Weka</w:t>
-      </w:r>
-      <w:hyperlink w:anchor="h.2jxsxqh">
-        <w:r>
-          <w:t xml:space="preserve"> (Mark Hall 200</w:t>
-        </w:r>
-      </w:hyperlink>
-      <w:hyperlink r:id="rId82" w:anchor="_ENREF_17">
+        <w:t xml:space="preserve">that max-count. For Algae Bloom, the maximum relevant count is 177 and maximum irrelevant count is 142 for the month of September. So from these max-counts, we boosted the relevant and irrelevant count for each month training dataset to 177, keeping the testing dataset unchanged.  Therefore, now our training dataset in both same and different month experiments will have 177 relevant and 177 irrelevant tweets. Similarly, for hashtags Cyanobacteria and Red tide, boosting mechanism was implemented by computing the max counts. Once the dataset is ready after boosting, we have implemented two machine learning algorithms using the </w:t>
+      </w:r>
+      <w:proofErr w:type="spellStart"/>
+      <w:r>
+        <w:t>Weka</w:t>
+      </w:r>
+      <w:proofErr w:type="spellEnd"/>
+      <w:r>
+        <w:fldChar w:fldCharType="begin"/>
+      </w:r>
+      <w:r>
+        <w:instrText xml:space="preserve"> HYPERLINK \l "h.2jxsxqh" \h </w:instrText>
+      </w:r>
+      <w:r>
+        <w:fldChar w:fldCharType="separate"/>
+      </w:r>
+      <w:r>
+        <w:t xml:space="preserve"> (Mark Hall 200</w:t>
+      </w:r>
+      <w:r>
+        <w:fldChar w:fldCharType="end"/>
+      </w:r>
+      <w:hyperlink w:anchor="_ENREF_17">
         <w:r>
           <w:t>9</w:t>
         </w:r>
@@ -8720,7 +10278,23 @@
     <w:p/>
     <w:p>
       <w:r>
-        <w:t xml:space="preserve">The two algorithms we used for classification were Naïve Bayes and Voting. Voting algorithm had a combination of two machine learning algorithms namely Naïve Bayes and SVM (Support Vector Machine). We have considered the average of Naïve Bayes and voting algorithms for the purpose of analysis. Once the boosted dataset is prepared for each hashtag, the above mentioned machine learning algorithms are implemented on Weka, and a training model is generated on the boosted training dataset. This model is then tested on the testing dataset depending on whether it is a same month or different month experiment. The Weka tool then gives the performance results in terms of Precision, Recall, F-Measure and correctly classified instances. These measures give us the efficiency of using the same training dataset on different testing datasets. We have determined these measures for all three hashtags using both the machine learning algorithms and computed the average of these algorithms for the purpose of analysis. </w:t>
+        <w:t xml:space="preserve">The two algorithms we used for classification were Naïve Bayes and Voting. Voting algorithm had a combination of two machine learning algorithms namely Naïve Bayes and SVM (Support Vector Machine). We have considered the average of Naïve Bayes and voting algorithms for the purpose of analysis. Once the boosted dataset is prepared for each hashtag, the above mentioned machine learning algorithms are implemented on </w:t>
+      </w:r>
+      <w:proofErr w:type="spellStart"/>
+      <w:r>
+        <w:t>Weka</w:t>
+      </w:r>
+      <w:proofErr w:type="spellEnd"/>
+      <w:r>
+        <w:t xml:space="preserve">, and a training model is generated on the boosted training dataset. This model is then tested on the testing dataset depending on whether it is a same month or different month experiment. The </w:t>
+      </w:r>
+      <w:proofErr w:type="spellStart"/>
+      <w:r>
+        <w:t>Weka</w:t>
+      </w:r>
+      <w:proofErr w:type="spellEnd"/>
+      <w:r>
+        <w:t xml:space="preserve"> tool then gives the performance results in terms of Precision, Recall, F-Measure and correctly classified instances. These measures give us the efficiency of using the same training dataset on different testing datasets. We have determined these measures for all three hashtags using both the machine learning algorithms and computed the average of these algorithms for the purpose of analysis. </w:t>
       </w:r>
     </w:p>
     <w:p/>
@@ -8734,7 +10308,23 @@
     </w:p>
     <w:p>
       <w:r>
-        <w:t xml:space="preserve">The results obtained from the above mentioned experiments were represented in the form of a matrix. The rows of this matrix represented the months from September to March and the columns represented the difference in months of the training and testing dataset. The values in the matrix consist of the F-measure, Recall and Correctly Classified instances given by Weka. For instance, if the row value is October and the Column is 3, it means that October month is used as the training month and January, which is the third month from October is used as testing month. And the value at [October][3] will be F-measure, Recall or correctly classified instances for October-January experiment. In order to plot graphs of the above obtained measures, we have considered the average of each column of the matrix. Table 4, 5 and 6 show the correctly classified, F-measure and Recall for all the experiments. The Average row gives the average value for Naïve Bayes and voting which is used to plot the graphs. </w:t>
+        <w:t xml:space="preserve">The results obtained from the above mentioned experiments were represented in the form of a matrix. The rows of this matrix represented the months from September to March and the columns represented the difference in months of the training and testing dataset. The values in the matrix consist of the F-measure, Recall and Correctly Classified instances given by </w:t>
+      </w:r>
+      <w:proofErr w:type="spellStart"/>
+      <w:r>
+        <w:t>Weka</w:t>
+      </w:r>
+      <w:proofErr w:type="spellEnd"/>
+      <w:r>
+        <w:t>. For instance, if the row value is October and the Column is 3, it means that October month is used as the training month and January, which is the third month from October is used as testing month. And the value at [October</w:t>
+      </w:r>
+      <w:proofErr w:type="gramStart"/>
+      <w:r>
+        <w:t>][</w:t>
+      </w:r>
+      <w:proofErr w:type="gramEnd"/>
+      <w:r>
+        <w:t xml:space="preserve">3] will be F-measure, Recall or correctly classified instances for October-January experiment. In order to plot graphs of the above obtained measures, we have considered the average of each column of the matrix. Table 4, 5 and 6 show the correctly classified, F-measure and Recall for all the experiments. The Average row gives the average value for Naïve Bayes and voting which is used to plot the graphs. </w:t>
       </w:r>
     </w:p>
     <w:p>
@@ -15051,7 +16641,15 @@
     <w:p/>
     <w:p>
       <w:r>
-        <w:t xml:space="preserve">for the hashtags Red tide and algae bloom. From this we can infer that, when we use dataset from the past to classify the present data, the accuracy or performance of the machine learning is hampered. The main reason for this might be the changing characteristics of Discussion topics in the newly obtained tweets. So there might be new and latest tweets in the testing dataset, which are not part of the training model, generated which results in the incorrect classification of the new tweets. Therefore lesser the monthly gap between the training and testing dataset, more similar events will exist due to which machine learning algorithms give good classification results. But as the monthly gap increases, the similarity between the training and testing months reduces which causes decrease in the performance of the machine learning algorithms. But for the hashtag cyanobacteria, which contain less noise as it is more technical term, the machine </w:t>
+        <w:t xml:space="preserve">for the hashtags Red tide and algae bloom. From this we can infer that, when we use dataset from the past to classify the present data, the accuracy or performance of the machine learning is hampered. The main reason for this might be the changing characteristics of Discussion topics in the newly obtained tweets. So there might be new and latest tweets in the testing dataset, which are not part of the training model, generated which results in the incorrect classification of the new tweets. </w:t>
+      </w:r>
+      <w:proofErr w:type="gramStart"/>
+      <w:r>
+        <w:t>Therefore</w:t>
+      </w:r>
+      <w:proofErr w:type="gramEnd"/>
+      <w:r>
+        <w:t xml:space="preserve"> lesser the monthly gap between the training and testing dataset, more similar events will exist due to which machine learning algorithms give good classification results. But as the monthly gap increases, the similarity between the training and testing months reduces which causes decrease in the performance of the machine learning algorithms. But for the hashtag cyanobacteria, which contain less noise as it is more technical term, the machine </w:t>
       </w:r>
       <w:r>
         <w:lastRenderedPageBreak/>
@@ -15077,7 +16675,7 @@
                     <pic:cNvPicPr preferRelativeResize="0"/>
                   </pic:nvPicPr>
                   <pic:blipFill>
-                    <a:blip r:embed="rId83"/>
+                    <a:blip r:embed="rId80"/>
                     <a:srcRect/>
                     <a:stretch>
                       <a:fillRect/>
@@ -15128,7 +16726,7 @@
                     <pic:cNvPicPr preferRelativeResize="0"/>
                   </pic:nvPicPr>
                   <pic:blipFill>
-                    <a:blip r:embed="rId84"/>
+                    <a:blip r:embed="rId81"/>
                     <a:srcRect/>
                     <a:stretch>
                       <a:fillRect/>
@@ -15180,7 +16778,7 @@
                     <pic:cNvPicPr preferRelativeResize="0"/>
                   </pic:nvPicPr>
                   <pic:blipFill>
-                    <a:blip r:embed="rId85"/>
+                    <a:blip r:embed="rId82"/>
                     <a:srcRect/>
                     <a:stretch>
                       <a:fillRect/>
@@ -15213,8 +16811,21 @@
     </w:p>
     <w:p/>
     <w:p>
-      <w:r>
-        <w:t xml:space="preserve">Weka data mining tool for machine learning gives the F-measure Recall and Precision for both the labels relevant and irrelevant individually. We have plotted the graph for only relevant Recall and F-Measure. Correctly classified instances gives the measure of how many tweets were correctly labeled. </w:t>
+      <w:proofErr w:type="spellStart"/>
+      <w:r>
+        <w:t>Weka</w:t>
+      </w:r>
+      <w:proofErr w:type="spellEnd"/>
+      <w:r>
+        <w:t xml:space="preserve"> data mining tool for machine learning gives the F-measure Recall and Precision for both the labels relevant and irrelevant individually. We have plotted the graph for only relevant Recall and F-Measure. Correctly classified instances </w:t>
+      </w:r>
+      <w:proofErr w:type="gramStart"/>
+      <w:r>
+        <w:t>gives</w:t>
+      </w:r>
+      <w:proofErr w:type="gramEnd"/>
+      <w:r>
+        <w:t xml:space="preserve"> the measure of how many tweets were correctly labeled. </w:t>
       </w:r>
     </w:p>
     <w:p>
@@ -15247,7 +16858,7 @@
                     <pic:cNvPicPr preferRelativeResize="0"/>
                   </pic:nvPicPr>
                   <pic:blipFill>
-                    <a:blip r:embed="rId86"/>
+                    <a:blip r:embed="rId83"/>
                     <a:srcRect/>
                     <a:stretch>
                       <a:fillRect/>
@@ -15275,13 +16886,35 @@
         <w:rPr>
           <w:i/>
         </w:rPr>
-        <w:t>Figure 13: Jaccard’s Coefficient Vs. Difference in Months</w:t>
+        <w:t xml:space="preserve">Figure 13: </w:t>
+      </w:r>
+      <w:proofErr w:type="spellStart"/>
+      <w:r>
+        <w:rPr>
+          <w:i/>
+        </w:rPr>
+        <w:t>Jaccard’s</w:t>
+      </w:r>
+      <w:proofErr w:type="spellEnd"/>
+      <w:r>
+        <w:rPr>
+          <w:i/>
+        </w:rPr>
+        <w:t xml:space="preserve"> Coefficient Vs. Difference in Months</w:t>
       </w:r>
     </w:p>
     <w:p/>
     <w:p>
       <w:r>
-        <w:t xml:space="preserve">We used the same combination of training and testing dataset months as used in the machine learning experiments and also used the same format of matrix with the rows as months and columns from 1-6 which denote the gap in the training and testing months. This matrix is then filled with the Jaccard’s coefficient, which is determined as follows: </w:t>
+        <w:t xml:space="preserve">We used the same combination of training and testing dataset months as used in the machine learning experiments and also used the same format of matrix with the rows as months and columns from 1-6 which denote the gap in the training and testing months. This matrix is then filled with the </w:t>
+      </w:r>
+      <w:proofErr w:type="spellStart"/>
+      <w:r>
+        <w:t>Jaccard’s</w:t>
+      </w:r>
+      <w:proofErr w:type="spellEnd"/>
+      <w:r>
+        <w:t xml:space="preserve"> coefficient, which is determined as follows: </w:t>
       </w:r>
     </w:p>
     <w:p>
@@ -15303,6 +16936,7 @@
           </m:r>
           <m:r>
             <w:rPr>
+              <w:rFonts w:ascii="Cambria Math" w:hAnsi="Cambria Math"/>
               <w:sz w:val="22"/>
               <w:szCs w:val="22"/>
             </w:rPr>
@@ -15318,6 +16952,7 @@
           </m:r>
           <m:r>
             <w:rPr>
+              <w:rFonts w:ascii="Cambria Math" w:hAnsi="Cambria Math"/>
               <w:sz w:val="22"/>
               <w:szCs w:val="22"/>
             </w:rPr>
@@ -15352,6 +16987,7 @@
               </m:r>
               <m:r>
                 <w:rPr>
+                  <w:rFonts w:ascii="Cambria Math" w:hAnsi="Cambria Math"/>
                   <w:sz w:val="22"/>
                   <w:szCs w:val="22"/>
                 </w:rPr>
@@ -15367,6 +17003,7 @@
               </m:r>
               <m:r>
                 <w:rPr>
+                  <w:rFonts w:ascii="Cambria Math" w:hAnsi="Cambria Math"/>
                   <w:sz w:val="22"/>
                   <w:szCs w:val="22"/>
                 </w:rPr>
@@ -15393,7 +17030,35 @@
           <w:rFonts w:ascii="Nova Mono" w:eastAsia="Nova Mono" w:hAnsi="Nova Mono" w:cs="Nova Mono"/>
         </w:rPr>
         <w:lastRenderedPageBreak/>
-        <w:t>where, M1 and M2 are months whose overlapping words are determined. M1∩M2 gives the overlap of words between the two months M1 and M2, and M1 U M2 is the sum of unique words in M1 and M2. From Figure 13, we can see that as the gap between the months increases, the overlap count or Jaccard’s coefficient decreases. This shows that there might be a decrease in similarity of events or tweets as the gap increases which might be one of the reason behind the decrease in performance of the machine learning algorithms.</w:t>
+        <w:t xml:space="preserve">where, M1 and M2 are months whose overlapping words are determined. M1∩M2 gives the overlap of words between the two months M1 and M2, and M1 U M2 is the sum of unique words in M1 and M2. From Figure 13, we can see that as the gap between the </w:t>
+      </w:r>
+      <w:proofErr w:type="gramStart"/>
+      <w:r>
+        <w:rPr>
+          <w:rFonts w:ascii="Nova Mono" w:eastAsia="Nova Mono" w:hAnsi="Nova Mono" w:cs="Nova Mono"/>
+        </w:rPr>
+        <w:t>months</w:t>
+      </w:r>
+      <w:proofErr w:type="gramEnd"/>
+      <w:r>
+        <w:rPr>
+          <w:rFonts w:ascii="Nova Mono" w:eastAsia="Nova Mono" w:hAnsi="Nova Mono" w:cs="Nova Mono"/>
+        </w:rPr>
+        <w:t xml:space="preserve"> increases, the overlap count or </w:t>
+      </w:r>
+      <w:proofErr w:type="spellStart"/>
+      <w:r>
+        <w:rPr>
+          <w:rFonts w:ascii="Nova Mono" w:eastAsia="Nova Mono" w:hAnsi="Nova Mono" w:cs="Nova Mono"/>
+        </w:rPr>
+        <w:t>Jaccard’s</w:t>
+      </w:r>
+      <w:proofErr w:type="spellEnd"/>
+      <w:r>
+        <w:rPr>
+          <w:rFonts w:ascii="Nova Mono" w:eastAsia="Nova Mono" w:hAnsi="Nova Mono" w:cs="Nova Mono"/>
+        </w:rPr>
+        <w:t xml:space="preserve"> coefficient decreases. This shows that there might be a decrease in similarity of events or tweets as the gap increases which might be one of the reason behind the decrease in performance of the machine learning algorithms.</w:t>
       </w:r>
     </w:p>
     <w:p/>
@@ -15407,7 +17072,15 @@
     </w:p>
     <w:p>
       <w:r>
-        <w:t xml:space="preserve">As seen in the above machine learning section, the performance of the machine learning algorithms show an almost decreasing trend as the monthly gap between the training and testing dataset increases. This shows that the train once classify ever model is not suitable for the data from social networking sites like Twitter where the data is evolving and has changing characteristics. In order to improve the performance of the machine learning algorithms, we need to retrain the training model when new data from the social media is collected. In this way, the training dataset will not only have data from past but will also have recent data. Such retrained training model will result in more similarity between the training and testing dataset and will help in improving the performance of the machine learning algorithms. But as we know for supervised training model, we need to use a training dataset that already has labels assigned to it. For large amount of real time tweets it is not feasible to label tweets as and when they are extracted. And the whole reason behind using machine learning for classification was to reduce human involvement in </w:t>
+        <w:t xml:space="preserve">As seen in the above machine learning section, the performance of the machine learning algorithms </w:t>
+      </w:r>
+      <w:proofErr w:type="gramStart"/>
+      <w:r>
+        <w:t>show</w:t>
+      </w:r>
+      <w:proofErr w:type="gramEnd"/>
+      <w:r>
+        <w:t xml:space="preserve"> an almost decreasing trend as the monthly gap between the training and testing dataset increases. This shows that the train once classify ever model is not suitable for the data from social networking sites like Twitter where the data is evolving and has changing characteristics. In order to improve the performance of the machine learning algorithms, we need to retrain the training model when new data from the social media is collected. In this way, the training dataset will not only have data from past but will also have recent data. Such retrained training model will result in more similarity between the training and testing dataset and will help in improving the performance of the machine learning algorithms. But as we know for supervised training model, we need to use a training dataset that already has labels assigned to it. For large amount of real time tweets it is not feasible to label tweets as and when they are extracted. And the whole reason behind using machine learning for classification was to reduce human involvement in </w:t>
       </w:r>
       <w:r>
         <w:lastRenderedPageBreak/>
@@ -15434,7 +17107,7 @@
                     <pic:cNvPicPr preferRelativeResize="0"/>
                   </pic:nvPicPr>
                   <pic:blipFill>
-                    <a:blip r:embed="rId87"/>
+                    <a:blip r:embed="rId84"/>
                     <a:srcRect/>
                     <a:stretch>
                       <a:fillRect/>
@@ -15486,7 +17159,7 @@
                     <pic:cNvPicPr preferRelativeResize="0"/>
                   </pic:nvPicPr>
                   <pic:blipFill>
-                    <a:blip r:embed="rId88"/>
+                    <a:blip r:embed="rId85"/>
                     <a:srcRect/>
                     <a:stretch>
                       <a:fillRect/>
@@ -15537,7 +17210,7 @@
                     <pic:cNvPicPr preferRelativeResize="0"/>
                   </pic:nvPicPr>
                   <pic:blipFill>
-                    <a:blip r:embed="rId89"/>
+                    <a:blip r:embed="rId86"/>
                     <a:srcRect/>
                     <a:stretch>
                       <a:fillRect/>
@@ -15632,7 +17305,23 @@
     </w:p>
     <w:p>
       <w:r>
-        <w:t xml:space="preserve">We have performed a detailed analysis of how social media is used for the environmental monitoring of CyanoHABs and have also put forth how the use of hashtag plays an important role in this monitoring. We have used four different hashtags that are associated with the same phenomenon of CyanoHABs growing on water bodies namely, </w:t>
+        <w:t xml:space="preserve">We have performed a detailed analysis of how social media is used for the environmental monitoring of </w:t>
+      </w:r>
+      <w:proofErr w:type="spellStart"/>
+      <w:r>
+        <w:t>CyanoHABs</w:t>
+      </w:r>
+      <w:proofErr w:type="spellEnd"/>
+      <w:r>
+        <w:t xml:space="preserve"> and have also put forth how the use of hashtag plays an important role in this monitoring. We have used four different hashtags that are associated with the same phenomenon of </w:t>
+      </w:r>
+      <w:proofErr w:type="spellStart"/>
+      <w:r>
+        <w:t>CyanoHABs</w:t>
+      </w:r>
+      <w:proofErr w:type="spellEnd"/>
+      <w:r>
+        <w:t xml:space="preserve"> growing on water bodies namely, </w:t>
       </w:r>
       <w:r>
         <w:lastRenderedPageBreak/>
@@ -15642,7 +17331,15 @@
     <w:p/>
     <w:p>
       <w:r>
-        <w:t xml:space="preserve">We also analyzed how machine learning algorithms show an almost decreasing performance trend when the monthly gap between the training and testing dataset increases. We have used the tweets based on the slowly evolving CyanoHABs on water bodies and showed that the “train once classify ever” model of machine learning has flux when it comes to data from social media which has real time and changing characteristics. </w:t>
+        <w:t xml:space="preserve">We also analyzed how machine learning algorithms show an almost decreasing performance trend when the monthly gap between the training and testing dataset increases. We have used the tweets based on the slowly evolving </w:t>
+      </w:r>
+      <w:proofErr w:type="spellStart"/>
+      <w:r>
+        <w:t>CyanoHABs</w:t>
+      </w:r>
+      <w:proofErr w:type="spellEnd"/>
+      <w:r>
+        <w:t xml:space="preserve"> on water bodies and showed that the “train once classify ever” model of machine learning has flux when it comes to data from social media which has real time and changing characteristics. </w:t>
       </w:r>
     </w:p>
     <w:p>
@@ -15857,15 +17554,17 @@
         <w:spacing w:before="0" w:beforeAutospacing="0" w:after="0" w:afterAutospacing="0" w:line="480" w:lineRule="auto"/>
         <w:textAlignment w:val="baseline"/>
         <w:rPr>
+          <w:rStyle w:val="Hyperlink"/>
           <w:color w:val="333333"/>
           <w:sz w:val="22"/>
           <w:szCs w:val="22"/>
+          <w:u w:val="none"/>
         </w:rPr>
       </w:pPr>
       <w:r>
         <w:t xml:space="preserve"> </w:t>
       </w:r>
-      <w:hyperlink r:id="rId90" w:history="1">
+      <w:hyperlink r:id="rId87" w:history="1">
         <w:r>
           <w:rPr>
             <w:rStyle w:val="Hyperlink"/>
@@ -15881,12 +17580,9 @@
     <w:p>
       <w:pPr>
         <w:pStyle w:val="NormalWeb"/>
-        <w:numPr>
-          <w:ilvl w:val="0"/>
-          <w:numId w:val="11"/>
-        </w:numPr>
         <w:shd w:val="clear" w:color="auto" w:fill="FFFFFF"/>
         <w:spacing w:before="0" w:beforeAutospacing="0" w:after="0" w:afterAutospacing="0" w:line="480" w:lineRule="auto"/>
+        <w:ind w:left="720"/>
         <w:textAlignment w:val="baseline"/>
         <w:rPr>
           <w:color w:val="333333"/>
@@ -15894,24 +17590,6 @@
           <w:szCs w:val="22"/>
         </w:rPr>
       </w:pPr>
-      <w:r>
-        <w:rPr>
-          <w:color w:val="333333"/>
-          <w:sz w:val="22"/>
-          <w:szCs w:val="22"/>
-          <w:shd w:val="clear" w:color="auto" w:fill="FFFFFF"/>
-        </w:rPr>
-        <w:t>Sayali Kale UGA Graduate Student Computer Science</w:t>
-      </w:r>
-      <w:r>
-        <w:rPr>
-          <w:color w:val="333333"/>
-          <w:sz w:val="22"/>
-          <w:szCs w:val="22"/>
-          <w:shd w:val="clear" w:color="auto" w:fill="FFFFFF"/>
-        </w:rPr>
-        <w:t xml:space="preserve">. </w:t>
-      </w:r>
     </w:p>
     <w:p>
       <w:pPr>
@@ -15929,6 +17607,7 @@
           <w:szCs w:val="22"/>
         </w:rPr>
       </w:pPr>
+      <w:proofErr w:type="spellStart"/>
       <w:r>
         <w:rPr>
           <w:color w:val="333333"/>
@@ -15936,8 +17615,58 @@
           <w:szCs w:val="22"/>
           <w:shd w:val="clear" w:color="auto" w:fill="FFFFFF"/>
         </w:rPr>
+        <w:t>Sayali</w:t>
+      </w:r>
+      <w:proofErr w:type="spellEnd"/>
+      <w:r>
+        <w:rPr>
+          <w:color w:val="333333"/>
+          <w:sz w:val="22"/>
+          <w:szCs w:val="22"/>
+          <w:shd w:val="clear" w:color="auto" w:fill="FFFFFF"/>
+        </w:rPr>
+        <w:t xml:space="preserve"> Kale UGA Graduate Student Computer Science. </w:t>
+      </w:r>
+    </w:p>
+    <w:p>
+      <w:pPr>
+        <w:pStyle w:val="NormalWeb"/>
+        <w:shd w:val="clear" w:color="auto" w:fill="FFFFFF"/>
+        <w:spacing w:before="0" w:beforeAutospacing="0" w:after="0" w:afterAutospacing="0" w:line="480" w:lineRule="auto"/>
+        <w:textAlignment w:val="baseline"/>
+        <w:rPr>
+          <w:color w:val="333333"/>
+          <w:sz w:val="22"/>
+          <w:szCs w:val="22"/>
+        </w:rPr>
+      </w:pPr>
+    </w:p>
+    <w:p>
+      <w:pPr>
+        <w:pStyle w:val="NormalWeb"/>
+        <w:numPr>
+          <w:ilvl w:val="0"/>
+          <w:numId w:val="11"/>
+        </w:numPr>
+        <w:shd w:val="clear" w:color="auto" w:fill="FFFFFF"/>
+        <w:spacing w:before="0" w:beforeAutospacing="0" w:after="0" w:afterAutospacing="0" w:line="480" w:lineRule="auto"/>
+        <w:textAlignment w:val="baseline"/>
+        <w:rPr>
+          <w:color w:val="333333"/>
+          <w:sz w:val="22"/>
+          <w:szCs w:val="22"/>
+        </w:rPr>
+      </w:pPr>
+      <w:r>
+        <w:rPr>
+          <w:color w:val="333333"/>
+          <w:sz w:val="22"/>
+          <w:szCs w:val="22"/>
+          <w:shd w:val="clear" w:color="auto" w:fill="FFFFFF"/>
+        </w:rPr>
         <w:t>‘Using Twitter to Track the Flu (“</w:t>
       </w:r>
+      <w:proofErr w:type="spellStart"/>
       <w:r>
         <w:rPr>
           <w:rFonts w:ascii="Arial" w:hAnsi="Arial" w:cs="Arial"/>
@@ -15946,7 +17675,18 @@
           <w:szCs w:val="22"/>
           <w:shd w:val="clear" w:color="auto" w:fill="FFFFFF"/>
         </w:rPr>
-        <w:t>Dredze et al 2014”</w:t>
+        <w:t>Dredze</w:t>
+      </w:r>
+      <w:proofErr w:type="spellEnd"/>
+      <w:r>
+        <w:rPr>
+          <w:rFonts w:ascii="Arial" w:hAnsi="Arial" w:cs="Arial"/>
+          <w:color w:val="464646"/>
+          <w:sz w:val="22"/>
+          <w:szCs w:val="22"/>
+          <w:shd w:val="clear" w:color="auto" w:fill="FFFFFF"/>
+        </w:rPr>
+        <w:t xml:space="preserve"> et al 2014”</w:t>
       </w:r>
       <w:r>
         <w:rPr>
@@ -15957,6 +17697,19 @@
         </w:rPr>
         <w:t>)  </w:t>
       </w:r>
+    </w:p>
+    <w:p>
+      <w:pPr>
+        <w:pStyle w:val="NormalWeb"/>
+        <w:shd w:val="clear" w:color="auto" w:fill="FFFFFF"/>
+        <w:spacing w:before="0" w:beforeAutospacing="0" w:after="0" w:afterAutospacing="0" w:line="480" w:lineRule="auto"/>
+        <w:textAlignment w:val="baseline"/>
+        <w:rPr>
+          <w:color w:val="333333"/>
+          <w:sz w:val="22"/>
+          <w:szCs w:val="22"/>
+        </w:rPr>
+      </w:pPr>
     </w:p>
     <w:p>
       <w:pPr>
@@ -15973,11 +17726,6 @@
         <w:jc w:val="both"/>
         <w:textAlignment w:val="baseline"/>
         <w:rPr>
-          <w:color w:val="333333"/>
-        </w:rPr>
-      </w:pPr>
-      <w:r>
-        <w:rPr>
           <w:b w:val="0"/>
           <w:bCs/>
           <w:color w:val="333333"/>
@@ -15985,9 +17733,44 @@
           <w:szCs w:val="22"/>
           <w:shd w:val="clear" w:color="auto" w:fill="FFFFFF"/>
         </w:rPr>
-        <w:t>Analysis of Twitter posts could provide fresh insight into mental illness trends (“Dredze et al 2015”)</w:t>
-      </w:r>
-    </w:p>
+      </w:pPr>
+      <w:r>
+        <w:rPr>
+          <w:b w:val="0"/>
+          <w:bCs/>
+          <w:color w:val="333333"/>
+          <w:sz w:val="22"/>
+          <w:szCs w:val="22"/>
+          <w:shd w:val="clear" w:color="auto" w:fill="FFFFFF"/>
+        </w:rPr>
+        <w:t>Analysis of Twitter posts could provide fresh insight into mental illness trends (“</w:t>
+      </w:r>
+      <w:proofErr w:type="spellStart"/>
+      <w:r>
+        <w:rPr>
+          <w:b w:val="0"/>
+          <w:bCs/>
+          <w:color w:val="333333"/>
+          <w:sz w:val="22"/>
+          <w:szCs w:val="22"/>
+          <w:shd w:val="clear" w:color="auto" w:fill="FFFFFF"/>
+        </w:rPr>
+        <w:t>Dredze</w:t>
+      </w:r>
+      <w:proofErr w:type="spellEnd"/>
+      <w:r>
+        <w:rPr>
+          <w:b w:val="0"/>
+          <w:bCs/>
+          <w:color w:val="333333"/>
+          <w:sz w:val="22"/>
+          <w:szCs w:val="22"/>
+          <w:shd w:val="clear" w:color="auto" w:fill="FFFFFF"/>
+        </w:rPr>
+        <w:t xml:space="preserve"> et al 2015”)</w:t>
+      </w:r>
+    </w:p>
+    <w:p/>
     <w:p>
       <w:pPr>
         <w:pStyle w:val="NormalWeb"/>
@@ -16023,17 +17806,55 @@
           <w:szCs w:val="22"/>
           <w:shd w:val="clear" w:color="auto" w:fill="FFFFFF"/>
         </w:rPr>
-        <w:t>(“Ramanathan et al</w:t>
-      </w:r>
-      <w:r>
-        <w:rPr>
+        <w:t>(“</w:t>
+      </w:r>
+      <w:proofErr w:type="spellStart"/>
+      <w:r>
+        <w:rPr>
+          <w:i/>
+          <w:iCs/>
           <w:color w:val="333333"/>
           <w:sz w:val="22"/>
           <w:szCs w:val="22"/>
           <w:shd w:val="clear" w:color="auto" w:fill="FFFFFF"/>
         </w:rPr>
+        <w:t>Ramanathan</w:t>
+      </w:r>
+      <w:proofErr w:type="spellEnd"/>
+      <w:r>
+        <w:rPr>
+          <w:i/>
+          <w:iCs/>
+          <w:color w:val="333333"/>
+          <w:sz w:val="22"/>
+          <w:szCs w:val="22"/>
+          <w:shd w:val="clear" w:color="auto" w:fill="FFFFFF"/>
+        </w:rPr>
+        <w:t xml:space="preserve"> et al</w:t>
+      </w:r>
+      <w:r>
+        <w:rPr>
+          <w:color w:val="333333"/>
+          <w:sz w:val="22"/>
+          <w:szCs w:val="22"/>
+          <w:shd w:val="clear" w:color="auto" w:fill="FFFFFF"/>
+        </w:rPr>
         <w:t xml:space="preserve"> 2015”)</w:t>
       </w:r>
+    </w:p>
+    <w:p>
+      <w:pPr>
+        <w:pStyle w:val="NormalWeb"/>
+        <w:shd w:val="clear" w:color="auto" w:fill="FFFFFF"/>
+        <w:spacing w:before="0" w:beforeAutospacing="0" w:after="0" w:afterAutospacing="0" w:line="480" w:lineRule="auto"/>
+        <w:jc w:val="both"/>
+        <w:textAlignment w:val="baseline"/>
+        <w:rPr>
+          <w:color w:val="333333"/>
+          <w:sz w:val="22"/>
+          <w:szCs w:val="22"/>
+        </w:rPr>
+      </w:pPr>
     </w:p>
     <w:p>
       <w:pPr>
@@ -16061,6 +17882,7 @@
         </w:rPr>
         <w:t>‘SemEval-2015 Sentiment analysis in twitter (“</w:t>
       </w:r>
+      <w:proofErr w:type="spellStart"/>
       <w:r>
         <w:rPr>
           <w:i/>
@@ -16070,17 +17892,65 @@
           <w:szCs w:val="22"/>
           <w:shd w:val="clear" w:color="auto" w:fill="FFFFFF"/>
         </w:rPr>
-        <w:t>Rosentha et al 2015”</w:t>
-      </w:r>
-      <w:r>
-        <w:rPr>
+        <w:t>Rosentha</w:t>
+      </w:r>
+      <w:proofErr w:type="spellEnd"/>
+      <w:r>
+        <w:rPr>
+          <w:i/>
+          <w:iCs/>
           <w:color w:val="333333"/>
           <w:sz w:val="22"/>
           <w:szCs w:val="22"/>
           <w:shd w:val="clear" w:color="auto" w:fill="FFFFFF"/>
         </w:rPr>
-        <w:t xml:space="preserve"> ) </w:t>
-      </w:r>
+        <w:t xml:space="preserve"> et al 2015</w:t>
+      </w:r>
+      <w:proofErr w:type="gramStart"/>
+      <w:r>
+        <w:rPr>
+          <w:i/>
+          <w:iCs/>
+          <w:color w:val="333333"/>
+          <w:sz w:val="22"/>
+          <w:szCs w:val="22"/>
+          <w:shd w:val="clear" w:color="auto" w:fill="FFFFFF"/>
+        </w:rPr>
+        <w:t>”</w:t>
+      </w:r>
+      <w:r>
+        <w:rPr>
+          <w:color w:val="333333"/>
+          <w:sz w:val="22"/>
+          <w:szCs w:val="22"/>
+          <w:shd w:val="clear" w:color="auto" w:fill="FFFFFF"/>
+        </w:rPr>
+        <w:t xml:space="preserve"> )</w:t>
+      </w:r>
+      <w:proofErr w:type="gramEnd"/>
+      <w:r>
+        <w:rPr>
+          <w:color w:val="333333"/>
+          <w:sz w:val="22"/>
+          <w:szCs w:val="22"/>
+          <w:shd w:val="clear" w:color="auto" w:fill="FFFFFF"/>
+        </w:rPr>
+        <w:t xml:space="preserve"> </w:t>
+      </w:r>
+    </w:p>
+    <w:p>
+      <w:pPr>
+        <w:pStyle w:val="NormalWeb"/>
+        <w:shd w:val="clear" w:color="auto" w:fill="FFFFFF"/>
+        <w:spacing w:before="0" w:beforeAutospacing="0" w:after="0" w:afterAutospacing="0" w:line="480" w:lineRule="auto"/>
+        <w:jc w:val="both"/>
+        <w:textAlignment w:val="baseline"/>
+        <w:rPr>
+          <w:color w:val="333333"/>
+          <w:sz w:val="22"/>
+          <w:szCs w:val="22"/>
+        </w:rPr>
+      </w:pPr>
     </w:p>
     <w:p>
       <w:pPr>
@@ -16106,8 +17976,42 @@
           <w:szCs w:val="22"/>
           <w:shd w:val="clear" w:color="auto" w:fill="FFFFFF"/>
         </w:rPr>
-        <w:t>“Retweets but not just Retweets - Quantifying and predicting influence on twitter (Rosemann et al., 2012).</w:t>
-      </w:r>
+        <w:t>“Retweets but not just Retweets - Quantifying and predicting influence on twitter (</w:t>
+      </w:r>
+      <w:proofErr w:type="spellStart"/>
+      <w:r>
+        <w:rPr>
+          <w:color w:val="333333"/>
+          <w:sz w:val="22"/>
+          <w:szCs w:val="22"/>
+          <w:shd w:val="clear" w:color="auto" w:fill="FFFFFF"/>
+        </w:rPr>
+        <w:t>Rosemann</w:t>
+      </w:r>
+      <w:proofErr w:type="spellEnd"/>
+      <w:r>
+        <w:rPr>
+          <w:color w:val="333333"/>
+          <w:sz w:val="22"/>
+          <w:szCs w:val="22"/>
+          <w:shd w:val="clear" w:color="auto" w:fill="FFFFFF"/>
+        </w:rPr>
+        <w:t xml:space="preserve"> et al., 2012).</w:t>
+      </w:r>
+    </w:p>
+    <w:p>
+      <w:pPr>
+        <w:pStyle w:val="NormalWeb"/>
+        <w:shd w:val="clear" w:color="auto" w:fill="FFFFFF"/>
+        <w:spacing w:before="0" w:beforeAutospacing="0" w:after="0" w:afterAutospacing="0" w:line="480" w:lineRule="auto"/>
+        <w:jc w:val="both"/>
+        <w:textAlignment w:val="baseline"/>
+        <w:rPr>
+          <w:color w:val="333333"/>
+          <w:sz w:val="22"/>
+          <w:szCs w:val="22"/>
+        </w:rPr>
+      </w:pPr>
     </w:p>
     <w:p>
       <w:pPr>
@@ -16124,11 +18028,6 @@
         <w:jc w:val="both"/>
         <w:textAlignment w:val="baseline"/>
         <w:rPr>
-          <w:color w:val="333333"/>
-        </w:rPr>
-      </w:pPr>
-      <w:r>
-        <w:rPr>
           <w:b w:val="0"/>
           <w:bCs/>
           <w:color w:val="2E2E2E"/>
@@ -16136,9 +18035,20 @@
           <w:szCs w:val="22"/>
           <w:shd w:val="clear" w:color="auto" w:fill="FFFFFF"/>
         </w:rPr>
+      </w:pPr>
+      <w:r>
+        <w:rPr>
+          <w:b w:val="0"/>
+          <w:bCs/>
+          <w:color w:val="2E2E2E"/>
+          <w:sz w:val="22"/>
+          <w:szCs w:val="22"/>
+          <w:shd w:val="clear" w:color="auto" w:fill="FFFFFF"/>
+        </w:rPr>
         <w:t>Detecting suicidality on Twitter (“O'Dea et al 2015”</w:t>
       </w:r>
     </w:p>
+    <w:p/>
     <w:p>
       <w:pPr>
         <w:pStyle w:val="NormalWeb"/>
@@ -16164,6 +18074,32 @@
         </w:rPr>
         <w:t>Mining Twitter Data to Improve Detection of Schizophrenia (“McManus et al-2015”)</w:t>
       </w:r>
+    </w:p>
+    <w:p>
+      <w:pPr>
+        <w:pStyle w:val="NormalWeb"/>
+        <w:spacing w:before="0" w:beforeAutospacing="0" w:after="0" w:afterAutospacing="0"/>
+        <w:textAlignment w:val="baseline"/>
+        <w:rPr>
+          <w:rFonts w:ascii="Arial" w:hAnsi="Arial" w:cs="Arial"/>
+          <w:color w:val="000000"/>
+          <w:sz w:val="22"/>
+          <w:szCs w:val="22"/>
+        </w:rPr>
+      </w:pPr>
+    </w:p>
+    <w:p>
+      <w:pPr>
+        <w:pStyle w:val="NormalWeb"/>
+        <w:spacing w:before="0" w:beforeAutospacing="0" w:after="0" w:afterAutospacing="0"/>
+        <w:textAlignment w:val="baseline"/>
+        <w:rPr>
+          <w:rFonts w:ascii="Arial" w:hAnsi="Arial" w:cs="Arial"/>
+          <w:color w:val="000000"/>
+          <w:sz w:val="22"/>
+          <w:szCs w:val="22"/>
+        </w:rPr>
+      </w:pPr>
     </w:p>
     <w:p>
       <w:pPr>
@@ -16194,6 +18130,35 @@
     <w:p>
       <w:pPr>
         <w:pStyle w:val="NormalWeb"/>
+        <w:shd w:val="clear" w:color="auto" w:fill="FFFFFF"/>
+        <w:spacing w:before="0" w:beforeAutospacing="0" w:after="0" w:afterAutospacing="0"/>
+        <w:ind w:left="720"/>
+        <w:textAlignment w:val="baseline"/>
+        <w:rPr>
+          <w:color w:val="333333"/>
+          <w:sz w:val="22"/>
+          <w:szCs w:val="22"/>
+          <w:shd w:val="clear" w:color="auto" w:fill="FFFFFF"/>
+        </w:rPr>
+      </w:pPr>
+    </w:p>
+    <w:p>
+      <w:pPr>
+        <w:pStyle w:val="NormalWeb"/>
+        <w:shd w:val="clear" w:color="auto" w:fill="FFFFFF"/>
+        <w:spacing w:before="0" w:beforeAutospacing="0" w:after="0" w:afterAutospacing="0"/>
+        <w:ind w:left="720"/>
+        <w:textAlignment w:val="baseline"/>
+        <w:rPr>
+          <w:color w:val="333333"/>
+          <w:sz w:val="22"/>
+          <w:szCs w:val="22"/>
+        </w:rPr>
+      </w:pPr>
+    </w:p>
+    <w:p>
+      <w:pPr>
+        <w:pStyle w:val="NormalWeb"/>
         <w:numPr>
           <w:ilvl w:val="0"/>
           <w:numId w:val="11"/>
@@ -16202,12 +18167,14 @@
         <w:spacing w:before="0" w:beforeAutospacing="0" w:after="0" w:afterAutospacing="0"/>
         <w:textAlignment w:val="baseline"/>
         <w:rPr>
+          <w:rStyle w:val="Hyperlink"/>
           <w:color w:val="333333"/>
           <w:sz w:val="22"/>
           <w:szCs w:val="22"/>
-        </w:rPr>
-      </w:pPr>
-      <w:hyperlink r:id="rId91" w:history="1">
+          <w:u w:val="none"/>
+        </w:rPr>
+      </w:pPr>
+      <w:hyperlink r:id="rId88" w:history="1">
         <w:r>
           <w:rPr>
             <w:rStyle w:val="Hyperlink"/>
@@ -16223,6 +18190,20 @@
     <w:p>
       <w:pPr>
         <w:pStyle w:val="NormalWeb"/>
+        <w:shd w:val="clear" w:color="auto" w:fill="FFFFFF"/>
+        <w:spacing w:before="0" w:beforeAutospacing="0" w:after="0" w:afterAutospacing="0"/>
+        <w:ind w:left="720"/>
+        <w:textAlignment w:val="baseline"/>
+        <w:rPr>
+          <w:color w:val="333333"/>
+          <w:sz w:val="22"/>
+          <w:szCs w:val="22"/>
+        </w:rPr>
+      </w:pPr>
+    </w:p>
+    <w:p>
+      <w:pPr>
+        <w:pStyle w:val="NormalWeb"/>
         <w:numPr>
           <w:ilvl w:val="0"/>
           <w:numId w:val="11"/>
@@ -16236,15 +18217,87 @@
           <w:szCs w:val="22"/>
         </w:rPr>
       </w:pPr>
-      <w:r>
+      <w:hyperlink r:id="rId89" w:history="1">
+        <w:r>
+          <w:rPr>
+            <w:rStyle w:val="Hyperlink"/>
+            <w:sz w:val="22"/>
+            <w:szCs w:val="22"/>
+            <w:shd w:val="clear" w:color="auto" w:fill="FFFFFF"/>
+          </w:rPr>
+          <w:t>https://radimrehurek.com/gensim/</w:t>
+        </w:r>
+      </w:hyperlink>
+    </w:p>
+    <w:p>
+      <w:pPr>
+        <w:pStyle w:val="NormalWeb"/>
+        <w:shd w:val="clear" w:color="auto" w:fill="FFFFFF"/>
+        <w:spacing w:before="0" w:beforeAutospacing="0" w:after="0" w:afterAutospacing="0"/>
+        <w:textAlignment w:val="baseline"/>
         <w:rPr>
           <w:color w:val="333333"/>
           <w:sz w:val="22"/>
           <w:szCs w:val="22"/>
-          <w:shd w:val="clear" w:color="auto" w:fill="FFFFFF"/>
-        </w:rPr>
-        <w:t>https://radimrehurek.com/gensim/</w:t>
-      </w:r>
+        </w:rPr>
+      </w:pPr>
+    </w:p>
+    <w:p>
+      <w:pPr>
+        <w:pStyle w:val="NormalWeb"/>
+        <w:shd w:val="clear" w:color="auto" w:fill="FFFFFF"/>
+        <w:spacing w:before="0" w:beforeAutospacing="0" w:after="0" w:afterAutospacing="0"/>
+        <w:ind w:left="720"/>
+        <w:textAlignment w:val="baseline"/>
+        <w:rPr>
+          <w:color w:val="333333"/>
+          <w:sz w:val="22"/>
+          <w:szCs w:val="22"/>
+        </w:rPr>
+      </w:pPr>
+    </w:p>
+    <w:p>
+      <w:pPr>
+        <w:pStyle w:val="NormalWeb"/>
+        <w:numPr>
+          <w:ilvl w:val="0"/>
+          <w:numId w:val="11"/>
+        </w:numPr>
+        <w:shd w:val="clear" w:color="auto" w:fill="FFFFFF"/>
+        <w:spacing w:before="0" w:beforeAutospacing="0" w:after="0" w:afterAutospacing="0"/>
+        <w:textAlignment w:val="baseline"/>
+        <w:rPr>
+          <w:color w:val="333333"/>
+          <w:sz w:val="22"/>
+          <w:szCs w:val="22"/>
+        </w:rPr>
+      </w:pPr>
+      <w:hyperlink r:id="rId90" w:history="1">
+        <w:r>
+          <w:rPr>
+            <w:rStyle w:val="Hyperlink"/>
+            <w:sz w:val="22"/>
+            <w:szCs w:val="22"/>
+          </w:rPr>
+          <w:t>https://about.twitter.com/company</w:t>
+        </w:r>
+      </w:hyperlink>
+    </w:p>
+    <w:p>
+      <w:pPr>
+        <w:pStyle w:val="NormalWeb"/>
+        <w:shd w:val="clear" w:color="auto" w:fill="FFFFFF"/>
+        <w:spacing w:before="0" w:beforeAutospacing="0" w:after="0" w:afterAutospacing="0"/>
+        <w:ind w:left="720"/>
+        <w:textAlignment w:val="baseline"/>
+        <w:rPr>
+          <w:color w:val="333333"/>
+          <w:sz w:val="22"/>
+          <w:szCs w:val="22"/>
+        </w:rPr>
+      </w:pPr>
+      <w:bookmarkStart w:id="1" w:name="_GoBack"/>
+      <w:bookmarkEnd w:id="1"/>
     </w:p>
     <w:p>
       <w:pPr>
@@ -16256,8 +18309,8 @@
     </w:p>
     <w:p/>
     <w:sectPr>
-      <w:headerReference w:type="default" r:id="rId92"/>
-      <w:footerReference w:type="default" r:id="rId93"/>
+      <w:headerReference w:type="default" r:id="rId91"/>
+      <w:footerReference w:type="default" r:id="rId92"/>
       <w:pgSz w:w="12240" w:h="15840"/>
       <w:pgMar w:top="1440" w:right="1440" w:bottom="1440" w:left="2160" w:header="720" w:footer="720" w:gutter="0"/>
       <w:pgNumType w:start="1"/>
@@ -16316,7 +18369,7 @@
       <w:rPr>
         <w:noProof/>
       </w:rPr>
-      <w:t>15</w:t>
+      <w:t>74</w:t>
     </w:r>
     <w:r>
       <w:fldChar w:fldCharType="end"/>
@@ -18237,7 +20290,6 @@
     <w:name w:val="Hyperlink"/>
     <w:basedOn w:val="DefaultParagraphFont"/>
     <w:uiPriority w:val="99"/>
-    <w:semiHidden/>
     <w:unhideWhenUsed/>
     <w:rsid w:val="0055058B"/>
     <w:rPr>
@@ -18507,4 +20559,16 @@
     </a:ext>
   </a:extLst>
 </a:theme>
+</file>
+
+<file path=customXml/item1.xml><?xml version="1.0" encoding="utf-8"?>
+<b:Sources xmlns:b="http://schemas.openxmlformats.org/officeDocument/2006/bibliography" xmlns="http://schemas.openxmlformats.org/officeDocument/2006/bibliography" SelectedStyle="/APASixthEditionOfficeOnline.xsl" StyleName="APA"/>
+</file>
+
+<file path=customXml/itemProps1.xml><?xml version="1.0" encoding="utf-8"?>
+<ds:datastoreItem xmlns:ds="http://schemas.openxmlformats.org/officeDocument/2006/customXml" ds:itemID="{48364B84-A229-8F49-97C3-FBB10B89B001}">
+  <ds:schemaRefs>
+    <ds:schemaRef ds:uri="http://schemas.openxmlformats.org/officeDocument/2006/bibliography"/>
+  </ds:schemaRefs>
+</ds:datastoreItem>
 </file>
</xml_diff>

<commit_message>
Added few more chapters
</commit_message>
<xml_diff>
--- a/Reports/ThesisFinal/Thesis_Draft_Manish_0.2.docx
+++ b/Reports/ThesisFinal/Thesis_Draft_Manish_0.2.docx
@@ -6096,9 +6096,327 @@
       </w:pPr>
     </w:p>
     <w:p>
+      <w:r>
+        <w:t>Here is an Archi</w:t>
+      </w:r>
+      <w:r>
+        <w:t xml:space="preserve">tectural overview at a very high level. </w:t>
+      </w:r>
+    </w:p>
+    <w:p>
+      <w:pPr>
+        <w:keepNext/>
+      </w:pPr>
+      <w:r>
+        <w:rPr>
+          <w:noProof/>
+        </w:rPr>
+        <w:drawing>
+          <wp:inline distT="0" distB="0" distL="0" distR="0" wp14:anchorId="42A882CE" wp14:editId="6AD0C1FA">
+            <wp:extent cx="5838903" cy="3853688"/>
+            <wp:effectExtent l="0" t="0" r="3175" b="7620"/>
+            <wp:docPr id="29" name="Picture 29"/>
+            <wp:cNvGraphicFramePr>
+              <a:graphicFrameLocks xmlns:a="http://schemas.openxmlformats.org/drawingml/2006/main" noChangeAspect="1"/>
+            </wp:cNvGraphicFramePr>
+            <a:graphic xmlns:a="http://schemas.openxmlformats.org/drawingml/2006/main">
+              <a:graphicData uri="http://schemas.openxmlformats.org/drawingml/2006/picture">
+                <pic:pic xmlns:pic="http://schemas.openxmlformats.org/drawingml/2006/picture">
+                  <pic:nvPicPr>
+                    <pic:cNvPr id="29" name="Screen Shot 2016-03-27 at 3.05.12 PM.png"/>
+                    <pic:cNvPicPr/>
+                  </pic:nvPicPr>
+                  <pic:blipFill>
+                    <a:blip r:embed="rId12" cstate="print">
+                      <a:extLst>
+                        <a:ext uri="{28A0092B-C50C-407E-A947-70E740481C1C}">
+                          <a14:useLocalDpi xmlns:a14="http://schemas.microsoft.com/office/drawing/2010/main" val="0"/>
+                        </a:ext>
+                      </a:extLst>
+                    </a:blip>
+                    <a:stretch>
+                      <a:fillRect/>
+                    </a:stretch>
+                  </pic:blipFill>
+                  <pic:spPr>
+                    <a:xfrm>
+                      <a:off x="0" y="0"/>
+                      <a:ext cx="5865697" cy="3871372"/>
+                    </a:xfrm>
+                    <a:prstGeom prst="rect">
+                      <a:avLst/>
+                    </a:prstGeom>
+                  </pic:spPr>
+                </pic:pic>
+              </a:graphicData>
+            </a:graphic>
+          </wp:inline>
+        </w:drawing>
+      </w:r>
+    </w:p>
+    <w:p>
+      <w:pPr>
+        <w:pStyle w:val="Caption"/>
+      </w:pPr>
+      <w:r>
+        <w:t xml:space="preserve">Figure </w:t>
+      </w:r>
+      <w:fldSimple w:instr=" SEQ Figure \* ARABIC ">
+        <w:r>
+          <w:rPr>
+            <w:noProof/>
+          </w:rPr>
+          <w:t>1</w:t>
+        </w:r>
+      </w:fldSimple>
+      <w:r>
+        <w:t>High Level System Architecture for generating user feature vector</w:t>
+      </w:r>
+    </w:p>
+    <w:p>
+      <w:r>
+        <w:t xml:space="preserve">This pipeline illustrates how do we calculate user vector based on correlation with topic generated by LDA model. </w:t>
+      </w:r>
+    </w:p>
+    <w:p/>
+    <w:p/>
+    <w:p/>
+    <w:p/>
+    <w:p>
+      <w:r>
+        <w:lastRenderedPageBreak/>
+        <w:t>High level of how Sentiment Analysis and other network feature works:</w:t>
+      </w:r>
+    </w:p>
+    <w:p>
+      <w:pPr>
+        <w:keepNext/>
+      </w:pPr>
+      <w:r>
+        <w:rPr>
+          <w:noProof/>
+        </w:rPr>
+        <w:drawing>
+          <wp:inline distT="0" distB="0" distL="0" distR="0" wp14:anchorId="56FB0974" wp14:editId="32C14526">
+            <wp:extent cx="5486400" cy="3013710"/>
+            <wp:effectExtent l="0" t="0" r="0" b="8890"/>
+            <wp:docPr id="30" name="Picture 30"/>
+            <wp:cNvGraphicFramePr>
+              <a:graphicFrameLocks xmlns:a="http://schemas.openxmlformats.org/drawingml/2006/main" noChangeAspect="1"/>
+            </wp:cNvGraphicFramePr>
+            <a:graphic xmlns:a="http://schemas.openxmlformats.org/drawingml/2006/main">
+              <a:graphicData uri="http://schemas.openxmlformats.org/drawingml/2006/picture">
+                <pic:pic xmlns:pic="http://schemas.openxmlformats.org/drawingml/2006/picture">
+                  <pic:nvPicPr>
+                    <pic:cNvPr id="30" name="Screen Shot 2016-03-27 at 3.11.49 PM.png"/>
+                    <pic:cNvPicPr/>
+                  </pic:nvPicPr>
+                  <pic:blipFill>
+                    <a:blip r:embed="rId13" cstate="print">
+                      <a:extLst>
+                        <a:ext uri="{28A0092B-C50C-407E-A947-70E740481C1C}">
+                          <a14:useLocalDpi xmlns:a14="http://schemas.microsoft.com/office/drawing/2010/main" val="0"/>
+                        </a:ext>
+                      </a:extLst>
+                    </a:blip>
+                    <a:stretch>
+                      <a:fillRect/>
+                    </a:stretch>
+                  </pic:blipFill>
+                  <pic:spPr>
+                    <a:xfrm>
+                      <a:off x="0" y="0"/>
+                      <a:ext cx="5486400" cy="3013710"/>
+                    </a:xfrm>
+                    <a:prstGeom prst="rect">
+                      <a:avLst/>
+                    </a:prstGeom>
+                  </pic:spPr>
+                </pic:pic>
+              </a:graphicData>
+            </a:graphic>
+          </wp:inline>
+        </w:drawing>
+      </w:r>
+    </w:p>
+    <w:p>
+      <w:pPr>
+        <w:pStyle w:val="Caption"/>
+      </w:pPr>
+      <w:r>
+        <w:t xml:space="preserve">Figure </w:t>
+      </w:r>
+      <w:fldSimple w:instr=" SEQ Figure \* ARABIC ">
+        <w:r>
+          <w:rPr>
+            <w:noProof/>
+          </w:rPr>
+          <w:t>2</w:t>
+        </w:r>
+      </w:fldSimple>
+      <w:r>
+        <w:t>High level system architecture for generating a feature vector in terms of user twitter data properties</w:t>
+      </w:r>
+    </w:p>
+    <w:p/>
+    <w:p>
+      <w:pPr>
+        <w:rPr>
+          <w:b/>
+        </w:rPr>
+      </w:pPr>
+      <w:r>
+        <w:rPr>
+          <w:b/>
+        </w:rPr>
+        <w:t>3.1 Data Collection</w:t>
+      </w:r>
+    </w:p>
+    <w:p>
+      <w:r>
+        <w:t xml:space="preserve">All the data we obtain is public, and posted between 2014 and 2015 and was made available from Twitter via their APIs. </w:t>
+      </w:r>
+      <w:r>
+        <w:t xml:space="preserve">At any point in time we did </w:t>
+      </w:r>
+      <w:r>
+        <w:rPr>
+          <w:b/>
+        </w:rPr>
+        <w:t>not</w:t>
+      </w:r>
+      <w:r>
+        <w:t xml:space="preserve"> made any attempt to obtain data which was either marked private or shared via direct message.</w:t>
+      </w:r>
+    </w:p>
+    <w:p>
+      <w:r>
+        <w:t>We used cloud virtual ma</w:t>
+      </w:r>
+      <w:r>
+        <w:t>chine, Droplets by Digital Ocean [34] to download most of the twitter data. Some time when we needed more machine in parallel to work, we used Amazon</w:t>
+      </w:r>
+      <w:r>
+        <w:t>’s</w:t>
+      </w:r>
+      <w:r>
+        <w:t xml:space="preserve"> EC2 [35] as well. </w:t>
+      </w:r>
+      <w:r>
+        <w:t xml:space="preserve">Data downloading </w:t>
+      </w:r>
+      <w:r>
+        <w:t>was mostly divided in 4</w:t>
+      </w:r>
+      <w:r>
+        <w:t xml:space="preserve"> phases</w:t>
+      </w:r>
+    </w:p>
+    <w:p>
+      <w:pPr>
+        <w:pStyle w:val="ListParagraph"/>
+        <w:numPr>
+          <w:ilvl w:val="0"/>
+          <w:numId w:val="17"/>
+        </w:numPr>
+      </w:pPr>
+      <w:r>
+        <w:t>Connect to Twitter stream to download tweets from 1% sample access provided by twitter for free. We did this between Nov-Dec 2015. We then filtered user based on their language preference set as English (en).</w:t>
+      </w:r>
+    </w:p>
+    <w:p>
+      <w:pPr>
+        <w:pStyle w:val="ListParagraph"/>
+        <w:numPr>
+          <w:ilvl w:val="0"/>
+          <w:numId w:val="17"/>
+        </w:numPr>
+      </w:pPr>
+      <w:r>
+        <w:lastRenderedPageBreak/>
+        <w:t>At this stage we had more than 400,000 users. We just sel</w:t>
+      </w:r>
+      <w:r>
+        <w:t>ected 10,000 of them randomly a</w:t>
+      </w:r>
+      <w:r>
+        <w:t xml:space="preserve">nd downloaded their last available tweets. Twitter </w:t>
+      </w:r>
+      <w:r>
+        <w:t>allows developers to</w:t>
+      </w:r>
+      <w:r>
+        <w:t xml:space="preserve"> have access to last 3200 tweets</w:t>
+      </w:r>
+      <w:r>
+        <w:t xml:space="preserve"> for a given userid</w:t>
+      </w:r>
+      <w:r>
+        <w:t xml:space="preserve"> (userid is identity of user on twitter and it has nothing of do with user’s name or any demographic info, it’s just a name which user have chooses to represent her/him on twitter </w:t>
+      </w:r>
+      <w:proofErr w:type="spellStart"/>
+      <w:r>
+        <w:t>bnetwork</w:t>
+      </w:r>
+      <w:proofErr w:type="spellEnd"/>
+      <w:r>
+        <w:t>)</w:t>
+      </w:r>
+      <w:r>
+        <w:t>, using their APIs</w:t>
+      </w:r>
+      <w:r>
+        <w:t xml:space="preserve">. We had then data for almost </w:t>
+      </w:r>
+      <w:r>
+        <w:t>9000 users as for some of the filtered users had private data policy set.</w:t>
+      </w:r>
+    </w:p>
+    <w:p>
+      <w:pPr>
+        <w:pStyle w:val="ListParagraph"/>
+        <w:numPr>
+          <w:ilvl w:val="0"/>
+          <w:numId w:val="17"/>
+        </w:numPr>
+      </w:pPr>
+      <w:r>
+        <w:t xml:space="preserve">Out of 9000 users, we ran a script to remove users who </w:t>
+      </w:r>
+      <w:r>
+        <w:t>had less than 100 tweets. The number</w:t>
+      </w:r>
+      <w:r>
+        <w:t xml:space="preserve"> 100 was selected based on purely experimental basis.</w:t>
+      </w:r>
+      <w:r>
+        <w:t xml:space="preserve"> We were left with close to 8000 users after applying this filter.</w:t>
+      </w:r>
+    </w:p>
+    <w:p>
+      <w:pPr>
+        <w:pStyle w:val="ListParagraph"/>
+        <w:numPr>
+          <w:ilvl w:val="0"/>
+          <w:numId w:val="17"/>
+        </w:numPr>
+      </w:pPr>
+      <w:r>
+        <w:t xml:space="preserve">For these 8000 users, we also wanted to look at their friend network. Hence we used 6 EC2 machines to download their friends. This was very time consuming as users tend to have many friends. We later restricted the number to 5000 </w:t>
+      </w:r>
+      <w:r>
+        <w:t>maximum friends for a given userid</w:t>
+      </w:r>
+      <w:r>
+        <w:t>.</w:t>
+      </w:r>
+    </w:p>
+    <w:p>
       <w:bookmarkStart w:id="0" w:name="_GoBack"/>
       <w:bookmarkEnd w:id="0"/>
     </w:p>
+    <w:p/>
+    <w:p/>
     <w:p>
       <w:r>
         <w:t xml:space="preserve">In this chapter, we have described the related work and literature survey, where Twitter is used as an online social media platform for collecting data and performing preventive measures on natural disasters and human diseases. </w:t>
@@ -6117,6 +6435,7 @@
     </w:p>
     <w:p>
       <w:r>
+        <w:lastRenderedPageBreak/>
         <w:t>One of the research projects where Twitter is used as a source for event detection is LITMUS</w:t>
       </w:r>
       <w:hyperlink w:anchor="h.3as4poj">
@@ -6204,11 +6523,11 @@
         </w:r>
       </w:hyperlink>
       <w:r>
-        <w:t xml:space="preserve">) parse only partial Wikipedia </w:t>
+        <w:t xml:space="preserve">) parse only partial Wikipedia documents based on the top N terms obtained from each cluster. This technique helped to classify the tweets into relevant and irrelevant categories more efficiently and which eventually helped in better event detection by considering only the relevant ones. They have also studied a technique for geo-tagging tweets whose geolocations are not provided by the users. They have made use of the NER (Named Entity Recognition) to assign geo-locations based on the location mention in the tweets. They increased the efficiency of NER by clustering the tweets using semantic distance and if a cluster had an overwhelming geolocation, then all the tweets in that cluster where assigned with this </w:t>
       </w:r>
       <w:r>
         <w:lastRenderedPageBreak/>
-        <w:t xml:space="preserve">documents based on the top N terms obtained from each cluster. This technique helped to classify the tweets into relevant and irrelevant categories more efficiently and which eventually helped in better event detection by considering only the relevant ones. They have also studied a technique for geo-tagging tweets whose geolocations are not provided by the users. They have made use of the NER (Named Entity Recognition) to assign geo-locations based on the location mention in the tweets. They increased the efficiency of NER by clustering the tweets using semantic distance and if a cluster had an overwhelming geolocation, then all the tweets in that cluster where assigned with this overwhelming geolocation. Therefore, this research has proposed techniques to overcome the two major challenges of social media data by improvising the existing techniques. This filtered data in addition to the data obtained from physical sources gives better results in the process of event detection. </w:t>
+        <w:t xml:space="preserve">overwhelming geolocation. Therefore, this research has proposed techniques to overcome the two major challenges of social media data by improvising the existing techniques. This filtered data in addition to the data obtained from physical sources gives better results in the process of event detection. </w:t>
       </w:r>
     </w:p>
     <w:p/>
@@ -6219,19 +6538,19 @@
       </w:r>
       <w:proofErr w:type="spellEnd"/>
       <w:r>
-        <w:t xml:space="preserve"> et al have implemented a real-time earthquake detection technique using tweets posted by the Japanese users on Twitter on the frequent earthquakes happening in Japan. They claim that earthquake events are posted on twitter much before media or USGS reports them. Though this research study is currently carried out on the earthquakes occurring in Japan, but they claim that this technique can be used to detect any other event occurring in any part of the world. If an earthquake is detected by this system, they send an alert email to all the registered users to take necessary precautionary measures and reduce casualties. They have extracted tweets containing keywords like earthquake and shaking for the analysis. They classified the tweets into two categories, positive class </w:t>
+        <w:t xml:space="preserve"> et al have implemented a real-time earthquake detection technique using tweets posted by the Japanese users on Twitter on the frequent earthquakes happening in Japan. They claim that earthquake events are posted on twitter much before media or USGS reports them. Though this research study is currently carried out on the earthquakes occurring in Japan, but they claim that this technique can be used to detect any other event occurring in any part of the world. If an earthquake is detected by this system, they send an alert email to all the registered users to take necessary precautionary measures and reduce casualties. They have extracted tweets containing keywords like earthquake and shaking for the analysis. They classified the tweets into two categories, positive class and negative class based on whether the tweet is referring to an actual earthquake occurrence or not. They have used SVM (Support Vector Machine) machine learning algorithm for the above classification. The tweets from the negative class are not considered for the analysis. Their system consists of two probabilistic models for event detection namely, temporal model that uses the time of the tweet being posted for predicting the earthquake occurrence at other locations and, </w:t>
+      </w:r>
+      <w:proofErr w:type="spellStart"/>
+      <w:r>
+        <w:t>spatio</w:t>
+      </w:r>
+      <w:proofErr w:type="spellEnd"/>
+      <w:r>
+        <w:t xml:space="preserve"> model that uses the location information from the tweets to predict where the earthquake is actually taking place. For detecting an event, they have considered a threshold value. If the probabilities </w:t>
       </w:r>
       <w:r>
         <w:lastRenderedPageBreak/>
-        <w:t xml:space="preserve">and negative class based on whether the tweet is referring to an actual earthquake occurrence or not. They have used SVM (Support Vector Machine) machine learning algorithm for the above classification. The tweets from the negative class are not considered for the analysis. Their system consists of two probabilistic models for event detection namely, temporal model that uses the time of the tweet being posted for predicting the earthquake occurrence at other locations and, </w:t>
-      </w:r>
-      <w:proofErr w:type="spellStart"/>
-      <w:r>
-        <w:t>spatio</w:t>
-      </w:r>
-      <w:proofErr w:type="spellEnd"/>
-      <w:r>
-        <w:t xml:space="preserve"> model that uses the location information from the tweets to predict where the earthquake is actually taking place. For detecting an event, they have considered a threshold value. If the probabilities calculated by the above two models exceeds this threshold value, the event is detected. Then using the location information, alert emails are sent to the registered users. For JMA (Japan Meteorological Agency) seismic intensity value greater than 3, their system detected 96% of the earthquakes. In this way, this research project takes the advantage of the real time nature of twitter and helps in the early detection of earthquake</w:t>
+        <w:t>calculated by the above two models exceeds this threshold value, the event is detected. Then using the location information, alert emails are sent to the registered users. For JMA (Japan Meteorological Agency) seismic intensity value greater than 3, their system detected 96% of the earthquakes. In this way, this research project takes the advantage of the real time nature of twitter and helps in the early detection of earthquake</w:t>
       </w:r>
       <w:hyperlink w:anchor="h.qsh70q">
         <w:r>
@@ -6282,11 +6601,7 @@
       </w:r>
       <w:proofErr w:type="spellEnd"/>
       <w:r>
-        <w:t xml:space="preserve">. The system detects any sudden increase in the frequency of tweets consisting of the above keywords. They proposed that any sudden increase in the number of tweets indicates that an earthquake has been detected. This increase in frequency of the tweets is detected by the short term average over long term average algorithm usually used in seismology.   </w:t>
-      </w:r>
-      <w:r>
-        <w:lastRenderedPageBreak/>
-        <w:t>“Detection time is very fast, with about 75% coming in before two minutes.”</w:t>
+        <w:t>. The system detects any sudden increase in the frequency of tweets consisting of the above keywords. They proposed that any sudden increase in the number of tweets indicates that an earthquake has been detected. This increase in frequency of the tweets is detected by the short term average over long term average algorithm usually used in seismology.   “Detection time is very fast, with about 75% coming in before two minutes.”</w:t>
       </w:r>
       <w:hyperlink w:anchor="h.17dp8vu">
         <w:r>
@@ -6318,7 +6633,11 @@
     <w:p/>
     <w:p>
       <w:r>
-        <w:t>Another contribution towards event detection is for the natural disaster of fire. Power et al. have implemented a system that tracks real-time tweets describing fire related events happening in the vicinity. They have extracted tweets containing keywords fire or smoke and then carried out text classification to find out tweets related only to the fire breakout incident. They also collected tweets from the users who live in the vicinity of the affected area. This system allows user to select the desire location from the map provided and once the region is selected, and an incident name is provided, the system gives all tweets related to fire or smoke from the selected region. It has an option of text classification that gives tweets related to fire only. Also it provides a tweets per minute count to detect any sudden spike in the number of tweets obtained. The system also allows to simultaneously monitor up to four fire events as also monitor events happened in the past that are saved as event of interest</w:t>
+        <w:t xml:space="preserve">Another contribution towards event detection is for the natural disaster of fire. Power et al. have implemented a system that tracks real-time tweets describing fire related events happening in the vicinity. They have extracted tweets containing keywords fire or smoke and then carried out text classification to find out tweets related only to the fire breakout </w:t>
+      </w:r>
+      <w:r>
+        <w:lastRenderedPageBreak/>
+        <w:t>incident. They also collected tweets from the users who live in the vicinity of the affected area. This system allows user to select the desire location from the map provided and once the region is selected, and an incident name is provided, the system gives all tweets related to fire or smoke from the selected region. It has an option of text classification that gives tweets related to fire only. Also it provides a tweets per minute count to detect any sudden spike in the number of tweets obtained. The system also allows to simultaneously monitor up to four fire events as also monitor events happened in the past that are saved as event of interest</w:t>
       </w:r>
       <w:hyperlink w:anchor="h.2xcytpi">
         <w:r>
@@ -6337,11 +6656,11 @@
     <w:p/>
     <w:p>
       <w:r>
-        <w:t xml:space="preserve">Power et al. have developed a similar system for detecting fire related events in addition to the alert or notification which is sent in the form of an email giving the level of intensity of the alert. In order to send efficient and helpful notifications, they filtered out tweets not describing fire related activities using SVM (Support Vector Machine) machine learning algorithm. They found out the frequency of the root words in the tweets </w:t>
+        <w:t xml:space="preserve">Power et al. have developed a similar system for detecting fire related events in addition to the alert or notification which is sent in the form of an email giving the level of intensity of the alert. In order to send efficient and helpful notifications, they filtered out tweets not describing fire related activities using SVM (Support Vector Machine) machine learning algorithm. They found out the frequency of the root words in the tweets related to fire event by performing various preprocessing steps like removing punctuation, performing stemming and assigned different alert levels depending on the intensity. Using the above preprocessing techniques, they came up with 17 root words related to fire and each word had a different alert level and threshold value. If the frequency of word crosses the defined threshold value, a notification email was sent with the necessary details. “In the first three months of operation, the system generated 42 ‘fire’ email notifications where only 20 corresponded to real fire events. Filtering these </w:t>
       </w:r>
       <w:r>
         <w:lastRenderedPageBreak/>
-        <w:t>related to fire event by performing various preprocessing steps like removing punctuation, performing stemming and assigned different alert levels depending on the intensity. Using the above preprocessing techniques, they came up with 17 root words related to fire and each word had a different alert level and threshold value. If the frequency of word crosses the defined threshold value, a notification email was sent with the necessary details. “In the first three months of operation, the system generated 42 ‘fire’ email notifications where only 20 corresponded to real fire events. Filtering these alerts using the classifier resulted in 21 notifications: an improvement in accuracy from 48% to 78%, albeit with a reduction in recall from 1 to</w:t>
+        <w:t>alerts using the classifier resulted in 21 notifications: an improvement in accuracy from 48% to 78%, albeit with a reduction in recall from 1 to</w:t>
       </w:r>
     </w:p>
     <w:p>
@@ -6414,11 +6733,7 @@
         </w:r>
       </w:hyperlink>
       <w:r>
-        <w:t xml:space="preserve">) based filtering algorithm. Then all the tweets that were classified as tweets related to the events were further classified in to pre, during and post periods using dictionary based classification. They created a dictionary of words for each period and also used parts of speech to classify the tweets. Depending upon the words in the tweet, the three periods were assigned scores. The period with the maximum score was used to assign label to that </w:t>
-      </w:r>
-      <w:r>
-        <w:lastRenderedPageBreak/>
-        <w:t>tweet. The words were divided into the three periods depending on tense and parts of speech</w:t>
+        <w:t>) based filtering algorithm. Then all the tweets that were classified as tweets related to the events were further classified in to pre, during and post periods using dictionary based classification. They created a dictionary of words for each period and also used parts of speech to classify the tweets. Depending upon the words in the tweet, the three periods were assigned scores. The period with the maximum score was used to assign label to that tweet. The words were divided into the three periods depending on tense and parts of speech</w:t>
       </w:r>
       <w:hyperlink w:anchor="h.2bn6wsx">
         <w:r>
@@ -6442,7 +6757,11 @@
       </w:r>
       <w:proofErr w:type="spellEnd"/>
       <w:r>
-        <w:t xml:space="preserve"> et al. have studied the possible tweets coming from disaster affected area and tweets coming from indirectly affected area. The tweets posted by users who directly suffered from the disaster talked more about their safety and other survival related situations. Whereas people from indirectly affected areas talked about the post effects of the disaster in terms of environment, industries, transportation etc. Also the paper talks about some features of Twitter that are not reliable for posting tweets related to disasters and have put forth a few features as suggestions that should be inculcated in Twitter which might help improve in analyzing disasters more efficiently. These suggestions include making official hashtags for disasters, limiting the number of RTs per hashtag etc. to reduce the spread of false information among the general public. Also the paper throws light on how the reliability of Twitter is at question and how people find it difficult to trust a tweet seeking help. Due to this, many people who were actually seeking aid received no reply. But still the authors have the paper have claimed that out of all the possible sources of communication, Twitter was the most reliable one</w:t>
+        <w:t xml:space="preserve"> et al. have studied the possible tweets coming from disaster affected area and tweets coming from indirectly affected area. The tweets posted by users who directly suffered from the disaster talked more about their safety and other survival related situations. Whereas people from indirectly affected areas talked about the post effects of the disaster in terms of environment, industries, transportation etc. Also the paper talks about some </w:t>
+      </w:r>
+      <w:r>
+        <w:lastRenderedPageBreak/>
+        <w:t>features of Twitter that are not reliable for posting tweets related to disasters and have put forth a few features as suggestions that should be inculcated in Twitter which might help improve in analyzing disasters more efficiently. These suggestions include making official hashtags for disasters, limiting the number of RTs per hashtag etc. to reduce the spread of false information among the general public. Also the paper throws light on how the reliability of Twitter is at question and how people find it difficult to trust a tweet seeking help. Due to this, many people who were actually seeking aid received no reply. But still the authors have the paper have claimed that out of all the possible sources of communication, Twitter was the most reliable one</w:t>
       </w:r>
       <w:hyperlink w:anchor="h.1fob9te">
         <w:r>
@@ -6490,19 +6809,19 @@
       </w:r>
       <w:proofErr w:type="spellEnd"/>
       <w:r>
-        <w:t xml:space="preserve"> were extracted. From these tweets they found the unique users posting the </w:t>
+        <w:t xml:space="preserve"> were extracted. From these tweets they found the unique users posting the tweets and started following their activity on twitter. They found a sudden increase in the number of tweets being posted in the affected areas of floods and most of the tweets were describing about the post condition of the floods. Out of the unique users followed, some of the users were found volunteering in the flood affected areas and were also asking for help. This created awareness among the general masses to volunteer thus helping reduce the impact. They also found some of the users opting to stay in the flood affected areas to analyze the present condition and post tweets regarding the river level and other minute details seen at the affected area. The paper also </w:t>
+      </w:r>
+      <w:proofErr w:type="gramStart"/>
+      <w:r>
+        <w:t>describe</w:t>
+      </w:r>
+      <w:proofErr w:type="gramEnd"/>
+      <w:r>
+        <w:t xml:space="preserve"> that retweets about disasters can </w:t>
       </w:r>
       <w:r>
         <w:lastRenderedPageBreak/>
-        <w:t xml:space="preserve">tweets and started following their activity on twitter. They found a sudden increase in the number of tweets being posted in the affected areas of floods and most of the tweets were describing about the post condition of the floods. Out of the unique users followed, some of the users were found volunteering in the flood affected areas and were also asking for help. This created awareness among the general masses to volunteer thus helping reduce the impact. They also found some of the users opting to stay in the flood affected areas to analyze the present condition and post tweets regarding the river level and other minute details seen at the affected area. The paper also </w:t>
-      </w:r>
-      <w:proofErr w:type="gramStart"/>
-      <w:r>
-        <w:t>describe</w:t>
-      </w:r>
-      <w:proofErr w:type="gramEnd"/>
-      <w:r>
-        <w:t xml:space="preserve"> that retweets about disasters can be used as an indicator of trustworthiness of the tweet. So they have concluded that retweets from local residents of the affected area can be used as source of dissemination of information, which is true.  Thus they have described social media as a platform for seeking help and spreading real time alerts and information about the disaster affected area</w:t>
+        <w:t>be used as an indicator of trustworthiness of the tweet. So they have concluded that retweets from local residents of the affected area can be used as source of dissemination of information, which is true.  Thus they have described social media as a platform for seeking help and spreading real time alerts and information about the disaster affected area</w:t>
       </w:r>
       <w:hyperlink w:anchor="h.1y810tw">
         <w:r>
@@ -6550,11 +6869,11 @@
         </w:r>
       </w:hyperlink>
       <w:r>
-        <w:t xml:space="preserve">). Indonesian Agency for Meteorology, Climatology and Geophysics’ (BMKG) Twitter account was used to propagate Tsunami related early warnings to its followers and which was eventually re-tweeted by their corresponding followers. The paper shows that once the </w:t>
+        <w:t xml:space="preserve">). Indonesian Agency for Meteorology, Climatology and Geophysics’ (BMKG) Twitter account was used to propagate Tsunami related early warnings to its followers and which was eventually re-tweeted by their corresponding followers. The paper shows that once the Early Tsunami warnings were posted, within few minutes there was a sudden increase in the number of tweets talking about this warning and there were followers concurrently retweeting about it. These early warning tsunami tweets gave almost 9 minutes for the residents of the coastal areas to evacuate themselves. The expected Tsunami timings issued where based on the arrival times of the earthquake in the stated areas. The paper states that one of the reason for the faster propagation of the early warnings of Tsunami were the followers of the BMKG twitter network which consisted of renowned news </w:t>
       </w:r>
       <w:r>
         <w:lastRenderedPageBreak/>
-        <w:t>Early Tsunami warnings were posted, within few minutes there was a sudden increase in the number of tweets talking about this warning and there were followers concurrently retweeting about it. These early warning tsunami tweets gave almost 9 minutes for the residents of the coastal areas to evacuate themselves. The expected Tsunami timings issued where based on the arrival times of the earthquake in the stated areas. The paper states that one of the reason for the faster propagation of the early warnings of Tsunami were the followers of the BMKG twitter network which consisted of renowned news channels who had retweeted the warnings to larger audience</w:t>
+        <w:t>channels who had retweeted the warnings to larger audience</w:t>
       </w:r>
       <w:hyperlink w:anchor="h.3dy6vkm">
         <w:r>
@@ -6610,16 +6929,13 @@
         </w:r>
       </w:hyperlink>
       <w:r>
-        <w:t xml:space="preserve">) . Using the real-time tweets, they tried to keep a track of new users reporting flu like terms in their posts. They found that the number of tweets reporting influenza like illness were closely related to the number of influenza cases reported by CDC (Center for Disease Control and Prevention) with a Pearson correlation coefficient of 0.9846. They also tried to predict the level of ILI activity in terms of percentage of visits to the physician for the successive weeks, by using the CDC data from the previous week and combining this data with the real time tweets on flu related terms from Twitter. They have also highlighted that the use of tweets in the regression model to predict the number of visits </w:t>
-      </w:r>
+        <w:t xml:space="preserve">) . Using the real-time tweets, they tried to keep a track of new users reporting flu like terms in their posts. They found that the number of tweets reporting influenza like illness were closely related to the number of influenza cases reported by CDC (Center for Disease Control and Prevention) with a Pearson correlation coefficient of 0.9846. They also tried to predict the level of ILI activity in terms of percentage of visits to the physician for the successive weeks, by using the CDC data from the previous week and combining this data with the real time tweets on flu related terms from Twitter. They have also highlighted that the use of tweets in the regression model to predict the number of visits to the physicians in the successive weeks improved the efficiency, as compared to the regression model without the tweets. This shows that Twitter could also be used as the source for tracking and predicting seasonal epidemics like H1N1 influenza flu activity in the general public thus causing the general public to take precautionary measures and preparing themselves for any large scale epidemic. </w:t>
+      </w:r>
+    </w:p>
+    <w:p/>
+    <w:p>
       <w:r>
         <w:lastRenderedPageBreak/>
-        <w:t xml:space="preserve">to the physicians in the successive weeks improved the efficiency, as compared to the regression model without the tweets. This shows that Twitter could also be used as the source for tracking and predicting seasonal epidemics like H1N1 influenza flu activity in the general public thus causing the general public to take precautionary measures and preparing themselves for any large scale epidemic. </w:t>
-      </w:r>
-    </w:p>
-    <w:p/>
-    <w:p>
-      <w:r>
         <w:t>Corley et al. have made use of web and social media for detecting influenza-like illness activities. They have collected blogs that contain the two keywords flu and influenza. The results of the analysis performed shows a strong resemblance to the flu season that had started in USA in 2008. The blogs containing the two keywords were collected for a period of two months from 1</w:t>
       </w:r>
       <w:r>
@@ -6668,11 +6984,7 @@
         <w:t>st</w:t>
       </w:r>
       <w:r>
-        <w:t xml:space="preserve"> September 2008. The paper has also contributed significantly by finding frequent bloggers or flu-related communities that could help spread the awareness of flu in case of </w:t>
-      </w:r>
-      <w:r>
-        <w:lastRenderedPageBreak/>
-        <w:t>an outbreak. In this way, social media in the form of Weblogs can also be used for the analysis and detection of flu-like epidemics</w:t>
+        <w:t xml:space="preserve"> September 2008. The paper has also contributed significantly by finding frequent bloggers or flu-related communities that could help spread the awareness of flu in case of an outbreak. In this way, social media in the form of Weblogs can also be used for the analysis and detection of flu-like epidemics</w:t>
       </w:r>
       <w:hyperlink w:anchor="h.1t3h5sf">
         <w:r>
@@ -6699,7 +7011,11 @@
     <w:p/>
     <w:p>
       <w:r>
-        <w:t>Paul et al. have analyzed general public health concerns using Twitter as a social media. They have used Twitter as a platform to study their Ailment Topic Assessment model on tweets talking about health related problems like allergies, obesity, insomnia which had not been analyzed earlier. Though these problems are not severe as epidemics but can have severe consequences over the period of time</w:t>
+        <w:t xml:space="preserve">Paul et al. have analyzed general public health concerns using Twitter as a social media. They have used Twitter as a platform to study their Ailment Topic Assessment model on tweets talking about health related problems like allergies, obesity, insomnia which had </w:t>
+      </w:r>
+      <w:r>
+        <w:lastRenderedPageBreak/>
+        <w:t>not been analyzed earlier. Though these problems are not severe as epidemics but can have severe consequences over the period of time</w:t>
       </w:r>
       <w:hyperlink w:anchor="h.4i7ojhp">
         <w:r>
@@ -6794,43 +7110,43 @@
       </w:r>
       <w:proofErr w:type="spellEnd"/>
       <w:r>
-        <w:t xml:space="preserve"> are also known by multiple keywords like Algae Bloom, Blue Green </w:t>
+        <w:t xml:space="preserve"> are also known by multiple keywords like Algae Bloom, Blue Green Algae, Red Tide, #</w:t>
+      </w:r>
+      <w:proofErr w:type="spellStart"/>
+      <w:r>
+        <w:t>CyanoHABs</w:t>
+      </w:r>
+      <w:proofErr w:type="spellEnd"/>
+      <w:r>
+        <w:t>, #cyanobacteria, #</w:t>
+      </w:r>
+      <w:proofErr w:type="spellStart"/>
+      <w:r>
+        <w:t>microsystin</w:t>
+      </w:r>
+      <w:proofErr w:type="spellEnd"/>
+      <w:r>
+        <w:t xml:space="preserve">. Amongst them, some keywords (cyanobacteria, </w:t>
+      </w:r>
+      <w:proofErr w:type="spellStart"/>
+      <w:r>
+        <w:t>microcystin</w:t>
+      </w:r>
+      <w:proofErr w:type="spellEnd"/>
+      <w:r>
+        <w:t xml:space="preserve">) are used by people who are experts in this field like domain scientists, PhD or research institutes. Whereas some keywords like (algae blooms, red tide) are commonly used by general public. The number of tweets containing technical terms is less as compared to the number of tweets containing generic keywords. </w:t>
+      </w:r>
+      <w:proofErr w:type="gramStart"/>
+      <w:r>
+        <w:t>Therefore</w:t>
+      </w:r>
+      <w:proofErr w:type="gramEnd"/>
+      <w:r>
+        <w:t xml:space="preserve"> in such a dichotomy, the challenge </w:t>
       </w:r>
       <w:r>
         <w:lastRenderedPageBreak/>
-        <w:t>Algae, Red Tide, #</w:t>
-      </w:r>
-      <w:proofErr w:type="spellStart"/>
-      <w:r>
-        <w:t>CyanoHABs</w:t>
-      </w:r>
-      <w:proofErr w:type="spellEnd"/>
-      <w:r>
-        <w:t>, #cyanobacteria, #</w:t>
-      </w:r>
-      <w:proofErr w:type="spellStart"/>
-      <w:r>
-        <w:t>microsystin</w:t>
-      </w:r>
-      <w:proofErr w:type="spellEnd"/>
-      <w:r>
-        <w:t xml:space="preserve">. Amongst them, some keywords (cyanobacteria, </w:t>
-      </w:r>
-      <w:proofErr w:type="spellStart"/>
-      <w:r>
-        <w:t>microcystin</w:t>
-      </w:r>
-      <w:proofErr w:type="spellEnd"/>
-      <w:r>
-        <w:t xml:space="preserve">) are used by people who are experts in this field like domain scientists, PhD or research institutes. Whereas some keywords like (algae blooms, red tide) are commonly used by general public. The number of tweets containing technical terms is less as compared to the number of tweets containing generic keywords. </w:t>
-      </w:r>
-      <w:proofErr w:type="gramStart"/>
-      <w:r>
-        <w:t>Therefore</w:t>
-      </w:r>
-      <w:proofErr w:type="gramEnd"/>
-      <w:r>
-        <w:t xml:space="preserve"> in such a dichotomy, the challenge is to determine which keywords should be used for data analysis, technical terms or generic terms?</w:t>
+        <w:t>is to determine which keywords should be used for data analysis, technical terms or generic terms?</w:t>
       </w:r>
     </w:p>
     <w:p>
@@ -6864,11 +7180,11 @@
         <w:contextualSpacing/>
       </w:pPr>
       <w:r>
-        <w:t xml:space="preserve">The third challenge is associated with the use of machine learning algorithms to classify the data into relevant and irrelevant ones. A training model is generated from a set of labeled tweets and this model is used to classify all newly obtained data. But our research highlights the shortcoming of this “train once classify ever” model on social media data, where same training model containing data from the past is used to classify present data. We have studied the performance of “train </w:t>
+        <w:t xml:space="preserve">The third challenge is associated with the use of machine learning algorithms to classify the data into relevant and irrelevant ones. A training model is generated from a set of labeled tweets and this model is used to classify all newly obtained data. But our research highlights the shortcoming of this “train once classify ever” model on social media data, where same training model containing data from the past is used to classify present data. We have studied the performance of “train once classify ever” machine learning technique, when the periodic gap between the training model and newly obtained data increases. This might result in incorrect classification of data, which will eventually hamper any analysis made on it. The reason behind this being that social media data evolves with time and has changing characteristics. Hence, classification using machine learning techniques becomes inefficient because of the less similar events in training and </w:t>
       </w:r>
       <w:r>
         <w:lastRenderedPageBreak/>
-        <w:t xml:space="preserve">once classify ever” machine learning technique, when the periodic gap between the training model and newly obtained data increases. This might result in incorrect classification of data, which will eventually hamper any analysis made on it. The reason behind this being that social media data evolves with time and has changing characteristics. Hence, classification using machine learning techniques becomes inefficient because of the less similar events in training and testing datasets. Thus, using machine learning techniques to classify social media data cannot remove human involvement totally. Our experimental results show that instead of manually labeling all the new data, every time for retraining, one of the possible way could be to only use a fraction of data or tweets from each month and retrain the model to get the desired classification of data with better accuracy. </w:t>
+        <w:t xml:space="preserve">testing datasets. Thus, using machine learning techniques to classify social media data cannot remove human involvement totally. Our experimental results show that instead of manually labeling all the new data, every time for retraining, one of the possible way could be to only use a fraction of data or tweets from each month and retrain the model to get the desired classification of data with better accuracy. </w:t>
       </w:r>
     </w:p>
     <w:p>
@@ -6884,7 +7200,6 @@
         <w:rPr>
           <w:noProof/>
         </w:rPr>
-        <w:lastRenderedPageBreak/>
         <w:drawing>
           <wp:inline distT="0" distB="0" distL="0" distR="0" wp14:anchorId="4648D508" wp14:editId="73217383">
             <wp:extent cx="4711350" cy="3734503"/>
@@ -6899,7 +7214,7 @@
                     <pic:cNvPicPr preferRelativeResize="0"/>
                   </pic:nvPicPr>
                   <pic:blipFill>
-                    <a:blip r:embed="rId12"/>
+                    <a:blip r:embed="rId14"/>
                     <a:srcRect/>
                     <a:stretch>
                       <a:fillRect/>
@@ -7311,6 +7626,7 @@
         <w:contextualSpacing/>
       </w:pPr>
       <w:r>
+        <w:lastRenderedPageBreak/>
         <w:t>Preprocessing of Tweets</w:t>
       </w:r>
     </w:p>
@@ -7378,7 +7694,6 @@
     </w:p>
     <w:p>
       <w:r>
-        <w:lastRenderedPageBreak/>
         <w:t xml:space="preserve">The preprocessing component implements the preprocessing techniques on the tweets such as removing special characters like #, </w:t>
       </w:r>
       <w:proofErr w:type="gramStart"/>
@@ -7847,6 +8162,7 @@
               <w:spacing w:line="240" w:lineRule="auto"/>
             </w:pPr>
             <w:r>
+              <w:lastRenderedPageBreak/>
               <w:t>November</w:t>
             </w:r>
           </w:p>
@@ -8607,7 +8923,6 @@
         <w:t xml:space="preserve"> </w:t>
       </w:r>
       <w:r>
-        <w:lastRenderedPageBreak/>
         <w:t>four hashtags</w:t>
       </w:r>
       <w:r>
@@ -19887,8 +20202,8 @@
     </w:p>
     <w:p>
       <w:pPr>
+        <w:pStyle w:val="ListParagraph"/>
         <w:spacing w:line="240" w:lineRule="auto"/>
-        <w:ind w:left="360"/>
         <w:rPr>
           <w:color w:val="auto"/>
         </w:rPr>
@@ -19896,8 +20211,8 @@
     </w:p>
     <w:p>
       <w:pPr>
+        <w:pStyle w:val="ListParagraph"/>
         <w:spacing w:line="240" w:lineRule="auto"/>
-        <w:ind w:left="360"/>
         <w:rPr>
           <w:color w:val="auto"/>
         </w:rPr>
@@ -19915,6 +20230,98 @@
           <w:color w:val="auto"/>
         </w:rPr>
       </w:pPr>
+      <w:hyperlink r:id="rId98" w:history="1">
+        <w:r>
+          <w:rPr>
+            <w:rStyle w:val="Hyperlink"/>
+          </w:rPr>
+          <w:t>https://www.digitalocean.com/</w:t>
+        </w:r>
+      </w:hyperlink>
+    </w:p>
+    <w:p>
+      <w:pPr>
+        <w:pStyle w:val="ListParagraph"/>
+        <w:spacing w:line="240" w:lineRule="auto"/>
+        <w:rPr>
+          <w:color w:val="auto"/>
+        </w:rPr>
+      </w:pPr>
+    </w:p>
+    <w:p>
+      <w:pPr>
+        <w:pStyle w:val="ListParagraph"/>
+        <w:spacing w:line="240" w:lineRule="auto"/>
+        <w:rPr>
+          <w:color w:val="auto"/>
+        </w:rPr>
+      </w:pPr>
+    </w:p>
+    <w:p>
+      <w:pPr>
+        <w:pStyle w:val="ListParagraph"/>
+        <w:numPr>
+          <w:ilvl w:val="0"/>
+          <w:numId w:val="11"/>
+        </w:numPr>
+        <w:spacing w:line="240" w:lineRule="auto"/>
+        <w:rPr>
+          <w:color w:val="auto"/>
+        </w:rPr>
+      </w:pPr>
+      <w:hyperlink r:id="rId99" w:history="1">
+        <w:r>
+          <w:rPr>
+            <w:rStyle w:val="Hyperlink"/>
+          </w:rPr>
+          <w:t>https://aws.amazon.com/ec2/</w:t>
+        </w:r>
+      </w:hyperlink>
+    </w:p>
+    <w:p>
+      <w:pPr>
+        <w:spacing w:line="240" w:lineRule="auto"/>
+        <w:rPr>
+          <w:color w:val="auto"/>
+        </w:rPr>
+      </w:pPr>
+    </w:p>
+    <w:p>
+      <w:pPr>
+        <w:spacing w:line="240" w:lineRule="auto"/>
+        <w:rPr>
+          <w:color w:val="auto"/>
+        </w:rPr>
+      </w:pPr>
+    </w:p>
+    <w:p>
+      <w:pPr>
+        <w:pStyle w:val="ListParagraph"/>
+        <w:numPr>
+          <w:ilvl w:val="0"/>
+          <w:numId w:val="11"/>
+        </w:numPr>
+        <w:spacing w:line="240" w:lineRule="auto"/>
+        <w:rPr>
+          <w:color w:val="auto"/>
+        </w:rPr>
+      </w:pPr>
+    </w:p>
+    <w:p>
+      <w:pPr>
+        <w:spacing w:line="240" w:lineRule="auto"/>
+        <w:rPr>
+          <w:color w:val="auto"/>
+        </w:rPr>
+      </w:pPr>
+    </w:p>
+    <w:p>
+      <w:pPr>
+        <w:spacing w:line="240" w:lineRule="auto"/>
+        <w:rPr>
+          <w:color w:val="auto"/>
+        </w:rPr>
+      </w:pPr>
     </w:p>
     <w:p>
       <w:pPr>
@@ -20020,8 +20427,8 @@
     </w:p>
     <w:p/>
     <w:sectPr>
-      <w:headerReference w:type="default" r:id="rId98"/>
-      <w:footerReference w:type="default" r:id="rId99"/>
+      <w:headerReference w:type="default" r:id="rId100"/>
+      <w:footerReference w:type="default" r:id="rId101"/>
       <w:pgSz w:w="12240" w:h="15840"/>
       <w:pgMar w:top="1440" w:right="1440" w:bottom="1440" w:left="2160" w:header="720" w:footer="720" w:gutter="0"/>
       <w:pgNumType w:start="1"/>
@@ -20080,7 +20487,7 @@
       <w:rPr>
         <w:noProof/>
       </w:rPr>
-      <w:t>25</w:t>
+      <w:t>27</w:t>
     </w:r>
     <w:r>
       <w:fldChar w:fldCharType="end"/>
@@ -21136,6 +21543,95 @@
     </w:lvl>
   </w:abstractNum>
   <w:abstractNum w:abstractNumId="9">
+    <w:nsid w:val="4F0B2C5F"/>
+    <w:multiLevelType w:val="hybridMultilevel"/>
+    <w:tmpl w:val="5BF67CB4"/>
+    <w:lvl w:ilvl="0" w:tplc="0409000F">
+      <w:start w:val="1"/>
+      <w:numFmt w:val="decimal"/>
+      <w:lvlText w:val="%1."/>
+      <w:lvlJc w:val="left"/>
+      <w:pPr>
+        <w:ind w:left="720" w:hanging="360"/>
+      </w:pPr>
+      <w:rPr>
+        <w:rFonts w:hint="default"/>
+      </w:rPr>
+    </w:lvl>
+    <w:lvl w:ilvl="1" w:tplc="04090019" w:tentative="1">
+      <w:start w:val="1"/>
+      <w:numFmt w:val="lowerLetter"/>
+      <w:lvlText w:val="%2."/>
+      <w:lvlJc w:val="left"/>
+      <w:pPr>
+        <w:ind w:left="1440" w:hanging="360"/>
+      </w:pPr>
+    </w:lvl>
+    <w:lvl w:ilvl="2" w:tplc="0409001B" w:tentative="1">
+      <w:start w:val="1"/>
+      <w:numFmt w:val="lowerRoman"/>
+      <w:lvlText w:val="%3."/>
+      <w:lvlJc w:val="right"/>
+      <w:pPr>
+        <w:ind w:left="2160" w:hanging="180"/>
+      </w:pPr>
+    </w:lvl>
+    <w:lvl w:ilvl="3" w:tplc="0409000F" w:tentative="1">
+      <w:start w:val="1"/>
+      <w:numFmt w:val="decimal"/>
+      <w:lvlText w:val="%4."/>
+      <w:lvlJc w:val="left"/>
+      <w:pPr>
+        <w:ind w:left="2880" w:hanging="360"/>
+      </w:pPr>
+    </w:lvl>
+    <w:lvl w:ilvl="4" w:tplc="04090019" w:tentative="1">
+      <w:start w:val="1"/>
+      <w:numFmt w:val="lowerLetter"/>
+      <w:lvlText w:val="%5."/>
+      <w:lvlJc w:val="left"/>
+      <w:pPr>
+        <w:ind w:left="3600" w:hanging="360"/>
+      </w:pPr>
+    </w:lvl>
+    <w:lvl w:ilvl="5" w:tplc="0409001B" w:tentative="1">
+      <w:start w:val="1"/>
+      <w:numFmt w:val="lowerRoman"/>
+      <w:lvlText w:val="%6."/>
+      <w:lvlJc w:val="right"/>
+      <w:pPr>
+        <w:ind w:left="4320" w:hanging="180"/>
+      </w:pPr>
+    </w:lvl>
+    <w:lvl w:ilvl="6" w:tplc="0409000F" w:tentative="1">
+      <w:start w:val="1"/>
+      <w:numFmt w:val="decimal"/>
+      <w:lvlText w:val="%7."/>
+      <w:lvlJc w:val="left"/>
+      <w:pPr>
+        <w:ind w:left="5040" w:hanging="360"/>
+      </w:pPr>
+    </w:lvl>
+    <w:lvl w:ilvl="7" w:tplc="04090019" w:tentative="1">
+      <w:start w:val="1"/>
+      <w:numFmt w:val="lowerLetter"/>
+      <w:lvlText w:val="%8."/>
+      <w:lvlJc w:val="left"/>
+      <w:pPr>
+        <w:ind w:left="5760" w:hanging="360"/>
+      </w:pPr>
+    </w:lvl>
+    <w:lvl w:ilvl="8" w:tplc="0409001B" w:tentative="1">
+      <w:start w:val="1"/>
+      <w:numFmt w:val="lowerRoman"/>
+      <w:lvlText w:val="%9."/>
+      <w:lvlJc w:val="right"/>
+      <w:pPr>
+        <w:ind w:left="6480" w:hanging="180"/>
+      </w:pPr>
+    </w:lvl>
+  </w:abstractNum>
+  <w:abstractNum w:abstractNumId="10">
     <w:nsid w:val="57F17C1D"/>
     <w:multiLevelType w:val="multilevel"/>
     <w:tmpl w:val="4B60FC80"/>
@@ -21248,7 +21744,7 @@
       </w:pPr>
     </w:lvl>
   </w:abstractNum>
-  <w:abstractNum w:abstractNumId="10">
+  <w:abstractNum w:abstractNumId="11">
     <w:nsid w:val="60641EE2"/>
     <w:multiLevelType w:val="multilevel"/>
     <w:tmpl w:val="03ECF242"/>
@@ -21337,7 +21833,7 @@
       </w:pPr>
     </w:lvl>
   </w:abstractNum>
-  <w:abstractNum w:abstractNumId="11">
+  <w:abstractNum w:abstractNumId="12">
     <w:nsid w:val="65163CB7"/>
     <w:multiLevelType w:val="hybridMultilevel"/>
     <w:tmpl w:val="76FAF2BA"/>
@@ -21426,7 +21922,7 @@
       </w:pPr>
     </w:lvl>
   </w:abstractNum>
-  <w:abstractNum w:abstractNumId="12">
+  <w:abstractNum w:abstractNumId="13">
     <w:nsid w:val="6D482842"/>
     <w:multiLevelType w:val="hybridMultilevel"/>
     <w:tmpl w:val="49F002FA"/>
@@ -21539,7 +22035,7 @@
       </w:rPr>
     </w:lvl>
   </w:abstractNum>
-  <w:abstractNum w:abstractNumId="13">
+  <w:abstractNum w:abstractNumId="14">
     <w:nsid w:val="727A0552"/>
     <w:multiLevelType w:val="multilevel"/>
     <w:tmpl w:val="98104B78"/>
@@ -21625,7 +22121,7 @@
       </w:pPr>
     </w:lvl>
   </w:abstractNum>
-  <w:abstractNum w:abstractNumId="14">
+  <w:abstractNum w:abstractNumId="15">
     <w:nsid w:val="7B733466"/>
     <w:multiLevelType w:val="multilevel"/>
     <w:tmpl w:val="BE622F7C"/>
@@ -21714,7 +22210,7 @@
       </w:pPr>
     </w:lvl>
   </w:abstractNum>
-  <w:abstractNum w:abstractNumId="15">
+  <w:abstractNum w:abstractNumId="16">
     <w:nsid w:val="7E624E2E"/>
     <w:multiLevelType w:val="multilevel"/>
     <w:tmpl w:val="E0DC0B82"/>
@@ -21801,10 +22297,10 @@
     </w:lvl>
   </w:abstractNum>
   <w:num w:numId="1">
-    <w:abstractNumId w:val="13"/>
+    <w:abstractNumId w:val="14"/>
   </w:num>
   <w:num w:numId="2">
-    <w:abstractNumId w:val="10"/>
+    <w:abstractNumId w:val="11"/>
   </w:num>
   <w:num w:numId="3">
     <w:abstractNumId w:val="8"/>
@@ -21816,19 +22312,19 @@
     <w:abstractNumId w:val="0"/>
   </w:num>
   <w:num w:numId="6">
+    <w:abstractNumId w:val="16"/>
+  </w:num>
+  <w:num w:numId="7">
     <w:abstractNumId w:val="15"/>
   </w:num>
-  <w:num w:numId="7">
-    <w:abstractNumId w:val="14"/>
-  </w:num>
   <w:num w:numId="8">
-    <w:abstractNumId w:val="9"/>
+    <w:abstractNumId w:val="10"/>
   </w:num>
   <w:num w:numId="9">
     <w:abstractNumId w:val="5"/>
   </w:num>
   <w:num w:numId="10">
-    <w:abstractNumId w:val="12"/>
+    <w:abstractNumId w:val="13"/>
   </w:num>
   <w:num w:numId="11">
     <w:abstractNumId w:val="2"/>
@@ -21837,7 +22333,7 @@
     <w:abstractNumId w:val="1"/>
   </w:num>
   <w:num w:numId="13">
-    <w:abstractNumId w:val="11"/>
+    <w:abstractNumId w:val="12"/>
   </w:num>
   <w:num w:numId="14">
     <w:abstractNumId w:val="3"/>
@@ -21847,6 +22343,9 @@
   </w:num>
   <w:num w:numId="16">
     <w:abstractNumId w:val="4"/>
+  </w:num>
+  <w:num w:numId="17">
+    <w:abstractNumId w:val="9"/>
   </w:num>
 </w:numbering>
 </file>
@@ -22637,6 +23136,25 @@
     <w:basedOn w:val="DefaultParagraphFont"/>
     <w:rsid w:val="0009346F"/>
   </w:style>
+  <w:style w:type="paragraph" w:styleId="Caption">
+    <w:name w:val="caption"/>
+    <w:basedOn w:val="Normal"/>
+    <w:next w:val="Normal"/>
+    <w:uiPriority w:val="35"/>
+    <w:unhideWhenUsed/>
+    <w:qFormat/>
+    <w:rsid w:val="00F43C41"/>
+    <w:pPr>
+      <w:spacing w:after="200" w:line="240" w:lineRule="auto"/>
+    </w:pPr>
+    <w:rPr>
+      <w:i/>
+      <w:iCs/>
+      <w:color w:val="44546A" w:themeColor="text2"/>
+      <w:sz w:val="18"/>
+      <w:szCs w:val="18"/>
+    </w:rPr>
+  </w:style>
 </w:styles>
 </file>
 
@@ -22906,7 +23424,7 @@
 </file>
 
 <file path=customXml/itemProps1.xml><?xml version="1.0" encoding="utf-8"?>
-<ds:datastoreItem xmlns:ds="http://schemas.openxmlformats.org/officeDocument/2006/customXml" ds:itemID="{463C80C6-1057-0D4D-96EC-13E5B07A3B73}">
+<ds:datastoreItem xmlns:ds="http://schemas.openxmlformats.org/officeDocument/2006/customXml" ds:itemID="{9636E8F7-BEBB-A34C-9A00-4AAE06D7B891}">
   <ds:schemaRefs>
     <ds:schemaRef ds:uri="http://schemas.openxmlformats.org/officeDocument/2006/bibliography"/>
   </ds:schemaRefs>

</xml_diff>

<commit_message>
Added few more pages- Getting there
</commit_message>
<xml_diff>
--- a/Reports/ThesisFinal/Thesis_Draft_Manish_0.2.docx
+++ b/Reports/ThesisFinal/Thesis_Draft_Manish_0.2.docx
@@ -5225,6 +5225,7 @@
         <w:t>have fuzzier distribution. (EM should work well). We used “sklearn. cluster” [32] module of python to perform these clustering operation.</w:t>
       </w:r>
     </w:p>
+    <w:p/>
     <w:p>
       <w:pPr>
         <w:spacing w:after="240" w:line="293" w:lineRule="atLeast"/>
@@ -5344,6 +5345,15 @@
       <w:pPr>
         <w:spacing w:after="240" w:line="293" w:lineRule="atLeast"/>
         <w:rPr>
+          <w:color w:val="252525"/>
+          <w:shd w:val="clear" w:color="auto" w:fill="FFFFFF"/>
+        </w:rPr>
+      </w:pPr>
+    </w:p>
+    <w:p>
+      <w:pPr>
+        <w:spacing w:after="240" w:line="293" w:lineRule="atLeast"/>
+        <w:rPr>
           <w:rFonts w:ascii="Helvetica Neue" w:hAnsi="Helvetica Neue"/>
           <w:color w:val="222426"/>
           <w:sz w:val="23"/>
@@ -5355,6 +5365,7 @@
           <w:color w:val="252525"/>
           <w:shd w:val="clear" w:color="auto" w:fill="FFFFFF"/>
         </w:rPr>
+        <w:lastRenderedPageBreak/>
         <w:t xml:space="preserve">In contrast, </w:t>
       </w:r>
       <w:r>
@@ -5414,7 +5425,6 @@
           <w:sz w:val="23"/>
           <w:szCs w:val="23"/>
         </w:rPr>
-        <w:lastRenderedPageBreak/>
         <w:t>It doesn't depend on the L2 norm, but is based on the Expectation, i.e., the</w:t>
       </w:r>
     </w:p>
@@ -6036,7 +6046,11 @@
         <w:t xml:space="preserve">Twitter provides </w:t>
       </w:r>
       <w:r>
-        <w:t xml:space="preserve">two ways to access data. Because we wanted the data not to be biased, we went with stream option where we get access to 1% of public stream data without any filter.  </w:t>
+        <w:t xml:space="preserve">two ways to access data. Because we </w:t>
+      </w:r>
+      <w:r>
+        <w:lastRenderedPageBreak/>
+        <w:t xml:space="preserve">wanted the data not to be biased, we went with stream option where we get access to 1% of public stream data without any filter.  </w:t>
       </w:r>
     </w:p>
     <w:p/>
@@ -6174,29 +6188,29 @@
         <w:rPr>
           <w:b/>
         </w:rPr>
+        <w:t>3.2 Pre-processing</w:t>
+      </w:r>
+    </w:p>
+    <w:p>
+      <w:r>
+        <w:t>Extracted tweets</w:t>
+      </w:r>
+      <w:r>
+        <w:t xml:space="preserve"> were in Java Script Object Notation (JSON) format. </w:t>
+      </w:r>
+      <w:r>
+        <w:t>We extracted information we needed from this JSON object.</w:t>
+      </w:r>
+    </w:p>
+    <w:p>
+      <w:pPr>
+        <w:keepNext/>
+      </w:pPr>
+      <w:r>
+        <w:rPr>
+          <w:noProof/>
+        </w:rPr>
         <w:lastRenderedPageBreak/>
-        <w:t>3.2 Pre-processing</w:t>
-      </w:r>
-    </w:p>
-    <w:p>
-      <w:r>
-        <w:t>Extracted tweets</w:t>
-      </w:r>
-      <w:r>
-        <w:t xml:space="preserve"> were in Java Script Object Notation (JSON) format. </w:t>
-      </w:r>
-      <w:r>
-        <w:t>We extracted information we needed from this JSON object.</w:t>
-      </w:r>
-    </w:p>
-    <w:p>
-      <w:pPr>
-        <w:keepNext/>
-      </w:pPr>
-      <w:r>
-        <w:rPr>
-          <w:noProof/>
-        </w:rPr>
         <w:drawing>
           <wp:inline distT="0" distB="0" distL="0" distR="0" wp14:anchorId="1A87BA6C" wp14:editId="7F8A0659">
             <wp:extent cx="5486400" cy="6142990"/>
@@ -6261,7 +6275,6 @@
     </w:p>
     <w:p>
       <w:r>
-        <w:lastRenderedPageBreak/>
         <w:t>As we</w:t>
       </w:r>
       <w:r>
@@ -6302,6 +6315,7 @@
           <w:szCs w:val="18"/>
           <w:bdr w:val="none" w:sz="0" w:space="0" w:color="auto" w:frame="1"/>
         </w:rPr>
+        <w:lastRenderedPageBreak/>
         <w:t>def</w:t>
       </w:r>
       <w:r>
@@ -7496,7 +7510,6 @@
         <w:rPr>
           <w:color w:val="000000"/>
         </w:rPr>
-        <w:lastRenderedPageBreak/>
         <w:t>Remove the part of tweet’s text which had universal resource locators (</w:t>
       </w:r>
       <w:proofErr w:type="spellStart"/>
@@ -7531,21 +7544,7 @@
         <w:rPr>
           <w:color w:val="000000"/>
         </w:rPr>
-        <w:t xml:space="preserve">Remove hashtags (#), </w:t>
-      </w:r>
-      <w:proofErr w:type="spellStart"/>
-      <w:r>
-        <w:rPr>
-          <w:color w:val="000000"/>
-        </w:rPr>
-        <w:t>userids</w:t>
-      </w:r>
-      <w:proofErr w:type="spellEnd"/>
-      <w:r>
-        <w:rPr>
-          <w:color w:val="000000"/>
-        </w:rPr>
-        <w:t xml:space="preserve"> (@string), RT, RT”</w:t>
+        <w:t>Remove hashtags (#), userids (@string), RT, RT”</w:t>
       </w:r>
     </w:p>
     <w:p>
@@ -7585,6 +7584,7 @@
         <w:rPr>
           <w:color w:val="000000"/>
         </w:rPr>
+        <w:lastRenderedPageBreak/>
         <w:t xml:space="preserve">Remove the </w:t>
       </w:r>
       <w:proofErr w:type="spellStart"/>
@@ -7617,6 +7617,45 @@
       </w:r>
     </w:p>
     <w:p>
+      <w:pPr>
+        <w:pStyle w:val="NormalWeb"/>
+        <w:spacing w:before="0" w:beforeAutospacing="0" w:after="0" w:afterAutospacing="0" w:line="480" w:lineRule="auto"/>
+        <w:textAlignment w:val="baseline"/>
+        <w:rPr>
+          <w:b/>
+          <w:color w:val="000000"/>
+        </w:rPr>
+      </w:pPr>
+      <w:r>
+        <w:rPr>
+          <w:b/>
+          <w:color w:val="000000"/>
+        </w:rPr>
+        <w:t xml:space="preserve">3.3 Finding </w:t>
+      </w:r>
+      <w:r>
+        <w:rPr>
+          <w:b/>
+          <w:color w:val="000000"/>
+        </w:rPr>
+        <w:t xml:space="preserve">User’s </w:t>
+      </w:r>
+      <w:r>
+        <w:rPr>
+          <w:b/>
+          <w:color w:val="000000"/>
+        </w:rPr>
+        <w:t xml:space="preserve">Features using Twitter’s </w:t>
+      </w:r>
+      <w:r>
+        <w:rPr>
+          <w:b/>
+          <w:color w:val="000000"/>
+        </w:rPr>
+        <w:t>traditional data properties</w:t>
+      </w:r>
+    </w:p>
+    <w:p>
       <w:r>
         <w:t>After preprocessing, we used TextBlob API to get sentiment score.</w:t>
       </w:r>
@@ -7656,11 +7695,11 @@
         <w:t>20,</w:t>
       </w:r>
       <w:r>
-        <w:t xml:space="preserve"> 30, 40, and 50.  Hence we went ahead with our own sentiment analysis code. We used a simple algorithm which iterates over each tweet of a given user, after doing the preprocessing step, it tokenizes the words and then looks into to dictionary item for the score associated with the found word. It then based on sign </w:t>
+        <w:t xml:space="preserve"> 30, 40, and 50.  Hence we went ahead with our own sentiment analysis code. We used a simple algorithm which iterates over each tweet of a given user, after doing the preprocessing step, it tokenizes the words and then looks into to dictionary item for the score associated with the found word. It then based on sign of number (positive integer for positive word, negative integers for negative words) add the numbers to positive score or negative score.  This is a bag of word based model to compute the positive and negative score for each user. For creating a rich set of word and </w:t>
       </w:r>
       <w:r>
         <w:lastRenderedPageBreak/>
-        <w:t xml:space="preserve">of number (positive integer for positive word, negative integers for negative words) add the numbers to positive score or negative score.  This is a bag of word based model to compute the positive and negative score for each user. For creating a rich set of word and sentiment score we merged sentiment scores from two different sources to create a single word to score file. The negative word and files were: </w:t>
+        <w:t xml:space="preserve">sentiment score we merged sentiment scores from two different sources to create a single word to score file. The negative word and files were: </w:t>
       </w:r>
     </w:p>
     <w:p>
@@ -7700,7 +7739,32 @@
         <w:t xml:space="preserve"> We </w:t>
       </w:r>
       <w:r>
-        <w:t>plotted these top 50 users to get a sense of trend.</w:t>
+        <w:t xml:space="preserve">plotted these top </w:t>
+      </w:r>
+      <w:r>
+        <w:t>20%</w:t>
+      </w:r>
+      <w:r>
+        <w:t xml:space="preserve"> users to get a sense of trend.</w:t>
+      </w:r>
+    </w:p>
+    <w:p>
+      <w:pPr>
+        <w:rPr>
+          <w:b/>
+        </w:rPr>
+      </w:pPr>
+      <w:r>
+        <w:rPr>
+          <w:b/>
+        </w:rPr>
+        <w:t xml:space="preserve">3.3.1 </w:t>
+      </w:r>
+      <w:r>
+        <w:rPr>
+          <w:b/>
+        </w:rPr>
+        <w:t>Users who fell in top 20% category of sharing negative content</w:t>
       </w:r>
     </w:p>
     <w:p>
@@ -7713,9 +7777,9 @@
           <w:color w:val="auto"/>
         </w:rPr>
         <w:drawing>
-          <wp:inline distT="0" distB="0" distL="0" distR="0" wp14:anchorId="0E643F41" wp14:editId="35EABCCC">
-            <wp:extent cx="5537835" cy="3136900"/>
-            <wp:effectExtent l="0" t="0" r="0" b="12700"/>
+          <wp:inline distT="0" distB="0" distL="0" distR="0" wp14:anchorId="0E643F41" wp14:editId="1ACC79CA">
+            <wp:extent cx="5536565" cy="2741168"/>
+            <wp:effectExtent l="0" t="0" r="635" b="2540"/>
             <wp:docPr id="1" name="Picture 1"/>
             <wp:cNvGraphicFramePr>
               <a:graphicFrameLocks xmlns:a="http://schemas.openxmlformats.org/drawingml/2006/main" noChangeAspect="1"/>
@@ -7742,7 +7806,7 @@
                   <pic:spPr>
                     <a:xfrm>
                       <a:off x="0" y="0"/>
-                      <a:ext cx="5636931" cy="3193033"/>
+                      <a:ext cx="5653500" cy="2799063"/>
                     </a:xfrm>
                     <a:prstGeom prst="rect">
                       <a:avLst/>
@@ -7791,16 +7855,6 @@
       <w:pPr>
         <w:spacing w:line="240" w:lineRule="auto"/>
       </w:pPr>
-    </w:p>
-    <w:p>
-      <w:pPr>
-        <w:spacing w:line="240" w:lineRule="auto"/>
-      </w:pPr>
-    </w:p>
-    <w:p>
-      <w:pPr>
-        <w:spacing w:line="240" w:lineRule="auto"/>
-      </w:pPr>
       <w:r>
         <w:t xml:space="preserve">We also plotted users to whose negative contribution to social media </w:t>
       </w:r>
@@ -7833,6 +7887,7 @@
         <w:rPr>
           <w:noProof/>
         </w:rPr>
+        <w:lastRenderedPageBreak/>
         <w:drawing>
           <wp:inline distT="0" distB="0" distL="0" distR="0" wp14:anchorId="49BD901D" wp14:editId="2FA2B9A8">
             <wp:extent cx="5485130" cy="2029460"/>
@@ -7895,7 +7950,25 @@
         <w:t>User sorted on total score( negative + positive)</w:t>
       </w:r>
     </w:p>
-    <w:p/>
+    <w:p>
+      <w:pPr>
+        <w:rPr>
+          <w:b/>
+        </w:rPr>
+      </w:pPr>
+      <w:r>
+        <w:rPr>
+          <w:b/>
+        </w:rPr>
+        <w:t xml:space="preserve">3.3.2 </w:t>
+      </w:r>
+      <w:r>
+        <w:rPr>
+          <w:b/>
+        </w:rPr>
+        <w:t>Positive to Negative sentiment correlation</w:t>
+      </w:r>
+    </w:p>
     <w:p>
       <w:r>
         <w:t xml:space="preserve">We also looked at the distribution of positive to negative score across users to figure out how the distribution. </w:t>
@@ -7973,17 +8046,81 @@
     </w:p>
     <w:p>
       <w:r>
+        <w:t xml:space="preserve">Distribution was showing a clear trend that some users were polarized </w:t>
+      </w:r>
+      <w:r>
+        <w:t xml:space="preserve">to share </w:t>
+      </w:r>
+      <w:r>
+        <w:t xml:space="preserve">negative </w:t>
+      </w:r>
+      <w:r>
+        <w:t xml:space="preserve">content [between -4500 to -3000] predominantly, but also had positive sentiment score of </w:t>
+      </w:r>
+      <w:r>
         <w:lastRenderedPageBreak/>
-        <w:t xml:space="preserve">Distribution was showing a clear trend that some users were polarized </w:t>
-      </w:r>
-      <w:r>
-        <w:t xml:space="preserve">to share </w:t>
-      </w:r>
-      <w:r>
-        <w:t xml:space="preserve">negative </w:t>
-      </w:r>
-      <w:r>
-        <w:t>content [between -4500 to -3000] predominantly, but also had positive sentiment score of 1000-2500. However, users with high positive sentiment (greater than 5000) were sharing very less negative content.</w:t>
+        <w:t>1000-2500. However, users with high positive sentiment (greater than 5000) were sharing very less negative content.</w:t>
+      </w:r>
+    </w:p>
+    <w:p>
+      <w:pPr>
+        <w:rPr>
+          <w:b/>
+        </w:rPr>
+      </w:pPr>
+      <w:r>
+        <w:rPr>
+          <w:b/>
+        </w:rPr>
+        <w:t xml:space="preserve">3.3.3 </w:t>
+      </w:r>
+      <w:r>
+        <w:rPr>
+          <w:b/>
+        </w:rPr>
+        <w:t xml:space="preserve">Sentiment correlation with </w:t>
+      </w:r>
+      <w:r>
+        <w:rPr>
+          <w:b/>
+        </w:rPr>
+        <w:t>“</w:t>
+      </w:r>
+      <w:r>
+        <w:rPr>
+          <w:b/>
+        </w:rPr>
+        <w:t>reply user does</w:t>
+      </w:r>
+      <w:r>
+        <w:rPr>
+          <w:b/>
+        </w:rPr>
+        <w:t>”</w:t>
+      </w:r>
+      <w:r>
+        <w:rPr>
+          <w:b/>
+        </w:rPr>
+        <w:t xml:space="preserve"> and </w:t>
+      </w:r>
+      <w:r>
+        <w:rPr>
+          <w:b/>
+        </w:rPr>
+        <w:t>“</w:t>
+      </w:r>
+      <w:r>
+        <w:rPr>
+          <w:b/>
+        </w:rPr>
+        <w:t>gets</w:t>
+      </w:r>
+      <w:r>
+        <w:rPr>
+          <w:b/>
+        </w:rPr>
+        <w:t>”</w:t>
       </w:r>
     </w:p>
     <w:p>
@@ -8138,6 +8275,25 @@
     <w:p/>
     <w:p/>
     <w:p>
+      <w:pPr>
+        <w:rPr>
+          <w:b/>
+        </w:rPr>
+      </w:pPr>
+      <w:r>
+        <w:rPr>
+          <w:b/>
+        </w:rPr>
+        <w:t xml:space="preserve">3.3.4 </w:t>
+      </w:r>
+      <w:r>
+        <w:rPr>
+          <w:b/>
+        </w:rPr>
+        <w:t>Sentiment correlation with “Retweet Count”</w:t>
+      </w:r>
+    </w:p>
+    <w:p>
       <w:r>
         <w:lastRenderedPageBreak/>
         <w:t xml:space="preserve">Next we plotted Below average negative to retweet count and above average positive to retweet count as well to see if there was something obviously standing out as trend. </w:t>
@@ -8302,17 +8458,1047 @@
         <w:t>The plotted graph suggested that there wasn’t any pattern in the data we had for experiment. So we stopped pursuing this for feature selection.</w:t>
       </w:r>
     </w:p>
+    <w:p>
+      <w:pPr>
+        <w:rPr>
+          <w:b/>
+        </w:rPr>
+      </w:pPr>
+      <w:r>
+        <w:rPr>
+          <w:b/>
+        </w:rPr>
+        <w:t xml:space="preserve">3.3.5 </w:t>
+      </w:r>
+      <w:r>
+        <w:rPr>
+          <w:b/>
+        </w:rPr>
+        <w:t>Sentiment correlation with “correctness (spelling) of tweets”</w:t>
+      </w:r>
+    </w:p>
+    <w:p>
+      <w:r>
+        <w:lastRenderedPageBreak/>
+        <w:t xml:space="preserve">However, there were few interesting patterns about sentiment to sentence correctness factor. We found it quite fascinating that there was obvious link between sentence correctness to negative sentiment. </w:t>
+      </w:r>
+    </w:p>
+    <w:p>
+      <w:pPr>
+        <w:keepNext/>
+      </w:pPr>
+      <w:r>
+        <w:rPr>
+          <w:noProof/>
+        </w:rPr>
+        <w:drawing>
+          <wp:inline distT="0" distB="0" distL="0" distR="0" wp14:anchorId="72CE3F0D" wp14:editId="0B0F0C2C">
+            <wp:extent cx="5486400" cy="2317750"/>
+            <wp:effectExtent l="0" t="0" r="0" b="0"/>
+            <wp:docPr id="37" name="Picture 37"/>
+            <wp:cNvGraphicFramePr>
+              <a:graphicFrameLocks xmlns:a="http://schemas.openxmlformats.org/drawingml/2006/main" noChangeAspect="1"/>
+            </wp:cNvGraphicFramePr>
+            <a:graphic xmlns:a="http://schemas.openxmlformats.org/drawingml/2006/main">
+              <a:graphicData uri="http://schemas.openxmlformats.org/drawingml/2006/picture">
+                <pic:pic xmlns:pic="http://schemas.openxmlformats.org/drawingml/2006/picture">
+                  <pic:nvPicPr>
+                    <pic:cNvPr id="37" name="Screen Shot 2016-03-28 at 9.57.18 PM.png"/>
+                    <pic:cNvPicPr/>
+                  </pic:nvPicPr>
+                  <pic:blipFill>
+                    <a:blip r:embed="rId23">
+                      <a:extLst>
+                        <a:ext uri="{28A0092B-C50C-407E-A947-70E740481C1C}">
+                          <a14:useLocalDpi xmlns:a14="http://schemas.microsoft.com/office/drawing/2010/main" val="0"/>
+                        </a:ext>
+                      </a:extLst>
+                    </a:blip>
+                    <a:stretch>
+                      <a:fillRect/>
+                    </a:stretch>
+                  </pic:blipFill>
+                  <pic:spPr>
+                    <a:xfrm>
+                      <a:off x="0" y="0"/>
+                      <a:ext cx="5486400" cy="2317750"/>
+                    </a:xfrm>
+                    <a:prstGeom prst="rect">
+                      <a:avLst/>
+                    </a:prstGeom>
+                  </pic:spPr>
+                </pic:pic>
+              </a:graphicData>
+            </a:graphic>
+          </wp:inline>
+        </w:drawing>
+      </w:r>
+    </w:p>
+    <w:p>
+      <w:pPr>
+        <w:pStyle w:val="Caption"/>
+      </w:pPr>
+      <w:r>
+        <w:t xml:space="preserve">Figure </w:t>
+      </w:r>
+      <w:fldSimple w:instr=" SEQ Figure \* ARABIC ">
+        <w:r>
+          <w:rPr>
+            <w:noProof/>
+          </w:rPr>
+          <w:t>11</w:t>
+        </w:r>
+      </w:fldSimple>
+      <w:r>
+        <w:t>Sentiment to Correctness Correlation</w:t>
+      </w:r>
+    </w:p>
+    <w:p/>
+    <w:p>
+      <w:r>
+        <w:t xml:space="preserve">The </w:t>
+      </w:r>
+      <w:r>
+        <w:t xml:space="preserve">graph seems to be suggestive of sentiment score directly proportional to correctness of the tweet. That suggest that most positive tweets are the well formatted ones and have very less spelling mistake. However, the most negative ones are also the least correct ones. </w:t>
+      </w:r>
+    </w:p>
+    <w:p>
+      <w:pPr>
+        <w:rPr>
+          <w:b/>
+        </w:rPr>
+      </w:pPr>
+      <w:r>
+        <w:rPr>
+          <w:b/>
+        </w:rPr>
+        <w:t xml:space="preserve">3.3.6 </w:t>
+      </w:r>
+      <w:r>
+        <w:rPr>
+          <w:b/>
+        </w:rPr>
+        <w:t>Sentiment correlation with “</w:t>
+      </w:r>
+      <w:r>
+        <w:rPr>
+          <w:b/>
+        </w:rPr>
+        <w:t>Choice of words</w:t>
+      </w:r>
+      <w:r>
+        <w:rPr>
+          <w:b/>
+        </w:rPr>
+        <w:t>”</w:t>
+      </w:r>
+    </w:p>
+    <w:p>
+      <w:r>
+        <w:t>We</w:t>
+      </w:r>
+      <w:r>
+        <w:t xml:space="preserve"> also investigated the idea if “choice of word” was different for people who were mostly tweeting negative in comparison to random people. For this after doing preprocessing steps on tweets, we ran a simple wordcount program to look at the frequency of words. </w:t>
+      </w:r>
+    </w:p>
+    <w:p>
+      <w:pPr>
+        <w:keepNext/>
+      </w:pPr>
+      <w:r>
+        <w:rPr>
+          <w:noProof/>
+        </w:rPr>
+        <w:lastRenderedPageBreak/>
+        <w:drawing>
+          <wp:inline distT="0" distB="0" distL="0" distR="0" wp14:anchorId="1B800E63" wp14:editId="5A882342">
+            <wp:extent cx="5486400" cy="3293110"/>
+            <wp:effectExtent l="0" t="0" r="0" b="8890"/>
+            <wp:docPr id="41" name="Picture 41"/>
+            <wp:cNvGraphicFramePr>
+              <a:graphicFrameLocks xmlns:a="http://schemas.openxmlformats.org/drawingml/2006/main" noChangeAspect="1"/>
+            </wp:cNvGraphicFramePr>
+            <a:graphic xmlns:a="http://schemas.openxmlformats.org/drawingml/2006/main">
+              <a:graphicData uri="http://schemas.openxmlformats.org/drawingml/2006/picture">
+                <pic:pic xmlns:pic="http://schemas.openxmlformats.org/drawingml/2006/picture">
+                  <pic:nvPicPr>
+                    <pic:cNvPr id="41" name="Screen Shot 2016-03-29 at 8.53.06 AM.png"/>
+                    <pic:cNvPicPr/>
+                  </pic:nvPicPr>
+                  <pic:blipFill>
+                    <a:blip r:embed="rId24" cstate="print">
+                      <a:extLst>
+                        <a:ext uri="{28A0092B-C50C-407E-A947-70E740481C1C}">
+                          <a14:useLocalDpi xmlns:a14="http://schemas.microsoft.com/office/drawing/2010/main" val="0"/>
+                        </a:ext>
+                      </a:extLst>
+                    </a:blip>
+                    <a:stretch>
+                      <a:fillRect/>
+                    </a:stretch>
+                  </pic:blipFill>
+                  <pic:spPr>
+                    <a:xfrm>
+                      <a:off x="0" y="0"/>
+                      <a:ext cx="5486400" cy="3293110"/>
+                    </a:xfrm>
+                    <a:prstGeom prst="rect">
+                      <a:avLst/>
+                    </a:prstGeom>
+                  </pic:spPr>
+                </pic:pic>
+              </a:graphicData>
+            </a:graphic>
+          </wp:inline>
+        </w:drawing>
+      </w:r>
+    </w:p>
+    <w:p>
+      <w:pPr>
+        <w:pStyle w:val="Caption"/>
+      </w:pPr>
+      <w:r>
+        <w:t xml:space="preserve">Figure </w:t>
+      </w:r>
+      <w:fldSimple w:instr=" SEQ Figure \* ARABIC ">
+        <w:r>
+          <w:rPr>
+            <w:noProof/>
+          </w:rPr>
+          <w:t>12</w:t>
+        </w:r>
+      </w:fldSimple>
+      <w:r>
+        <w:t xml:space="preserve"> </w:t>
+      </w:r>
+      <w:proofErr w:type="spellStart"/>
+      <w:r>
+        <w:t>WordCloud</w:t>
+      </w:r>
+      <w:proofErr w:type="spellEnd"/>
+      <w:r>
+        <w:t xml:space="preserve"> for “Word Choice” of 20 most negative users</w:t>
+      </w:r>
+    </w:p>
+    <w:p>
+      <w:pPr>
+        <w:keepNext/>
+      </w:pPr>
+      <w:r>
+        <w:rPr>
+          <w:noProof/>
+        </w:rPr>
+        <w:drawing>
+          <wp:inline distT="0" distB="0" distL="0" distR="0" wp14:anchorId="2B17B857" wp14:editId="4DB7F61D">
+            <wp:extent cx="5486400" cy="3388360"/>
+            <wp:effectExtent l="0" t="0" r="0" b="0"/>
+            <wp:docPr id="42" name="Picture 42"/>
+            <wp:cNvGraphicFramePr>
+              <a:graphicFrameLocks xmlns:a="http://schemas.openxmlformats.org/drawingml/2006/main" noChangeAspect="1"/>
+            </wp:cNvGraphicFramePr>
+            <a:graphic xmlns:a="http://schemas.openxmlformats.org/drawingml/2006/main">
+              <a:graphicData uri="http://schemas.openxmlformats.org/drawingml/2006/picture">
+                <pic:pic xmlns:pic="http://schemas.openxmlformats.org/drawingml/2006/picture">
+                  <pic:nvPicPr>
+                    <pic:cNvPr id="42" name="Screen Shot 2016-03-29 at 8.55.06 AM.png"/>
+                    <pic:cNvPicPr/>
+                  </pic:nvPicPr>
+                  <pic:blipFill>
+                    <a:blip r:embed="rId25" cstate="print">
+                      <a:extLst>
+                        <a:ext uri="{28A0092B-C50C-407E-A947-70E740481C1C}">
+                          <a14:useLocalDpi xmlns:a14="http://schemas.microsoft.com/office/drawing/2010/main" val="0"/>
+                        </a:ext>
+                      </a:extLst>
+                    </a:blip>
+                    <a:stretch>
+                      <a:fillRect/>
+                    </a:stretch>
+                  </pic:blipFill>
+                  <pic:spPr>
+                    <a:xfrm>
+                      <a:off x="0" y="0"/>
+                      <a:ext cx="5486400" cy="3388360"/>
+                    </a:xfrm>
+                    <a:prstGeom prst="rect">
+                      <a:avLst/>
+                    </a:prstGeom>
+                  </pic:spPr>
+                </pic:pic>
+              </a:graphicData>
+            </a:graphic>
+          </wp:inline>
+        </w:drawing>
+      </w:r>
+    </w:p>
+    <w:p>
+      <w:pPr>
+        <w:pStyle w:val="Caption"/>
+      </w:pPr>
+      <w:r>
+        <w:t xml:space="preserve">Figure </w:t>
+      </w:r>
+      <w:fldSimple w:instr=" SEQ Figure \* ARABIC ">
+        <w:r>
+          <w:rPr>
+            <w:noProof/>
+          </w:rPr>
+          <w:t>13</w:t>
+        </w:r>
+      </w:fldSimple>
+      <w:proofErr w:type="spellStart"/>
+      <w:r>
+        <w:t>WordCloud</w:t>
+      </w:r>
+      <w:proofErr w:type="spellEnd"/>
+      <w:r>
+        <w:t xml:space="preserve"> for “Word Choice” of 20 most </w:t>
+      </w:r>
+      <w:r>
+        <w:t xml:space="preserve">positive </w:t>
+      </w:r>
+      <w:r>
+        <w:t xml:space="preserve"> users</w:t>
+      </w:r>
+    </w:p>
+    <w:p>
+      <w:r>
+        <w:rPr>
+          <w:b/>
+        </w:rPr>
+        <w:lastRenderedPageBreak/>
+        <w:t xml:space="preserve">3.3.7 User’s network </w:t>
+      </w:r>
+      <w:r>
+        <w:rPr>
+          <w:b/>
+        </w:rPr>
+        <w:t>structure</w:t>
+      </w:r>
+    </w:p>
+    <w:p>
+      <w:r>
+        <w:t>We also</w:t>
+      </w:r>
+      <w:r>
+        <w:t xml:space="preserve"> looked at the user’s network structure to catch some strong differentiating network substructure</w:t>
+      </w:r>
+      <w:r>
+        <w:t xml:space="preserve"> between negative and positive subcategory. We dominantly used Gephi for that purpose. However, we quickly realized that, most of the users whose negative sentiment was dominant, were mostly either “comedy host shows” or “sports club” ids. </w:t>
+      </w:r>
+      <w:r>
+        <w:t xml:space="preserve">We downloaded all the friends for userids and created </w:t>
+      </w:r>
+      <w:proofErr w:type="gramStart"/>
+      <w:r>
+        <w:t>a</w:t>
+      </w:r>
+      <w:proofErr w:type="gramEnd"/>
+      <w:r>
+        <w:t xml:space="preserve"> </w:t>
+      </w:r>
+      <w:r>
+        <w:t>adjacency</w:t>
+      </w:r>
+      <w:r>
+        <w:t xml:space="preserve"> matrix representation for it.</w:t>
+      </w:r>
+    </w:p>
+    <w:p>
+      <w:pPr>
+        <w:keepNext/>
+      </w:pPr>
+      <w:r>
+        <w:rPr>
+          <w:noProof/>
+        </w:rPr>
+        <w:drawing>
+          <wp:inline distT="0" distB="0" distL="0" distR="0" wp14:anchorId="4186BB73" wp14:editId="49569544">
+            <wp:extent cx="5486400" cy="2428240"/>
+            <wp:effectExtent l="0" t="0" r="0" b="10160"/>
+            <wp:docPr id="45" name="Picture 45"/>
+            <wp:cNvGraphicFramePr>
+              <a:graphicFrameLocks xmlns:a="http://schemas.openxmlformats.org/drawingml/2006/main" noChangeAspect="1"/>
+            </wp:cNvGraphicFramePr>
+            <a:graphic xmlns:a="http://schemas.openxmlformats.org/drawingml/2006/main">
+              <a:graphicData uri="http://schemas.openxmlformats.org/drawingml/2006/picture">
+                <pic:pic xmlns:pic="http://schemas.openxmlformats.org/drawingml/2006/picture">
+                  <pic:nvPicPr>
+                    <pic:cNvPr id="45" name="Screen Shot 2016-03-29 at 9.52.40 AM.png"/>
+                    <pic:cNvPicPr/>
+                  </pic:nvPicPr>
+                  <pic:blipFill>
+                    <a:blip r:embed="rId26">
+                      <a:extLst>
+                        <a:ext uri="{28A0092B-C50C-407E-A947-70E740481C1C}">
+                          <a14:useLocalDpi xmlns:a14="http://schemas.microsoft.com/office/drawing/2010/main" val="0"/>
+                        </a:ext>
+                      </a:extLst>
+                    </a:blip>
+                    <a:stretch>
+                      <a:fillRect/>
+                    </a:stretch>
+                  </pic:blipFill>
+                  <pic:spPr>
+                    <a:xfrm>
+                      <a:off x="0" y="0"/>
+                      <a:ext cx="5486400" cy="2428240"/>
+                    </a:xfrm>
+                    <a:prstGeom prst="rect">
+                      <a:avLst/>
+                    </a:prstGeom>
+                  </pic:spPr>
+                </pic:pic>
+              </a:graphicData>
+            </a:graphic>
+          </wp:inline>
+        </w:drawing>
+      </w:r>
+    </w:p>
+    <w:p>
+      <w:pPr>
+        <w:pStyle w:val="Caption"/>
+      </w:pPr>
+      <w:r>
+        <w:t xml:space="preserve">Figure </w:t>
+      </w:r>
+      <w:fldSimple w:instr=" SEQ Figure \* ARABIC ">
+        <w:r>
+          <w:rPr>
+            <w:noProof/>
+          </w:rPr>
+          <w:t>14</w:t>
+        </w:r>
+      </w:fldSimple>
+      <w:r>
+        <w:t>Adjacency matrix representation of user and their friend network</w:t>
+      </w:r>
+    </w:p>
+    <w:p>
+      <w:r>
+        <w:t>To understand this matrix, a value of 1 at u</w:t>
+      </w:r>
+      <w:r>
+        <w:rPr>
+          <w:vertAlign w:val="subscript"/>
+        </w:rPr>
+        <w:t>3</w:t>
+      </w:r>
+      <w:r>
+        <w:rPr>
+          <w:vertAlign w:val="subscript"/>
+        </w:rPr>
+        <w:t>,</w:t>
+      </w:r>
+      <w:r>
+        <w:rPr>
+          <w:vertAlign w:val="subscript"/>
+        </w:rPr>
+        <w:t>2</w:t>
+      </w:r>
+      <w:r>
+        <w:rPr>
+          <w:vertAlign w:val="subscript"/>
+        </w:rPr>
+        <w:t xml:space="preserve"> </w:t>
+      </w:r>
+      <w:r>
+        <w:t>represents that u</w:t>
+      </w:r>
+      <w:r>
+        <w:rPr>
+          <w:vertAlign w:val="subscript"/>
+        </w:rPr>
+        <w:t>3</w:t>
+      </w:r>
+      <w:r>
+        <w:t xml:space="preserve"> has u</w:t>
+      </w:r>
+      <w:r>
+        <w:rPr>
+          <w:vertAlign w:val="subscript"/>
+        </w:rPr>
+        <w:t>2</w:t>
+      </w:r>
+      <w:r>
+        <w:t xml:space="preserve"> in her/his friend’s list.</w:t>
+      </w:r>
+      <w:r>
+        <w:rPr>
+          <w:vertAlign w:val="subscript"/>
+        </w:rPr>
+        <w:t xml:space="preserve">  </w:t>
+      </w:r>
+      <w:r>
+        <w:t>The idea behind this graph was to find if there were “in-network” celebrities and if their content is affecting the network negativity or positivity over all.</w:t>
+      </w:r>
+    </w:p>
+    <w:p/>
+    <w:p>
+      <w:r>
+        <w:t>When we plotted this matrix using tool Gephi [37], we got a graph like pasted below. Here, every user is represented by a node and size of the node is proportional to indegree of that node. Also, every edge represents a direct relationship between two nodes.</w:t>
+      </w:r>
+    </w:p>
+    <w:p/>
+    <w:p>
+      <w:pPr>
+        <w:keepNext/>
+      </w:pPr>
+      <w:r>
+        <w:rPr>
+          <w:noProof/>
+        </w:rPr>
+        <w:drawing>
+          <wp:inline distT="0" distB="0" distL="0" distR="0" wp14:anchorId="6AA75722" wp14:editId="57A67186">
+            <wp:extent cx="4851333" cy="3759200"/>
+            <wp:effectExtent l="0" t="0" r="635" b="0"/>
+            <wp:docPr id="49" name="Picture 49"/>
+            <wp:cNvGraphicFramePr>
+              <a:graphicFrameLocks xmlns:a="http://schemas.openxmlformats.org/drawingml/2006/main" noChangeAspect="1"/>
+            </wp:cNvGraphicFramePr>
+            <a:graphic xmlns:a="http://schemas.openxmlformats.org/drawingml/2006/main">
+              <a:graphicData uri="http://schemas.openxmlformats.org/drawingml/2006/picture">
+                <pic:pic xmlns:pic="http://schemas.openxmlformats.org/drawingml/2006/picture">
+                  <pic:nvPicPr>
+                    <pic:cNvPr id="49" name="Screen Shot 2016-03-29 at 10.09.49 AM.png"/>
+                    <pic:cNvPicPr/>
+                  </pic:nvPicPr>
+                  <pic:blipFill>
+                    <a:blip r:embed="rId27">
+                      <a:extLst>
+                        <a:ext uri="{28A0092B-C50C-407E-A947-70E740481C1C}">
+                          <a14:useLocalDpi xmlns:a14="http://schemas.microsoft.com/office/drawing/2010/main" val="0"/>
+                        </a:ext>
+                      </a:extLst>
+                    </a:blip>
+                    <a:stretch>
+                      <a:fillRect/>
+                    </a:stretch>
+                  </pic:blipFill>
+                  <pic:spPr>
+                    <a:xfrm>
+                      <a:off x="0" y="0"/>
+                      <a:ext cx="4867271" cy="3771550"/>
+                    </a:xfrm>
+                    <a:prstGeom prst="rect">
+                      <a:avLst/>
+                    </a:prstGeom>
+                  </pic:spPr>
+                </pic:pic>
+              </a:graphicData>
+            </a:graphic>
+          </wp:inline>
+        </w:drawing>
+      </w:r>
+    </w:p>
+    <w:p>
+      <w:pPr>
+        <w:pStyle w:val="Caption"/>
+      </w:pPr>
+      <w:r>
+        <w:t xml:space="preserve">Figure </w:t>
+      </w:r>
+      <w:fldSimple w:instr=" SEQ Figure \* ARABIC ">
+        <w:r>
+          <w:rPr>
+            <w:noProof/>
+          </w:rPr>
+          <w:t>15</w:t>
+        </w:r>
+      </w:fldSimple>
+      <w:r>
+        <w:t>network graph of users and their friends inside network</w:t>
+      </w:r>
+    </w:p>
+    <w:p/>
+    <w:p>
+      <w:pPr>
+        <w:keepNext/>
+      </w:pPr>
+    </w:p>
+    <w:p>
+      <w:pPr>
+        <w:keepNext/>
+      </w:pPr>
+      <w:r>
+        <w:rPr>
+          <w:noProof/>
+        </w:rPr>
+        <w:drawing>
+          <wp:inline distT="0" distB="0" distL="0" distR="0" wp14:anchorId="192FACDA" wp14:editId="725C8AAE">
+            <wp:extent cx="5486400" cy="2308352"/>
+            <wp:effectExtent l="0" t="0" r="0" b="3175"/>
+            <wp:docPr id="50" name="Picture 50"/>
+            <wp:cNvGraphicFramePr>
+              <a:graphicFrameLocks xmlns:a="http://schemas.openxmlformats.org/drawingml/2006/main" noChangeAspect="1"/>
+            </wp:cNvGraphicFramePr>
+            <a:graphic xmlns:a="http://schemas.openxmlformats.org/drawingml/2006/main">
+              <a:graphicData uri="http://schemas.openxmlformats.org/drawingml/2006/picture">
+                <pic:pic xmlns:pic="http://schemas.openxmlformats.org/drawingml/2006/picture">
+                  <pic:nvPicPr>
+                    <pic:cNvPr id="50" name="Screen Shot 2016-03-29 at 10.12.16 AM.png"/>
+                    <pic:cNvPicPr/>
+                  </pic:nvPicPr>
+                  <pic:blipFill>
+                    <a:blip r:embed="rId28">
+                      <a:extLst>
+                        <a:ext uri="{28A0092B-C50C-407E-A947-70E740481C1C}">
+                          <a14:useLocalDpi xmlns:a14="http://schemas.microsoft.com/office/drawing/2010/main" val="0"/>
+                        </a:ext>
+                      </a:extLst>
+                    </a:blip>
+                    <a:stretch>
+                      <a:fillRect/>
+                    </a:stretch>
+                  </pic:blipFill>
+                  <pic:spPr>
+                    <a:xfrm>
+                      <a:off x="0" y="0"/>
+                      <a:ext cx="5492530" cy="2310931"/>
+                    </a:xfrm>
+                    <a:prstGeom prst="rect">
+                      <a:avLst/>
+                    </a:prstGeom>
+                  </pic:spPr>
+                </pic:pic>
+              </a:graphicData>
+            </a:graphic>
+          </wp:inline>
+        </w:drawing>
+      </w:r>
+    </w:p>
+    <w:p>
+      <w:pPr>
+        <w:pStyle w:val="Caption"/>
+      </w:pPr>
+      <w:r>
+        <w:t xml:space="preserve">Figure </w:t>
+      </w:r>
+      <w:fldSimple w:instr=" SEQ Figure \* ARABIC ">
+        <w:r>
+          <w:rPr>
+            <w:noProof/>
+          </w:rPr>
+          <w:t>16</w:t>
+        </w:r>
+      </w:fldSimple>
+      <w:r>
+        <w:t xml:space="preserve">Users in network sorted based on their </w:t>
+      </w:r>
+      <w:r>
+        <w:t xml:space="preserve">indegree and </w:t>
+      </w:r>
+      <w:proofErr w:type="spellStart"/>
+      <w:r>
+        <w:t>p</w:t>
+      </w:r>
+      <w:r>
+        <w:t>agerank</w:t>
+      </w:r>
+      <w:proofErr w:type="spellEnd"/>
+    </w:p>
+    <w:p>
+      <w:r>
+        <w:t xml:space="preserve">We did basic manual analysis on users and figured that the users were mostly either comedy shows official page or “one line offensive jokes”. Because most of such ids tweet at a very high frequency, it was very natural for these </w:t>
+      </w:r>
+      <w:r>
+        <w:t xml:space="preserve">userids to have high negative sentiment. </w:t>
+      </w:r>
+    </w:p>
+    <w:p>
+      <w:pPr>
+        <w:keepNext/>
+      </w:pPr>
+      <w:r>
+        <w:rPr>
+          <w:noProof/>
+        </w:rPr>
+        <w:drawing>
+          <wp:inline distT="0" distB="0" distL="0" distR="0" wp14:anchorId="2BD219F3" wp14:editId="101FD92F">
+            <wp:extent cx="5486400" cy="2626868"/>
+            <wp:effectExtent l="0" t="0" r="0" b="0"/>
+            <wp:docPr id="52" name="Picture 52"/>
+            <wp:cNvGraphicFramePr>
+              <a:graphicFrameLocks xmlns:a="http://schemas.openxmlformats.org/drawingml/2006/main" noChangeAspect="1"/>
+            </wp:cNvGraphicFramePr>
+            <a:graphic xmlns:a="http://schemas.openxmlformats.org/drawingml/2006/main">
+              <a:graphicData uri="http://schemas.openxmlformats.org/drawingml/2006/picture">
+                <pic:pic xmlns:pic="http://schemas.openxmlformats.org/drawingml/2006/picture">
+                  <pic:nvPicPr>
+                    <pic:cNvPr id="52" name="Screen Shot 2016-03-29 at 11.56.01 AM.png"/>
+                    <pic:cNvPicPr/>
+                  </pic:nvPicPr>
+                  <pic:blipFill>
+                    <a:blip r:embed="rId29">
+                      <a:extLst>
+                        <a:ext uri="{28A0092B-C50C-407E-A947-70E740481C1C}">
+                          <a14:useLocalDpi xmlns:a14="http://schemas.microsoft.com/office/drawing/2010/main" val="0"/>
+                        </a:ext>
+                      </a:extLst>
+                    </a:blip>
+                    <a:stretch>
+                      <a:fillRect/>
+                    </a:stretch>
+                  </pic:blipFill>
+                  <pic:spPr>
+                    <a:xfrm>
+                      <a:off x="0" y="0"/>
+                      <a:ext cx="5496726" cy="2631812"/>
+                    </a:xfrm>
+                    <a:prstGeom prst="rect">
+                      <a:avLst/>
+                    </a:prstGeom>
+                  </pic:spPr>
+                </pic:pic>
+              </a:graphicData>
+            </a:graphic>
+          </wp:inline>
+        </w:drawing>
+      </w:r>
+    </w:p>
+    <w:p>
+      <w:pPr>
+        <w:pStyle w:val="Caption"/>
+      </w:pPr>
+      <w:r>
+        <w:t xml:space="preserve">Figure </w:t>
+      </w:r>
+      <w:fldSimple w:instr=" SEQ Figure \* ARABIC ">
+        <w:r>
+          <w:rPr>
+            <w:noProof/>
+          </w:rPr>
+          <w:t>17</w:t>
+        </w:r>
+      </w:fldSimple>
+      <w:r>
+        <w:t>Feature vector of each user based on analysis</w:t>
+      </w:r>
+    </w:p>
+    <w:p/>
+    <w:p>
+      <w:r>
+        <w:t>On this feature vector data, we tried to run</w:t>
+      </w:r>
+      <w:r>
+        <w:t xml:space="preserve"> </w:t>
+      </w:r>
+      <w:r>
+        <w:t xml:space="preserve">EM, an </w:t>
+      </w:r>
+      <w:r>
+        <w:t xml:space="preserve">unsupervised </w:t>
+      </w:r>
+      <w:r>
+        <w:t xml:space="preserve">clustering </w:t>
+      </w:r>
+      <w:r>
+        <w:t xml:space="preserve">algorithm. </w:t>
+      </w:r>
+    </w:p>
+    <w:p>
+      <w:r>
+        <w:t>The expectation was that it should be able to cluster the most negative users in one group.</w:t>
+      </w:r>
+    </w:p>
+    <w:p>
+      <w:r>
+        <w:t xml:space="preserve">EM run on this dataset gave us 7 possible clusters. </w:t>
+      </w:r>
+    </w:p>
+    <w:p>
+      <w:r>
+        <w:rPr>
+          <w:noProof/>
+        </w:rPr>
+        <w:drawing>
+          <wp:inline distT="0" distB="0" distL="0" distR="0" wp14:anchorId="15A4E9BC" wp14:editId="233D7EFC">
+            <wp:extent cx="4394835" cy="2367280"/>
+            <wp:effectExtent l="0" t="0" r="0" b="0"/>
+            <wp:docPr id="54" name="Picture 54"/>
+            <wp:cNvGraphicFramePr>
+              <a:graphicFrameLocks xmlns:a="http://schemas.openxmlformats.org/drawingml/2006/main" noChangeAspect="1"/>
+            </wp:cNvGraphicFramePr>
+            <a:graphic xmlns:a="http://schemas.openxmlformats.org/drawingml/2006/main">
+              <a:graphicData uri="http://schemas.openxmlformats.org/drawingml/2006/picture">
+                <pic:pic xmlns:pic="http://schemas.openxmlformats.org/drawingml/2006/picture">
+                  <pic:nvPicPr>
+                    <pic:cNvPr id="54" name="Screen Shot 2016-03-29 at 1.45.56 PM.png"/>
+                    <pic:cNvPicPr/>
+                  </pic:nvPicPr>
+                  <pic:blipFill>
+                    <a:blip r:embed="rId30">
+                      <a:extLst>
+                        <a:ext uri="{28A0092B-C50C-407E-A947-70E740481C1C}">
+                          <a14:useLocalDpi xmlns:a14="http://schemas.microsoft.com/office/drawing/2010/main" val="0"/>
+                        </a:ext>
+                      </a:extLst>
+                    </a:blip>
+                    <a:stretch>
+                      <a:fillRect/>
+                    </a:stretch>
+                  </pic:blipFill>
+                  <pic:spPr>
+                    <a:xfrm>
+                      <a:off x="0" y="0"/>
+                      <a:ext cx="4424929" cy="2383490"/>
+                    </a:xfrm>
+                    <a:prstGeom prst="rect">
+                      <a:avLst/>
+                    </a:prstGeom>
+                  </pic:spPr>
+                </pic:pic>
+              </a:graphicData>
+            </a:graphic>
+          </wp:inline>
+        </w:drawing>
+      </w:r>
+    </w:p>
+    <w:p>
+      <w:pPr>
+        <w:pStyle w:val="Caption"/>
+      </w:pPr>
+      <w:r>
+        <w:t xml:space="preserve">                                       Figure </w:t>
+      </w:r>
+      <w:fldSimple w:instr=" SEQ Figure \* ARABIC ">
+        <w:r>
+          <w:rPr>
+            <w:noProof/>
+          </w:rPr>
+          <w:t>18</w:t>
+        </w:r>
+      </w:fldSimple>
+      <w:r>
+        <w:t>Distribution of Clusters across dataset</w:t>
+      </w:r>
+    </w:p>
+    <w:p/>
+    <w:p>
+      <w:r>
+        <w:t>However, most of the top 20 most negative users based on negative sentiment score were clustered in single group.</w:t>
+      </w:r>
+    </w:p>
+    <w:p>
+      <w:pPr>
+        <w:keepNext/>
+      </w:pPr>
+      <w:r>
+        <w:t xml:space="preserve">                       </w:t>
+      </w:r>
+      <w:r>
+        <w:rPr>
+          <w:noProof/>
+        </w:rPr>
+        <w:drawing>
+          <wp:inline distT="0" distB="0" distL="0" distR="0" wp14:anchorId="263CDCA7" wp14:editId="12127076">
+            <wp:extent cx="2344919" cy="1486535"/>
+            <wp:effectExtent l="0" t="0" r="0" b="12065"/>
+            <wp:docPr id="55" name="Picture 55"/>
+            <wp:cNvGraphicFramePr>
+              <a:graphicFrameLocks xmlns:a="http://schemas.openxmlformats.org/drawingml/2006/main" noChangeAspect="1"/>
+            </wp:cNvGraphicFramePr>
+            <a:graphic xmlns:a="http://schemas.openxmlformats.org/drawingml/2006/main">
+              <a:graphicData uri="http://schemas.openxmlformats.org/drawingml/2006/picture">
+                <pic:pic xmlns:pic="http://schemas.openxmlformats.org/drawingml/2006/picture">
+                  <pic:nvPicPr>
+                    <pic:cNvPr id="55" name="Screen Shot 2016-03-29 at 1.50.23 PM.png"/>
+                    <pic:cNvPicPr/>
+                  </pic:nvPicPr>
+                  <pic:blipFill>
+                    <a:blip r:embed="rId31">
+                      <a:extLst>
+                        <a:ext uri="{28A0092B-C50C-407E-A947-70E740481C1C}">
+                          <a14:useLocalDpi xmlns:a14="http://schemas.microsoft.com/office/drawing/2010/main" val="0"/>
+                        </a:ext>
+                      </a:extLst>
+                    </a:blip>
+                    <a:stretch>
+                      <a:fillRect/>
+                    </a:stretch>
+                  </pic:blipFill>
+                  <pic:spPr>
+                    <a:xfrm>
+                      <a:off x="0" y="0"/>
+                      <a:ext cx="2434525" cy="1543340"/>
+                    </a:xfrm>
+                    <a:prstGeom prst="rect">
+                      <a:avLst/>
+                    </a:prstGeom>
+                  </pic:spPr>
+                </pic:pic>
+              </a:graphicData>
+            </a:graphic>
+          </wp:inline>
+        </w:drawing>
+      </w:r>
+    </w:p>
+    <w:p>
+      <w:pPr>
+        <w:pStyle w:val="Caption"/>
+      </w:pPr>
+      <w:r>
+        <w:t xml:space="preserve">                                 Figure </w:t>
+      </w:r>
+      <w:fldSimple w:instr=" SEQ Figure \* ARABIC ">
+        <w:r>
+          <w:rPr>
+            <w:noProof/>
+          </w:rPr>
+          <w:t>19</w:t>
+        </w:r>
+      </w:fldSimple>
+      <w:r>
+        <w:t>Cluster Distribution for Top 20 Users</w:t>
+      </w:r>
+    </w:p>
+    <w:p/>
+    <w:p>
+      <w:r>
+        <w:lastRenderedPageBreak/>
+        <w:t>This was good result, as EM clustering algorithm was able to find correlation between all negative users.</w:t>
+      </w:r>
+      <w:r>
+        <w:t xml:space="preserve"> So we ran another experiment by tagging all users who had above average negative sentiment score as negative user and tried to see how the cluster distribution looks like.</w:t>
+      </w:r>
+    </w:p>
+    <w:p>
+      <w:pPr>
+        <w:keepNext/>
+      </w:pPr>
+      <w:r>
+        <w:rPr>
+          <w:noProof/>
+        </w:rPr>
+        <w:drawing>
+          <wp:inline distT="0" distB="0" distL="0" distR="0" wp14:anchorId="4647EFE0" wp14:editId="29B91333">
+            <wp:extent cx="4164600" cy="2596388"/>
+            <wp:effectExtent l="0" t="0" r="1270" b="0"/>
+            <wp:docPr id="56" name="Picture 56"/>
+            <wp:cNvGraphicFramePr>
+              <a:graphicFrameLocks xmlns:a="http://schemas.openxmlformats.org/drawingml/2006/main" noChangeAspect="1"/>
+            </wp:cNvGraphicFramePr>
+            <a:graphic xmlns:a="http://schemas.openxmlformats.org/drawingml/2006/main">
+              <a:graphicData uri="http://schemas.openxmlformats.org/drawingml/2006/picture">
+                <pic:pic xmlns:pic="http://schemas.openxmlformats.org/drawingml/2006/picture">
+                  <pic:nvPicPr>
+                    <pic:cNvPr id="56" name="Screen Shot 2016-03-29 at 2.13.43 PM.png"/>
+                    <pic:cNvPicPr/>
+                  </pic:nvPicPr>
+                  <pic:blipFill>
+                    <a:blip r:embed="rId32">
+                      <a:extLst>
+                        <a:ext uri="{28A0092B-C50C-407E-A947-70E740481C1C}">
+                          <a14:useLocalDpi xmlns:a14="http://schemas.microsoft.com/office/drawing/2010/main" val="0"/>
+                        </a:ext>
+                      </a:extLst>
+                    </a:blip>
+                    <a:stretch>
+                      <a:fillRect/>
+                    </a:stretch>
+                  </pic:blipFill>
+                  <pic:spPr>
+                    <a:xfrm>
+                      <a:off x="0" y="0"/>
+                      <a:ext cx="4196786" cy="2616454"/>
+                    </a:xfrm>
+                    <a:prstGeom prst="rect">
+                      <a:avLst/>
+                    </a:prstGeom>
+                  </pic:spPr>
+                </pic:pic>
+              </a:graphicData>
+            </a:graphic>
+          </wp:inline>
+        </w:drawing>
+      </w:r>
+    </w:p>
+    <w:p>
+      <w:pPr>
+        <w:pStyle w:val="Caption"/>
+      </w:pPr>
+      <w:r>
+        <w:t xml:space="preserve">Figure </w:t>
+      </w:r>
+      <w:fldSimple w:instr=" SEQ Figure \* ARABIC ">
+        <w:r>
+          <w:rPr>
+            <w:noProof/>
+          </w:rPr>
+          <w:t>20</w:t>
+        </w:r>
+      </w:fldSimple>
+      <w:r>
+        <w:t>Cluster Distribution of all users marked as Negative</w:t>
+      </w:r>
+    </w:p>
+    <w:p>
+      <w:r>
+        <w:t>This result was not very encouraging as the negative users were all over the cluster.</w:t>
+      </w:r>
+      <w:bookmarkStart w:id="0" w:name="_GoBack"/>
+      <w:bookmarkEnd w:id="0"/>
+    </w:p>
     <w:p/>
     <w:p/>
     <w:p>
       <w:r>
-        <w:lastRenderedPageBreak/>
-        <w:t xml:space="preserve">However, there were few interesting patterns about sentiment to sentence correctness factor. We found it quite fascinating that there was obvious link between sentence correctness to negative sentiment. </w:t>
-      </w:r>
-    </w:p>
-    <w:p>
-      <w:bookmarkStart w:id="0" w:name="_GoBack"/>
-      <w:bookmarkEnd w:id="0"/>
+        <w:t xml:space="preserve">However, as one might expect, the results are heavily dependent on sentiment score. For the validation of results, we had two obvious options in mind. Either manual tagging or crowdsourcing. Both of them highly impractical and non scalable. </w:t>
+      </w:r>
+    </w:p>
+    <w:p/>
+    <w:p/>
+    <w:p/>
+    <w:p/>
+    <w:p>
+      <w:r>
+        <w:t>The negative sentiment produced by these were outnumbering individual negative comments. Hence we stopped looking at these features temporarily.</w:t>
+      </w:r>
+    </w:p>
+    <w:p/>
+    <w:p>
+      <w:r>
+        <w:t>At the end of this “Traditional Twitter data analysis” we had feature set as mentioned below.</w:t>
+      </w:r>
+    </w:p>
+    <w:p>
+      <w:pPr>
+        <w:pStyle w:val="ListParagraph"/>
+        <w:numPr>
+          <w:ilvl w:val="0"/>
+          <w:numId w:val="23"/>
+        </w:numPr>
+      </w:pPr>
+      <w:r>
+        <w:t xml:space="preserve">Negative sentiment </w:t>
+      </w:r>
+    </w:p>
+    <w:p>
+      <w:pPr>
+        <w:pStyle w:val="ListParagraph"/>
+        <w:numPr>
+          <w:ilvl w:val="0"/>
+          <w:numId w:val="23"/>
+        </w:numPr>
+      </w:pPr>
+      <w:r>
+        <w:t xml:space="preserve">Positive sentiment </w:t>
+      </w:r>
+    </w:p>
+    <w:p>
+      <w:pPr>
+        <w:pStyle w:val="ListParagraph"/>
+        <w:numPr>
+          <w:ilvl w:val="0"/>
+          <w:numId w:val="23"/>
+        </w:numPr>
+      </w:pPr>
+      <w:r>
+        <w:t xml:space="preserve"> </w:t>
+      </w:r>
+      <w:r>
+        <w:t xml:space="preserve"> </w:t>
+      </w:r>
     </w:p>
     <w:p/>
     <w:p/>
@@ -8355,7 +9541,11 @@
         </w:r>
       </w:hyperlink>
       <w:r>
-        <w:t>) which combines physical sources and social sources for the detection of landslides occurring in the environment. Twitter was used as the social source where, tweets containing keywords like landslide, mudslide, rockslide etc. were extracted. The paper has highlighted two challenges that are commonly associated with the data coming from social media like Twitter namely, large amount of noisy information and unavailability of sufficient geo-tagged tweets. The noisy data consist of tweets that are not associated with landslide which cause the data extracted to be inefficient. One of the possible way to remove these noisy tweets, put forth by the authors of this paper is the machine learning technique called text classification using augmented ESA (Explicit Semantic Analysis</w:t>
+        <w:t xml:space="preserve">) which combines physical sources and social sources for the detection of landslides occurring in the environment. Twitter was used as the social source where, tweets containing keywords like landslide, mudslide, rockslide etc. were extracted. The paper has highlighted two challenges that are commonly associated with the data coming from social media like Twitter namely, large amount of noisy information and unavailability of sufficient geo-tagged tweets. The noisy data consist of tweets that are not associated with landslide which cause the data extracted to be inefficient. One of the possible way to remove these noisy tweets, put forth by the authors of this paper is the machine learning technique called text classification using </w:t>
+      </w:r>
+      <w:r>
+        <w:lastRenderedPageBreak/>
+        <w:t>augmented ESA (Explicit Semantic Analysis</w:t>
       </w:r>
       <w:hyperlink w:anchor="h.3rdcrjn">
         <w:r>
@@ -8413,26 +9603,22 @@
         </w:r>
       </w:hyperlink>
       <w:r>
-        <w:t xml:space="preserve">) parse only partial Wikipedia documents based on the top N terms obtained from each cluster. This technique helped to </w:t>
+        <w:t xml:space="preserve">) parse only partial Wikipedia documents based on the top N terms obtained from each cluster. This technique helped to classify the tweets into relevant and irrelevant categories more efficiently and which eventually helped in better event detection by considering only the relevant ones. They have also studied a technique for geo-tagging tweets whose geolocations are not provided by the users. They have made use of the NER (Named Entity Recognition) to assign geo-locations based on the location mention in the tweets. They increased the efficiency of NER by clustering the tweets using semantic distance and if a cluster had an overwhelming geolocation, then all the tweets in that cluster where assigned with this overwhelming geolocation. Therefore, this research has proposed techniques to overcome the two major challenges of social media data by improvising the existing techniques. This filtered data in addition to the data obtained from physical sources gives better results in the process of event detection. </w:t>
+      </w:r>
+    </w:p>
+    <w:p/>
+    <w:p>
+      <w:proofErr w:type="spellStart"/>
+      <w:r>
+        <w:t>Sakaki</w:t>
+      </w:r>
+      <w:proofErr w:type="spellEnd"/>
+      <w:r>
+        <w:t xml:space="preserve"> et al have implemented a real-time earthquake detection technique using tweets posted by the Japanese users on Twitter on the frequent earthquakes happening in Japan. They claim that earthquake events are posted on twitter much before media or USGS reports them. Though this research study is currently carried out on the earthquakes occurring in Japan, but they claim that this technique can be used to detect any other </w:t>
       </w:r>
       <w:r>
         <w:lastRenderedPageBreak/>
-        <w:t xml:space="preserve">classify the tweets into relevant and irrelevant categories more efficiently and which eventually helped in better event detection by considering only the relevant ones. They have also studied a technique for geo-tagging tweets whose geolocations are not provided by the users. They have made use of the NER (Named Entity Recognition) to assign geo-locations based on the location mention in the tweets. They increased the efficiency of NER by clustering the tweets using semantic distance and if a cluster had an overwhelming geolocation, then all the tweets in that cluster where assigned with this overwhelming geolocation. Therefore, this research has proposed techniques to overcome the two major challenges of social media data by improvising the existing techniques. This filtered data in addition to the data obtained from physical sources gives better results in the process of event detection. </w:t>
-      </w:r>
-    </w:p>
-    <w:p/>
-    <w:p>
-      <w:proofErr w:type="spellStart"/>
-      <w:r>
-        <w:t>Sakaki</w:t>
-      </w:r>
-      <w:proofErr w:type="spellEnd"/>
-      <w:r>
-        <w:t xml:space="preserve"> et al have implemented a real-time earthquake detection technique using tweets posted by the Japanese users on Twitter on the frequent earthquakes happening in Japan. They claim that earthquake events are posted on twitter much before media or USGS reports them. Though this research study is currently carried out on the earthquakes occurring in Japan, but they claim that this technique can be used to detect any other event occurring in any part of the world. If an earthquake is detected by this system, they send an alert email to all the registered users to take necessary precautionary measures and reduce casualties. They have extracted tweets containing keywords like earthquake and shaking for the analysis. They classified the tweets into two categories, positive class and negative class based on whether the tweet is referring to an actual earthquake </w:t>
-      </w:r>
-      <w:r>
-        <w:lastRenderedPageBreak/>
-        <w:t xml:space="preserve">occurrence or not. They have used SVM (Support Vector Machine) machine learning algorithm for the above classification. The tweets from the negative class are not considered for the analysis. Their system consists of two probabilistic models for event detection namely, temporal model that uses the time of the tweet being posted for predicting the earthquake occurrence at other locations and, </w:t>
+        <w:t xml:space="preserve">event occurring in any part of the world. If an earthquake is detected by this system, they send an alert email to all the registered users to take necessary precautionary measures and reduce casualties. They have extracted tweets containing keywords like earthquake and shaking for the analysis. They classified the tweets into two categories, positive class and negative class based on whether the tweet is referring to an actual earthquake occurrence or not. They have used SVM (Support Vector Machine) machine learning algorithm for the above classification. The tweets from the negative class are not considered for the analysis. Their system consists of two probabilistic models for event detection namely, temporal model that uses the time of the tweet being posted for predicting the earthquake occurrence at other locations and, </w:t>
       </w:r>
       <w:proofErr w:type="spellStart"/>
       <w:r>
@@ -8491,24 +9677,11 @@
       </w:r>
       <w:proofErr w:type="spellEnd"/>
       <w:r>
-        <w:t>. The system detects any sudden increase in the frequency of tweets consisting of the above keywords. They proposed that any sudden increase in the number of tweets indicates that an earthquake has been detected. This increase in frequency of the tweets is detected by the short term average over long term average algorithm usually used in seismology.   “Detection time is very fast, with about 75% coming in before two minutes.”</w:t>
-      </w:r>
-      <w:hyperlink w:anchor="h.17dp8vu">
-        <w:r>
-          <w:t xml:space="preserve"> (Earle, </w:t>
-        </w:r>
-        <w:r>
-          <w:lastRenderedPageBreak/>
-          <w:t>Bowden et al. 201</w:t>
-        </w:r>
-      </w:hyperlink>
-      <w:hyperlink w:anchor="_ENREF_10">
-        <w:r>
-          <w:t>2</w:t>
-        </w:r>
-      </w:hyperlink>
-      <w:r>
-        <w:t>).  From this we can see that, the real time nature of Twitter helps in event detection with good efficiency</w:t>
+        <w:t xml:space="preserve">. The system </w:t>
+      </w:r>
+      <w:r>
+        <w:lastRenderedPageBreak/>
+        <w:t>detects any sudden increase in the frequency of tweets consisting of the above keywords. They proposed that any sudden increase in the number of tweets indicates that an earthquake has been detected. This increase in frequency of the tweets is detected by the short term average over long term average algorithm usually used in seismology.   “Detection time is very fast, with about 75% coming in before two minutes.”</w:t>
       </w:r>
       <w:hyperlink w:anchor="h.17dp8vu">
         <w:r>
@@ -8521,6 +9694,19 @@
         </w:r>
       </w:hyperlink>
       <w:r>
+        <w:t>).  From this we can see that, the real time nature of Twitter helps in event detection with good efficiency</w:t>
+      </w:r>
+      <w:hyperlink w:anchor="h.17dp8vu">
+        <w:r>
+          <w:t xml:space="preserve"> (Earle, Bowden et al. 201</w:t>
+        </w:r>
+      </w:hyperlink>
+      <w:hyperlink w:anchor="_ENREF_10">
+        <w:r>
+          <w:t>2</w:t>
+        </w:r>
+      </w:hyperlink>
+      <w:r>
         <w:t>).</w:t>
       </w:r>
     </w:p>
@@ -8546,11 +9732,8 @@
     <w:p/>
     <w:p>
       <w:r>
-        <w:t xml:space="preserve">Power et al. have developed a similar system for detecting fire related events in addition to the alert or notification which is sent in the form of an email giving the level of intensity of the alert. In order to send efficient and helpful notifications, they filtered out tweets not describing fire related activities using SVM (Support Vector Machine) machine learning algorithm. They found out the frequency of the root words in the tweets related to fire event by performing various preprocessing steps like removing </w:t>
-      </w:r>
-      <w:r>
         <w:lastRenderedPageBreak/>
-        <w:t>punctuation, performing stemming and assigned different alert levels depending on the intensity. Using the above preprocessing techniques, they came up with 17 root words related to fire and each word had a different alert level and threshold value. If the frequency of word crosses the defined threshold value, a notification email was sent with the necessary details. “In the first three months of operation, the system generated 42 ‘fire’ email notifications where only 20 corresponded to real fire events. Filtering these alerts using the classifier resulted in 21 notifications: an improvement in accuracy from 48% to 78%, albeit with a reduction in recall from 1 to</w:t>
+        <w:t>Power et al. have developed a similar system for detecting fire related events in addition to the alert or notification which is sent in the form of an email giving the level of intensity of the alert. In order to send efficient and helpful notifications, they filtered out tweets not describing fire related activities using SVM (Support Vector Machine) machine learning algorithm. They found out the frequency of the root words in the tweets related to fire event by performing various preprocessing steps like removing punctuation, performing stemming and assigned different alert levels depending on the intensity. Using the above preprocessing techniques, they came up with 17 root words related to fire and each word had a different alert level and threshold value. If the frequency of word crosses the defined threshold value, a notification email was sent with the necessary details. “In the first three months of operation, the system generated 42 ‘fire’ email notifications where only 20 corresponded to real fire events. Filtering these alerts using the classifier resulted in 21 notifications: an improvement in accuracy from 48% to 78%, albeit with a reduction in recall from 1 to</w:t>
       </w:r>
     </w:p>
     <w:p>
@@ -8623,7 +9806,11 @@
         </w:r>
       </w:hyperlink>
       <w:r>
-        <w:t>) based filtering algorithm. Then all the tweets that were classified as tweets related to the events were further classified in to pre, during and post periods using dictionary based classification. They created a dictionary of words for each period and also used parts of speech to classify the tweets. Depending upon the words in the tweet, the three periods were assigned scores. The period with the maximum score was used to assign label to that tweet. The words were divided into the three periods depending on tense and parts of speech</w:t>
+        <w:t xml:space="preserve">) based filtering algorithm. Then all the tweets that were classified as tweets related to the events were </w:t>
+      </w:r>
+      <w:r>
+        <w:lastRenderedPageBreak/>
+        <w:t>further classified in to pre, during and post periods using dictionary based classification. They created a dictionary of words for each period and also used parts of speech to classify the tweets. Depending upon the words in the tweet, the three periods were assigned scores. The period with the maximum score was used to assign label to that tweet. The words were divided into the three periods depending on tense and parts of speech</w:t>
       </w:r>
       <w:hyperlink w:anchor="h.2bn6wsx">
         <w:r>
@@ -8683,6 +9870,7 @@
     <w:p>
       <w:proofErr w:type="spellStart"/>
       <w:r>
+        <w:lastRenderedPageBreak/>
         <w:t>Palen</w:t>
       </w:r>
       <w:proofErr w:type="spellEnd"/>
@@ -8695,11 +9883,7 @@
       </w:r>
       <w:proofErr w:type="spellEnd"/>
       <w:r>
-        <w:t xml:space="preserve"> were extracted. From these tweets they found the unique users posting the tweets and started following their activity on twitter. They found a sudden increase in the number of tweets being posted in the affected areas of floods and most of the tweets were </w:t>
-      </w:r>
-      <w:r>
-        <w:lastRenderedPageBreak/>
-        <w:t xml:space="preserve">describing about the post condition of the floods. Out of the unique users followed, some of the users were found volunteering in the flood affected areas and were also asking for help. This created awareness among the general masses to volunteer thus helping reduce the impact. They also found some of the users opting to stay in the flood affected areas to analyze the present condition and post tweets regarding the river level and other minute details seen at the affected area. The paper also </w:t>
+        <w:t xml:space="preserve"> were extracted. From these tweets they found the unique users posting the tweets and started following their activity on twitter. They found a sudden increase in the number of tweets being posted in the affected areas of floods and most of the tweets were describing about the post condition of the floods. Out of the unique users followed, some of the users were found volunteering in the flood affected areas and were also asking for help. This created awareness among the general masses to volunteer thus helping reduce the impact. They also found some of the users opting to stay in the flood affected areas to analyze the present condition and post tweets regarding the river level and other minute details seen at the affected area. The paper also </w:t>
       </w:r>
       <w:proofErr w:type="gramStart"/>
       <w:r>
@@ -8742,7 +9926,11 @@
     <w:p/>
     <w:p>
       <w:r>
-        <w:t>Chatfield et al. have described how Twitter can be used as a source of fast information propagation for issuing early disaster warnings. “The Indonesian government issued its tsunami early warning Tweet, which was re-tweeted without delay by its followers to their own followers to warn tsunami hazards during the 2012 earthquake. Within 15 min it reached over 4 million Twitter users.</w:t>
+        <w:t xml:space="preserve">Chatfield et al. have described how Twitter can be used as a source of fast information propagation for issuing early disaster warnings. “The Indonesian government issued its tsunami early warning Tweet, which was re-tweeted without delay by its followers to their own followers to warn tsunami hazards during the 2012 earthquake. Within 15 min </w:t>
+      </w:r>
+      <w:r>
+        <w:lastRenderedPageBreak/>
+        <w:t>it reached over 4 million Twitter users.</w:t>
       </w:r>
       <w:hyperlink w:anchor="h.3dy6vkm">
         <w:r>
@@ -8755,11 +9943,7 @@
         </w:r>
       </w:hyperlink>
       <w:r>
-        <w:t xml:space="preserve">). Indonesian Agency for Meteorology, Climatology and Geophysics’ (BMKG) Twitter account was used to propagate Tsunami related early warnings to its followers and which was eventually re-tweeted by their corresponding followers. The paper shows that once the Early Tsunami warnings were posted, within few minutes there was a sudden increase in the number of tweets talking about this warning and there were followers concurrently </w:t>
-      </w:r>
-      <w:r>
-        <w:lastRenderedPageBreak/>
-        <w:t>retweeting about it. These early warning tsunami tweets gave almost 9 minutes for the residents of the coastal areas to evacuate themselves. The expected Tsunami timings issued where based on the arrival times of the earthquake in the stated areas. The paper states that one of the reason for the faster propagation of the early warnings of Tsunami were the followers of the BMKG twitter network which consisted of renowned news channels who had retweeted the warnings to larger audience</w:t>
+        <w:t>). Indonesian Agency for Meteorology, Climatology and Geophysics’ (BMKG) Twitter account was used to propagate Tsunami related early warnings to its followers and which was eventually re-tweeted by their corresponding followers. The paper shows that once the Early Tsunami warnings were posted, within few minutes there was a sudden increase in the number of tweets talking about this warning and there were followers concurrently retweeting about it. These early warning tsunami tweets gave almost 9 minutes for the residents of the coastal areas to evacuate themselves. The expected Tsunami timings issued where based on the arrival times of the earthquake in the stated areas. The paper states that one of the reason for the faster propagation of the early warnings of Tsunami were the followers of the BMKG twitter network which consisted of renowned news channels who had retweeted the warnings to larger audience</w:t>
       </w:r>
       <w:hyperlink w:anchor="h.3dy6vkm">
         <w:r>
@@ -8815,11 +9999,11 @@
         </w:r>
       </w:hyperlink>
       <w:r>
-        <w:t xml:space="preserve">) . Using the real-time tweets, they tried to keep a track of new users reporting flu like terms in their posts. They found that the number of tweets reporting influenza like illness were closely related to the number of influenza cases reported by CDC (Center for Disease Control and Prevention) with a Pearson correlation coefficient of 0.9846. They also tried to predict the level of ILI activity in terms of percentage of visits to the physician for the successive weeks, by using the CDC data from the previous week and combining this data with the real time tweets on flu related terms from Twitter. They have also highlighted that the use of tweets in the regression model to predict the number of visits to the physicians in the successive weeks improved the efficiency, as compared to the regression model without the tweets. This shows that Twitter could also be used as the </w:t>
+        <w:t xml:space="preserve">) . Using the real-time tweets, they tried to keep a track of new users reporting flu like terms in their posts. They found that the number of tweets reporting influenza like illness were closely related to the number of influenza cases reported by CDC (Center for Disease Control and Prevention) with a Pearson correlation coefficient of 0.9846. They also tried </w:t>
       </w:r>
       <w:r>
         <w:lastRenderedPageBreak/>
-        <w:t xml:space="preserve">source for tracking and predicting seasonal epidemics like H1N1 influenza flu activity in the general public thus causing the general public to take precautionary measures and preparing themselves for any large scale epidemic. </w:t>
+        <w:t xml:space="preserve">to predict the level of ILI activity in terms of percentage of visits to the physician for the successive weeks, by using the CDC data from the previous week and combining this data with the real time tweets on flu related terms from Twitter. They have also highlighted that the use of tweets in the regression model to predict the number of visits to the physicians in the successive weeks improved the efficiency, as compared to the regression model without the tweets. This shows that Twitter could also be used as the source for tracking and predicting seasonal epidemics like H1N1 influenza flu activity in the general public thus causing the general public to take precautionary measures and preparing themselves for any large scale epidemic. </w:t>
       </w:r>
     </w:p>
     <w:p/>
@@ -8864,7 +10048,11 @@
         </w:r>
       </w:hyperlink>
       <w:r>
-        <w:t>). From this normalized Flu-Content post frequency, it was observed that the number of posts in August is stable as compared to the sudden increase in the number of posts in September which is assumed to be the starting month for the flu season. One of the Influenza like illness activity given by the Healthcare providers on the number of physician visits and FC-related post show a Pearson co-relation of 0.767 for the day of week window of 21</w:t>
+        <w:t xml:space="preserve">). From this normalized Flu-Content post frequency, it was observed that the number of posts in August is stable as compared to the sudden increase in the number of posts in September which is assumed to be the starting month for the flu season. One of the Influenza like </w:t>
+      </w:r>
+      <w:r>
+        <w:lastRenderedPageBreak/>
+        <w:t>illness activity given by the Healthcare providers on the number of physician visits and FC-related post show a Pearson co-relation of 0.767 for the day of week window of 21</w:t>
       </w:r>
       <w:r>
         <w:rPr>
@@ -8966,6 +10154,7 @@
     </w:p>
     <w:p>
       <w:r>
+        <w:lastRenderedPageBreak/>
         <w:t xml:space="preserve">While using Twitter for the analysis and monitoring of </w:t>
       </w:r>
       <w:proofErr w:type="spellStart"/>
@@ -9019,11 +10208,7 @@
       </w:r>
       <w:proofErr w:type="spellEnd"/>
       <w:r>
-        <w:t xml:space="preserve">) are used by people who are experts </w:t>
-      </w:r>
-      <w:r>
-        <w:lastRenderedPageBreak/>
-        <w:t xml:space="preserve">in this field like domain scientists, PhD or research institutes. Whereas some keywords like (algae blooms, red tide) are commonly used by general public. The number of tweets containing technical terms is less as compared to the number of tweets containing generic keywords. </w:t>
+        <w:t xml:space="preserve">) are used by people who are experts in this field like domain scientists, PhD or research institutes. Whereas some keywords like (algae blooms, red tide) are commonly used by general public. The number of tweets containing technical terms is less as compared to the number of tweets containing generic keywords. </w:t>
       </w:r>
       <w:proofErr w:type="gramStart"/>
       <w:r>
@@ -9065,11 +10250,11 @@
         <w:contextualSpacing/>
       </w:pPr>
       <w:r>
-        <w:t xml:space="preserve">The third challenge is associated with the use of machine learning algorithms to classify the data into relevant and irrelevant ones. A training model is generated from a set of labeled tweets and this model is used to classify all newly obtained data. But our research highlights the shortcoming of this “train once classify ever” model on social media data, where same training model containing data from the past is used to classify present data. We have studied the performance of “train once classify ever” machine learning technique, when the periodic gap between the training model and newly obtained data increases. This might result in </w:t>
+        <w:t xml:space="preserve">The third challenge is associated with the use of machine learning algorithms to classify the data into relevant and irrelevant ones. A training model is generated </w:t>
       </w:r>
       <w:r>
         <w:lastRenderedPageBreak/>
-        <w:t xml:space="preserve">incorrect classification of data, which will eventually hamper any analysis made on it. The reason behind this being that social media data evolves with time and has changing characteristics. Hence, classification using machine learning techniques becomes inefficient because of the less similar events in training and testing datasets. Thus, using machine learning techniques to classify social media data cannot remove human involvement totally. Our experimental results show that instead of manually labeling all the new data, every time for retraining, one of the possible way could be to only use a fraction of data or tweets from each month and retrain the model to get the desired classification of data with better accuracy. </w:t>
+        <w:t xml:space="preserve">from a set of labeled tweets and this model is used to classify all newly obtained data. But our research highlights the shortcoming of this “train once classify ever” model on social media data, where same training model containing data from the past is used to classify present data. We have studied the performance of “train once classify ever” machine learning technique, when the periodic gap between the training model and newly obtained data increases. This might result in incorrect classification of data, which will eventually hamper any analysis made on it. The reason behind this being that social media data evolves with time and has changing characteristics. Hence, classification using machine learning techniques becomes inefficient because of the less similar events in training and testing datasets. Thus, using machine learning techniques to classify social media data cannot remove human involvement totally. Our experimental results show that instead of manually labeling all the new data, every time for retraining, one of the possible way could be to only use a fraction of data or tweets from each month and retrain the model to get the desired classification of data with better accuracy. </w:t>
       </w:r>
     </w:p>
     <w:p>
@@ -9085,6 +10270,7 @@
         <w:rPr>
           <w:noProof/>
         </w:rPr>
+        <w:lastRenderedPageBreak/>
         <w:drawing>
           <wp:inline distT="0" distB="0" distL="0" distR="0" wp14:anchorId="4648D508" wp14:editId="73217383">
             <wp:extent cx="4711350" cy="3734503"/>
@@ -9099,7 +10285,7 @@
                     <pic:cNvPicPr preferRelativeResize="0"/>
                   </pic:nvPicPr>
                   <pic:blipFill>
-                    <a:blip r:embed="rId23"/>
+                    <a:blip r:embed="rId33"/>
                     <a:srcRect/>
                     <a:stretch>
                       <a:fillRect/>
@@ -9252,7 +10438,7 @@
           </mc:Choice>
           <mc:Fallback>
             <w:pict>
-              <v:shapetype w14:anchorId="13B1EDE8" id="_x0000_t32" coordsize="21600,21600" o:spt="32" o:oned="t" path="m0,0l21600,21600e" filled="f">
+              <v:shapetype w14:anchorId="3EED0F93" id="_x0000_t32" coordsize="21600,21600" o:spt="32" o:oned="t" path="m0,0l21600,21600e" filled="f">
                 <v:path arrowok="t" fillok="f" o:connecttype="none"/>
                 <o:lock v:ext="edit" shapetype="t"/>
               </v:shapetype>
@@ -9401,7 +10587,7 @@
           </mc:Choice>
           <mc:Fallback>
             <w:pict>
-              <v:shapetype w14:anchorId="2D541D0A" id="_x0000_t34" coordsize="21600,21600" o:spt="34" o:oned="t" adj="10800" path="m0,0l@0,0@0,21600,21600,21600e" filled="f">
+              <v:shapetype w14:anchorId="01ABB36B" id="_x0000_t34" coordsize="21600,21600" o:spt="34" o:oned="t" adj="10800" path="m0,0l@0,0@0,21600,21600,21600e" filled="f">
                 <v:stroke joinstyle="miter"/>
                 <v:formulas>
                   <v:f eqn="val #0"/>
@@ -9525,6 +10711,7 @@
     </w:p>
     <w:p>
       <w:r>
+        <w:lastRenderedPageBreak/>
         <w:t xml:space="preserve">The preprocessing component implements the preprocessing techniques on the tweets such as removing special characters like #, </w:t>
       </w:r>
       <w:proofErr w:type="gramStart"/>
@@ -9615,7 +10802,6 @@
               <w:spacing w:line="360" w:lineRule="auto"/>
             </w:pPr>
             <w:r>
-              <w:lastRenderedPageBreak/>
               <w:t> </w:t>
             </w:r>
           </w:p>
@@ -10754,6 +11940,7 @@
         <w:t xml:space="preserve"> </w:t>
       </w:r>
       <w:r>
+        <w:lastRenderedPageBreak/>
         <w:t>four hashtags</w:t>
       </w:r>
       <w:r>
@@ -10901,19 +12088,16 @@
     </w:p>
     <w:p>
       <w:r>
-        <w:t xml:space="preserve">In order to determine the number of noisy tweets associated with each keyword, we asked a group of five human evaluators to label the tweets as relevant or irrelevant depending on whether the tweet actually talks about the algal bloom on water bodies or not. The </w:t>
-      </w:r>
-      <w:r>
+        <w:t xml:space="preserve">In order to determine the number of noisy tweets associated with each keyword, we asked a group of five human evaluators to label the tweets as relevant or irrelevant depending on whether the tweet actually talks about the algal bloom on water bodies or not. The human evaluators were given set of instructions for labeling which helped them assign labels to the tweets and categorize the tweets efficiently into relevant and irrelevant ones. Figure 3 shows the number of relevant and irrelevant tweets for each hashtag. </w:t>
+      </w:r>
+    </w:p>
+    <w:p/>
+    <w:p>
+      <w:r>
+        <w:rPr>
+          <w:noProof/>
+        </w:rPr>
         <w:lastRenderedPageBreak/>
-        <w:t xml:space="preserve">human evaluators were given set of instructions for labeling which helped them assign labels to the tweets and categorize the tweets efficiently into relevant and irrelevant ones. Figure 3 shows the number of relevant and irrelevant tweets for each hashtag. </w:t>
-      </w:r>
-    </w:p>
-    <w:p/>
-    <w:p>
-      <w:r>
-        <w:rPr>
-          <w:noProof/>
-        </w:rPr>
         <w:drawing>
           <wp:inline distT="0" distB="0" distL="0" distR="0" wp14:anchorId="603B808A" wp14:editId="65BF2651">
             <wp:extent cx="4159014" cy="2753554"/>
@@ -10928,7 +12112,7 @@
                     <pic:cNvPicPr preferRelativeResize="0"/>
                   </pic:nvPicPr>
                   <pic:blipFill>
-                    <a:blip r:embed="rId24"/>
+                    <a:blip r:embed="rId34"/>
                     <a:srcRect/>
                     <a:stretch>
                       <a:fillRect/>
@@ -11032,7 +12216,11 @@
     </w:p>
     <w:p>
       <w:r>
-        <w:t xml:space="preserve">As stated previously, out of the four keywords used for tweet extraction, tweets containing the keyword Blue Green Algae were collected for duration of 3 months and the other keywords namely Red Tide, Algae Bloom and Cyanobacteria, were collected for duration of 7 months. So in order to have a uniform base for comparison we have calculated the rate of relevant and irrelevant tweets for each hashtag by dividing the total number of relevant/irrelevant tweets by the number of months for which they were collected. The total rate is also determined by dividing the total number of tweets obtained by the number of months for which they were collected. </w:t>
+        <w:t xml:space="preserve">As stated previously, out of the four keywords used for tweet extraction, tweets containing the keyword Blue Green Algae were collected for duration of 3 months and </w:t>
+      </w:r>
+      <w:r>
+        <w:lastRenderedPageBreak/>
+        <w:t xml:space="preserve">the other keywords namely Red Tide, Algae Bloom and Cyanobacteria, were collected for duration of 7 months. So in order to have a uniform base for comparison we have calculated the rate of relevant and irrelevant tweets for each hashtag by dividing the total number of relevant/irrelevant tweets by the number of months for which they were collected. The total rate is also determined by dividing the total number of tweets obtained by the number of months for which they were collected. </w:t>
       </w:r>
     </w:p>
     <w:p>
@@ -11337,7 +12525,6 @@
               <w:spacing w:after="140" w:line="228" w:lineRule="auto"/>
             </w:pPr>
             <w:r>
-              <w:lastRenderedPageBreak/>
               <w:t>Blue Green Algae</w:t>
             </w:r>
           </w:p>
@@ -11488,6 +12675,7 @@
       <w:bookmarkStart w:id="1" w:name="h.gjdgxs" w:colFirst="0" w:colLast="0"/>
       <w:bookmarkEnd w:id="1"/>
       <w:r>
+        <w:lastRenderedPageBreak/>
         <w:t xml:space="preserve">time, the relevant percentage is the least and it has the most number of irrelevant tweets. Hence we can say that for the common term red tide, which is known to a larger crowd, the total rate is maximum but the relevant percentage (R %) is the least because of the larger number of irrelevant or noisy data present in the extracted tweets. </w:t>
       </w:r>
     </w:p>
@@ -11535,7 +12723,6 @@
         <w:rPr>
           <w:i/>
         </w:rPr>
-        <w:lastRenderedPageBreak/>
         <w:t>Table 3: Unique, Reliable and Active Users for each hashtag</w:t>
       </w:r>
     </w:p>
@@ -11826,6 +13013,7 @@
               <w:rPr>
                 <w:b/>
               </w:rPr>
+              <w:lastRenderedPageBreak/>
               <w:t>Cyanobacteria</w:t>
             </w:r>
           </w:p>
@@ -12204,11 +13392,11 @@
       </w:r>
       <w:proofErr w:type="spellEnd"/>
       <w:r>
-        <w:t xml:space="preserve"> two tweets. Since Blue Green Algae tweets were collected only for a period of 3 months, we determined the rate of unique users, rate of reliable users and rate of active users for each hashtag. These rates were determined by dividing the number of unique users, reliable users, and active users by the number of months for which they were obtained.  Though Red Tide has more number of users, the Reliable User percentage is very less i.e. only 9% of the total users are reliable users that talk about the actual algal bloom growing on water bodies. This shows that the term red tide is more popular among general public but the number of contributors that provide relevant and useful information is very less. Whereas for technical terms, Cyanobacteria and Blue Green </w:t>
+        <w:t xml:space="preserve"> two tweets. Since Blue Green Algae tweets were collected only for a period of 3 months, we determined the rate of unique users, rate of reliable users and rate of active users for each hashtag. These rates were determined by dividing the number of unique users, reliable users, and active users by the number of months for which they were obtained.  Though Red Tide has more number of users, the Reliable User percentage is very less i.e. only 9% of the total users are reliable users that talk about the actual algal bloom growing on water bodies. This shows that the term red tide is more popular among general public but the number of contributors that provide relevant and useful information is very less. Whereas for technical terms, Cyanobacteria and Blue Green Algae, though the total number of users is less as compared to red tide, they have the maximum reliable user rate among the four keywords. Also, the Reliable user percentage is maximum for cyanobacteria from which we can infer that even though the total </w:t>
       </w:r>
       <w:r>
         <w:lastRenderedPageBreak/>
-        <w:t xml:space="preserve">Algae, though the total number of users is less as compared to red tide, they have the maximum reliable user rate among the four keywords. Also, the Reliable user percentage is maximum for cyanobacteria from which we can infer that even though the total contributors are less, almost 70% are reliable contributors, which give relevant and useful information regarding the Algal Bloom growing on water bodies. From the above mentioned observations, we can infer that for technical terms like cyanobacteria, the majority of tweets might be coming from experts or domain scientists from this field, which are less in number as compared to common people. These smaller number of tweets will have valuable information and hence will have high level of trustworthiness because of the expertise of the people posting them. For generic terms we see that the number of contributors are more but out of them, the fraction of contributors that give actual information is very less. Also, since these generic terms are more popular among common people, who may or may not have expertise in this field, the level of trustworthiness eventually reduces.  </w:t>
+        <w:t xml:space="preserve">contributors are less, almost 70% are reliable contributors, which give relevant and useful information regarding the Algal Bloom growing on water bodies. From the above mentioned observations, we can infer that for technical terms like cyanobacteria, the majority of tweets might be coming from experts or domain scientists from this field, which are less in number as compared to common people. These smaller number of tweets will have valuable information and hence will have high level of trustworthiness because of the expertise of the people posting them. For generic terms we see that the number of contributors are more but out of them, the fraction of contributors that give actual information is very less. Also, since these generic terms are more popular among common people, who may or may not have expertise in this field, the level of trustworthiness eventually reduces.  </w:t>
       </w:r>
     </w:p>
     <w:p>
@@ -12224,11 +13412,11 @@
       </w:r>
       <w:proofErr w:type="spellEnd"/>
       <w:r>
-        <w:t xml:space="preserve"> two tweets on a particular keyword are considered to be active users. Active user rate is determined by diving the number of active users with the number of months for which the tweets for respective hashtag were collected. The Patron user % was obtained by </w:t>
+        <w:t xml:space="preserve"> two tweets on a particular keyword are considered to be active users. Active user rate is determined by diving the number of active users with the number of months for which the tweets for respective hashtag were collected. The Patron user % was obtained by dividing the Active user rate by the reliable user rate, which will state which hashtag is giving maximum information. Red Tide has minimum number of Patron Users % among the four hashtags. Whereas Blue Green Algae has maximum number of Patron User %. </w:t>
       </w:r>
       <w:r>
         <w:lastRenderedPageBreak/>
-        <w:t>dividing the Active user rate by the reliable user rate, which will state which hashtag is giving maximum information. Red Tide has minimum number of Patron Users % among the four hashtags. Whereas Blue Green Algae has maximum number of Patron User %. From this we can infer that for moderate technical terms,</w:t>
+        <w:t>From this we can infer that for moderate technical terms,</w:t>
       </w:r>
       <w:r>
         <w:rPr>
@@ -12298,7 +13486,7 @@
                     <pic:cNvPicPr preferRelativeResize="0"/>
                   </pic:nvPicPr>
                   <pic:blipFill>
-                    <a:blip r:embed="rId25"/>
+                    <a:blip r:embed="rId35"/>
                     <a:srcRect/>
                     <a:stretch>
                       <a:fillRect/>
@@ -12349,7 +13537,7 @@
                     <pic:cNvPicPr preferRelativeResize="0"/>
                   </pic:nvPicPr>
                   <pic:blipFill>
-                    <a:blip r:embed="rId26"/>
+                    <a:blip r:embed="rId36"/>
                     <a:srcRect/>
                     <a:stretch>
                       <a:fillRect/>
@@ -12400,7 +13588,7 @@
                     <pic:cNvPicPr preferRelativeResize="0"/>
                   </pic:nvPicPr>
                   <pic:blipFill>
-                    <a:blip r:embed="rId27"/>
+                    <a:blip r:embed="rId37"/>
                     <a:srcRect/>
                     <a:stretch>
                       <a:fillRect/>
@@ -12451,7 +13639,7 @@
                     <pic:cNvPicPr preferRelativeResize="0"/>
                   </pic:nvPicPr>
                   <pic:blipFill>
-                    <a:blip r:embed="rId28"/>
+                    <a:blip r:embed="rId38"/>
                     <a:srcRect/>
                     <a:stretch>
                       <a:fillRect/>
@@ -12698,7 +13886,7 @@
                     <pic:cNvPicPr preferRelativeResize="0"/>
                   </pic:nvPicPr>
                   <pic:blipFill>
-                    <a:blip r:embed="rId29"/>
+                    <a:blip r:embed="rId39"/>
                     <a:srcRect/>
                     <a:stretch>
                       <a:fillRect/>
@@ -12765,7 +13953,7 @@
                     <pic:cNvPicPr preferRelativeResize="0"/>
                   </pic:nvPicPr>
                   <pic:blipFill>
-                    <a:blip r:embed="rId30"/>
+                    <a:blip r:embed="rId40"/>
                     <a:srcRect/>
                     <a:stretch>
                       <a:fillRect/>
@@ -19371,7 +20559,7 @@
                     <pic:cNvPicPr preferRelativeResize="0"/>
                   </pic:nvPicPr>
                   <pic:blipFill>
-                    <a:blip r:embed="rId31"/>
+                    <a:blip r:embed="rId41"/>
                     <a:srcRect/>
                     <a:stretch>
                       <a:fillRect/>
@@ -19422,7 +20610,7 @@
                     <pic:cNvPicPr preferRelativeResize="0"/>
                   </pic:nvPicPr>
                   <pic:blipFill>
-                    <a:blip r:embed="rId32"/>
+                    <a:blip r:embed="rId42"/>
                     <a:srcRect/>
                     <a:stretch>
                       <a:fillRect/>
@@ -19474,7 +20662,7 @@
                     <pic:cNvPicPr preferRelativeResize="0"/>
                   </pic:nvPicPr>
                   <pic:blipFill>
-                    <a:blip r:embed="rId33"/>
+                    <a:blip r:embed="rId43"/>
                     <a:srcRect/>
                     <a:stretch>
                       <a:fillRect/>
@@ -19554,7 +20742,7 @@
                     <pic:cNvPicPr preferRelativeResize="0"/>
                   </pic:nvPicPr>
                   <pic:blipFill>
-                    <a:blip r:embed="rId34"/>
+                    <a:blip r:embed="rId44"/>
                     <a:srcRect/>
                     <a:stretch>
                       <a:fillRect/>
@@ -19803,7 +20991,7 @@
                     <pic:cNvPicPr preferRelativeResize="0"/>
                   </pic:nvPicPr>
                   <pic:blipFill>
-                    <a:blip r:embed="rId35"/>
+                    <a:blip r:embed="rId45"/>
                     <a:srcRect/>
                     <a:stretch>
                       <a:fillRect/>
@@ -19855,7 +21043,7 @@
                     <pic:cNvPicPr preferRelativeResize="0"/>
                   </pic:nvPicPr>
                   <pic:blipFill>
-                    <a:blip r:embed="rId36"/>
+                    <a:blip r:embed="rId46"/>
                     <a:srcRect/>
                     <a:stretch>
                       <a:fillRect/>
@@ -19906,7 +21094,7 @@
                     <pic:cNvPicPr preferRelativeResize="0"/>
                   </pic:nvPicPr>
                   <pic:blipFill>
-                    <a:blip r:embed="rId37"/>
+                    <a:blip r:embed="rId47"/>
                     <a:srcRect/>
                     <a:stretch>
                       <a:fillRect/>
@@ -20260,7 +21448,7 @@
       <w:r>
         <w:t xml:space="preserve"> </w:t>
       </w:r>
-      <w:hyperlink r:id="rId38" w:history="1">
+      <w:hyperlink r:id="rId48" w:history="1">
         <w:r>
           <w:rPr>
             <w:rStyle w:val="Hyperlink"/>
@@ -20849,7 +22037,7 @@
           <w:u w:val="none"/>
         </w:rPr>
       </w:pPr>
-      <w:hyperlink r:id="rId39" w:history="1">
+      <w:hyperlink r:id="rId49" w:history="1">
         <w:r>
           <w:rPr>
             <w:rStyle w:val="Hyperlink"/>
@@ -20892,7 +22080,7 @@
           <w:szCs w:val="22"/>
         </w:rPr>
       </w:pPr>
-      <w:hyperlink r:id="rId40" w:history="1">
+      <w:hyperlink r:id="rId50" w:history="1">
         <w:r>
           <w:rPr>
             <w:rStyle w:val="Hyperlink"/>
@@ -20947,7 +22135,7 @@
           <w:szCs w:val="22"/>
         </w:rPr>
       </w:pPr>
-      <w:hyperlink r:id="rId41" w:history="1">
+      <w:hyperlink r:id="rId51" w:history="1">
         <w:r>
           <w:rPr>
             <w:rStyle w:val="Hyperlink"/>
@@ -21002,7 +22190,7 @@
           <w:szCs w:val="22"/>
         </w:rPr>
       </w:pPr>
-      <w:hyperlink r:id="rId42" w:history="1">
+      <w:hyperlink r:id="rId52" w:history="1">
         <w:r>
           <w:rPr>
             <w:rStyle w:val="Hyperlink"/>
@@ -21709,7 +22897,7 @@
         </w:rPr>
         <w:t xml:space="preserve">TextBlob: </w:t>
       </w:r>
-      <w:hyperlink r:id="rId43" w:anchor="sentiment-analysis" w:history="1">
+      <w:hyperlink r:id="rId53" w:anchor="sentiment-analysis" w:history="1">
         <w:r>
           <w:rPr>
             <w:rStyle w:val="Hyperlink"/>
@@ -21746,7 +22934,7 @@
           <w:color w:val="auto"/>
         </w:rPr>
       </w:pPr>
-      <w:hyperlink r:id="rId44" w:history="1">
+      <w:hyperlink r:id="rId54" w:history="1">
         <w:r>
           <w:rPr>
             <w:rStyle w:val="Hyperlink"/>
@@ -21897,7 +23085,7 @@
         </w:rPr>
         <w:t xml:space="preserve">K-Mean: </w:t>
       </w:r>
-      <w:hyperlink r:id="rId45" w:history="1">
+      <w:hyperlink r:id="rId55" w:history="1">
         <w:r>
           <w:rPr>
             <w:rStyle w:val="Hyperlink"/>
@@ -21936,7 +23124,7 @@
           <w:color w:val="auto"/>
         </w:rPr>
       </w:pPr>
-      <w:hyperlink r:id="rId46" w:history="1">
+      <w:hyperlink r:id="rId56" w:history="1">
         <w:r>
           <w:rPr>
             <w:rStyle w:val="Hyperlink"/>
@@ -21975,7 +23163,7 @@
           <w:color w:val="auto"/>
         </w:rPr>
       </w:pPr>
-      <w:hyperlink r:id="rId47" w:anchor="module-sklearn.cluster" w:history="1">
+      <w:hyperlink r:id="rId57" w:anchor="module-sklearn.cluster" w:history="1">
         <w:r>
           <w:rPr>
             <w:rStyle w:val="Hyperlink"/>
@@ -22012,7 +23200,7 @@
           <w:color w:val="auto"/>
         </w:rPr>
       </w:pPr>
-      <w:hyperlink r:id="rId48" w:history="1">
+      <w:hyperlink r:id="rId58" w:history="1">
         <w:r>
           <w:rPr>
             <w:rStyle w:val="Hyperlink"/>
@@ -22051,7 +23239,7 @@
           <w:color w:val="auto"/>
         </w:rPr>
       </w:pPr>
-      <w:hyperlink r:id="rId49" w:history="1">
+      <w:hyperlink r:id="rId59" w:history="1">
         <w:r>
           <w:rPr>
             <w:rStyle w:val="Hyperlink"/>
@@ -22090,7 +23278,7 @@
           <w:color w:val="auto"/>
         </w:rPr>
       </w:pPr>
-      <w:hyperlink r:id="rId50" w:history="1">
+      <w:hyperlink r:id="rId60" w:history="1">
         <w:r>
           <w:rPr>
             <w:rStyle w:val="Hyperlink"/>
@@ -22127,7 +23315,7 @@
           <w:color w:val="auto"/>
         </w:rPr>
       </w:pPr>
-      <w:hyperlink r:id="rId51" w:history="1">
+      <w:hyperlink r:id="rId61" w:history="1">
         <w:r>
           <w:rPr>
             <w:rStyle w:val="Hyperlink"/>
@@ -22164,6 +23352,43 @@
           <w:color w:val="auto"/>
         </w:rPr>
       </w:pPr>
+      <w:hyperlink r:id="rId62" w:history="1">
+        <w:r>
+          <w:rPr>
+            <w:rStyle w:val="Hyperlink"/>
+          </w:rPr>
+          <w:t>https://gephi.org/</w:t>
+        </w:r>
+      </w:hyperlink>
+    </w:p>
+    <w:p>
+      <w:pPr>
+        <w:spacing w:line="240" w:lineRule="auto"/>
+        <w:rPr>
+          <w:color w:val="auto"/>
+        </w:rPr>
+      </w:pPr>
+    </w:p>
+    <w:p>
+      <w:pPr>
+        <w:spacing w:line="240" w:lineRule="auto"/>
+        <w:rPr>
+          <w:color w:val="auto"/>
+        </w:rPr>
+      </w:pPr>
+    </w:p>
+    <w:p>
+      <w:pPr>
+        <w:pStyle w:val="ListParagraph"/>
+        <w:numPr>
+          <w:ilvl w:val="0"/>
+          <w:numId w:val="11"/>
+        </w:numPr>
+        <w:spacing w:line="240" w:lineRule="auto"/>
+        <w:rPr>
+          <w:color w:val="auto"/>
+        </w:rPr>
+      </w:pPr>
     </w:p>
     <w:p>
       <w:pPr>
@@ -22285,8 +23510,8 @@
     </w:p>
     <w:p/>
     <w:sectPr>
-      <w:headerReference w:type="default" r:id="rId52"/>
-      <w:footerReference w:type="default" r:id="rId53"/>
+      <w:headerReference w:type="default" r:id="rId63"/>
+      <w:footerReference w:type="default" r:id="rId64"/>
       <w:pgSz w:w="12240" w:h="15840"/>
       <w:pgMar w:top="1440" w:right="1440" w:bottom="1440" w:left="2160" w:header="720" w:footer="720" w:gutter="0"/>
       <w:pgNumType w:start="1"/>
@@ -22345,7 +23570,7 @@
       <w:rPr>
         <w:noProof/>
       </w:rPr>
-      <w:t>36</w:t>
+      <w:t>42</w:t>
     </w:r>
     <w:r>
       <w:fldChar w:fldCharType="end"/>
@@ -22827,6 +24052,95 @@
     </w:lvl>
   </w:abstractNum>
   <w:abstractNum w:abstractNumId="4">
+    <w:nsid w:val="2581060A"/>
+    <w:multiLevelType w:val="hybridMultilevel"/>
+    <w:tmpl w:val="85AEF076"/>
+    <w:lvl w:ilvl="0" w:tplc="0409000F">
+      <w:start w:val="1"/>
+      <w:numFmt w:val="decimal"/>
+      <w:lvlText w:val="%1."/>
+      <w:lvlJc w:val="left"/>
+      <w:pPr>
+        <w:ind w:left="720" w:hanging="360"/>
+      </w:pPr>
+      <w:rPr>
+        <w:rFonts w:hint="default"/>
+      </w:rPr>
+    </w:lvl>
+    <w:lvl w:ilvl="1" w:tplc="04090019" w:tentative="1">
+      <w:start w:val="1"/>
+      <w:numFmt w:val="lowerLetter"/>
+      <w:lvlText w:val="%2."/>
+      <w:lvlJc w:val="left"/>
+      <w:pPr>
+        <w:ind w:left="1440" w:hanging="360"/>
+      </w:pPr>
+    </w:lvl>
+    <w:lvl w:ilvl="2" w:tplc="0409001B" w:tentative="1">
+      <w:start w:val="1"/>
+      <w:numFmt w:val="lowerRoman"/>
+      <w:lvlText w:val="%3."/>
+      <w:lvlJc w:val="right"/>
+      <w:pPr>
+        <w:ind w:left="2160" w:hanging="180"/>
+      </w:pPr>
+    </w:lvl>
+    <w:lvl w:ilvl="3" w:tplc="0409000F" w:tentative="1">
+      <w:start w:val="1"/>
+      <w:numFmt w:val="decimal"/>
+      <w:lvlText w:val="%4."/>
+      <w:lvlJc w:val="left"/>
+      <w:pPr>
+        <w:ind w:left="2880" w:hanging="360"/>
+      </w:pPr>
+    </w:lvl>
+    <w:lvl w:ilvl="4" w:tplc="04090019" w:tentative="1">
+      <w:start w:val="1"/>
+      <w:numFmt w:val="lowerLetter"/>
+      <w:lvlText w:val="%5."/>
+      <w:lvlJc w:val="left"/>
+      <w:pPr>
+        <w:ind w:left="3600" w:hanging="360"/>
+      </w:pPr>
+    </w:lvl>
+    <w:lvl w:ilvl="5" w:tplc="0409001B" w:tentative="1">
+      <w:start w:val="1"/>
+      <w:numFmt w:val="lowerRoman"/>
+      <w:lvlText w:val="%6."/>
+      <w:lvlJc w:val="right"/>
+      <w:pPr>
+        <w:ind w:left="4320" w:hanging="180"/>
+      </w:pPr>
+    </w:lvl>
+    <w:lvl w:ilvl="6" w:tplc="0409000F" w:tentative="1">
+      <w:start w:val="1"/>
+      <w:numFmt w:val="decimal"/>
+      <w:lvlText w:val="%7."/>
+      <w:lvlJc w:val="left"/>
+      <w:pPr>
+        <w:ind w:left="5040" w:hanging="360"/>
+      </w:pPr>
+    </w:lvl>
+    <w:lvl w:ilvl="7" w:tplc="04090019" w:tentative="1">
+      <w:start w:val="1"/>
+      <w:numFmt w:val="lowerLetter"/>
+      <w:lvlText w:val="%8."/>
+      <w:lvlJc w:val="left"/>
+      <w:pPr>
+        <w:ind w:left="5760" w:hanging="360"/>
+      </w:pPr>
+    </w:lvl>
+    <w:lvl w:ilvl="8" w:tplc="0409001B" w:tentative="1">
+      <w:start w:val="1"/>
+      <w:numFmt w:val="lowerRoman"/>
+      <w:lvlText w:val="%9."/>
+      <w:lvlJc w:val="right"/>
+      <w:pPr>
+        <w:ind w:left="6480" w:hanging="180"/>
+      </w:pPr>
+    </w:lvl>
+  </w:abstractNum>
+  <w:abstractNum w:abstractNumId="5">
     <w:nsid w:val="2E831D66"/>
     <w:multiLevelType w:val="multilevel"/>
     <w:tmpl w:val="EF7895AC"/>
@@ -22939,7 +24253,7 @@
       </w:pPr>
     </w:lvl>
   </w:abstractNum>
-  <w:abstractNum w:abstractNumId="5">
+  <w:abstractNum w:abstractNumId="6">
     <w:nsid w:val="2F4642EF"/>
     <w:multiLevelType w:val="multilevel"/>
     <w:tmpl w:val="05608BC6"/>
@@ -23088,7 +24402,7 @@
       </w:rPr>
     </w:lvl>
   </w:abstractNum>
-  <w:abstractNum w:abstractNumId="6">
+  <w:abstractNum w:abstractNumId="7">
     <w:nsid w:val="30112B73"/>
     <w:multiLevelType w:val="multilevel"/>
     <w:tmpl w:val="16A647A6"/>
@@ -23201,7 +24515,7 @@
       </w:rPr>
     </w:lvl>
   </w:abstractNum>
-  <w:abstractNum w:abstractNumId="7">
+  <w:abstractNum w:abstractNumId="8">
     <w:nsid w:val="335208D7"/>
     <w:multiLevelType w:val="multilevel"/>
     <w:tmpl w:val="BD645FBC"/>
@@ -23314,7 +24628,7 @@
       </w:pPr>
     </w:lvl>
   </w:abstractNum>
-  <w:abstractNum w:abstractNumId="8">
+  <w:abstractNum w:abstractNumId="9">
     <w:nsid w:val="40E26E26"/>
     <w:multiLevelType w:val="multilevel"/>
     <w:tmpl w:val="021C6DE8"/>
@@ -23427,7 +24741,7 @@
       </w:pPr>
     </w:lvl>
   </w:abstractNum>
-  <w:abstractNum w:abstractNumId="9">
+  <w:abstractNum w:abstractNumId="10">
     <w:nsid w:val="41C8635E"/>
     <w:multiLevelType w:val="multilevel"/>
     <w:tmpl w:val="BA689ADC"/>
@@ -23513,7 +24827,7 @@
       </w:pPr>
     </w:lvl>
   </w:abstractNum>
-  <w:abstractNum w:abstractNumId="10">
+  <w:abstractNum w:abstractNumId="11">
     <w:nsid w:val="4F0B2C5F"/>
     <w:multiLevelType w:val="hybridMultilevel"/>
     <w:tmpl w:val="5BF67CB4"/>
@@ -23602,7 +24916,7 @@
       </w:pPr>
     </w:lvl>
   </w:abstractNum>
-  <w:abstractNum w:abstractNumId="11">
+  <w:abstractNum w:abstractNumId="12">
     <w:nsid w:val="509703D6"/>
     <w:multiLevelType w:val="multilevel"/>
     <w:tmpl w:val="905C7EAA"/>
@@ -23715,7 +25029,7 @@
       </w:pPr>
     </w:lvl>
   </w:abstractNum>
-  <w:abstractNum w:abstractNumId="12">
+  <w:abstractNum w:abstractNumId="13">
     <w:nsid w:val="57F17C1D"/>
     <w:multiLevelType w:val="multilevel"/>
     <w:tmpl w:val="4B60FC80"/>
@@ -23828,7 +25142,7 @@
       </w:pPr>
     </w:lvl>
   </w:abstractNum>
-  <w:abstractNum w:abstractNumId="13">
+  <w:abstractNum w:abstractNumId="14">
     <w:nsid w:val="60641EE2"/>
     <w:multiLevelType w:val="multilevel"/>
     <w:tmpl w:val="03ECF242"/>
@@ -23917,7 +25231,7 @@
       </w:pPr>
     </w:lvl>
   </w:abstractNum>
-  <w:abstractNum w:abstractNumId="14">
+  <w:abstractNum w:abstractNumId="15">
     <w:nsid w:val="65163CB7"/>
     <w:multiLevelType w:val="hybridMultilevel"/>
     <w:tmpl w:val="76FAF2BA"/>
@@ -24006,7 +25320,7 @@
       </w:pPr>
     </w:lvl>
   </w:abstractNum>
-  <w:abstractNum w:abstractNumId="15">
+  <w:abstractNum w:abstractNumId="16">
     <w:nsid w:val="6D482842"/>
     <w:multiLevelType w:val="hybridMultilevel"/>
     <w:tmpl w:val="49F002FA"/>
@@ -24119,7 +25433,7 @@
       </w:rPr>
     </w:lvl>
   </w:abstractNum>
-  <w:abstractNum w:abstractNumId="16">
+  <w:abstractNum w:abstractNumId="17">
     <w:nsid w:val="727A0552"/>
     <w:multiLevelType w:val="multilevel"/>
     <w:tmpl w:val="98104B78"/>
@@ -24205,7 +25519,7 @@
       </w:pPr>
     </w:lvl>
   </w:abstractNum>
-  <w:abstractNum w:abstractNumId="17">
+  <w:abstractNum w:abstractNumId="18">
     <w:nsid w:val="756E4185"/>
     <w:multiLevelType w:val="hybridMultilevel"/>
     <w:tmpl w:val="B61A937E"/>
@@ -24294,7 +25608,7 @@
       </w:pPr>
     </w:lvl>
   </w:abstractNum>
-  <w:abstractNum w:abstractNumId="18">
+  <w:abstractNum w:abstractNumId="19">
     <w:nsid w:val="7679430B"/>
     <w:multiLevelType w:val="hybridMultilevel"/>
     <w:tmpl w:val="813EC610"/>
@@ -24383,7 +25697,7 @@
       </w:pPr>
     </w:lvl>
   </w:abstractNum>
-  <w:abstractNum w:abstractNumId="19">
+  <w:abstractNum w:abstractNumId="20">
     <w:nsid w:val="76D50CB3"/>
     <w:multiLevelType w:val="multilevel"/>
     <w:tmpl w:val="AAEA47AA"/>
@@ -24496,7 +25810,7 @@
       </w:pPr>
     </w:lvl>
   </w:abstractNum>
-  <w:abstractNum w:abstractNumId="20">
+  <w:abstractNum w:abstractNumId="21">
     <w:nsid w:val="7B733466"/>
     <w:multiLevelType w:val="multilevel"/>
     <w:tmpl w:val="BE622F7C"/>
@@ -24585,7 +25899,7 @@
       </w:pPr>
     </w:lvl>
   </w:abstractNum>
-  <w:abstractNum w:abstractNumId="21">
+  <w:abstractNum w:abstractNumId="22">
     <w:nsid w:val="7E624E2E"/>
     <w:multiLevelType w:val="multilevel"/>
     <w:tmpl w:val="E0DC0B82"/>
@@ -24672,34 +25986,34 @@
     </w:lvl>
   </w:abstractNum>
   <w:num w:numId="1">
-    <w:abstractNumId w:val="16"/>
+    <w:abstractNumId w:val="17"/>
   </w:num>
   <w:num w:numId="2">
-    <w:abstractNumId w:val="13"/>
+    <w:abstractNumId w:val="14"/>
   </w:num>
   <w:num w:numId="3">
-    <w:abstractNumId w:val="9"/>
+    <w:abstractNumId w:val="10"/>
   </w:num>
   <w:num w:numId="4">
-    <w:abstractNumId w:val="6"/>
+    <w:abstractNumId w:val="7"/>
   </w:num>
   <w:num w:numId="5">
     <w:abstractNumId w:val="0"/>
   </w:num>
   <w:num w:numId="6">
+    <w:abstractNumId w:val="22"/>
+  </w:num>
+  <w:num w:numId="7">
     <w:abstractNumId w:val="21"/>
   </w:num>
-  <w:num w:numId="7">
-    <w:abstractNumId w:val="20"/>
-  </w:num>
   <w:num w:numId="8">
-    <w:abstractNumId w:val="12"/>
+    <w:abstractNumId w:val="13"/>
   </w:num>
   <w:num w:numId="9">
-    <w:abstractNumId w:val="5"/>
+    <w:abstractNumId w:val="6"/>
   </w:num>
   <w:num w:numId="10">
-    <w:abstractNumId w:val="15"/>
+    <w:abstractNumId w:val="16"/>
   </w:num>
   <w:num w:numId="11">
     <w:abstractNumId w:val="2"/>
@@ -24708,34 +26022,37 @@
     <w:abstractNumId w:val="1"/>
   </w:num>
   <w:num w:numId="13">
-    <w:abstractNumId w:val="14"/>
+    <w:abstractNumId w:val="15"/>
   </w:num>
   <w:num w:numId="14">
     <w:abstractNumId w:val="3"/>
   </w:num>
   <w:num w:numId="15">
+    <w:abstractNumId w:val="9"/>
+  </w:num>
+  <w:num w:numId="16">
+    <w:abstractNumId w:val="5"/>
+  </w:num>
+  <w:num w:numId="17">
+    <w:abstractNumId w:val="11"/>
+  </w:num>
+  <w:num w:numId="18">
+    <w:abstractNumId w:val="20"/>
+  </w:num>
+  <w:num w:numId="19">
+    <w:abstractNumId w:val="18"/>
+  </w:num>
+  <w:num w:numId="20">
+    <w:abstractNumId w:val="19"/>
+  </w:num>
+  <w:num w:numId="21">
     <w:abstractNumId w:val="8"/>
   </w:num>
-  <w:num w:numId="16">
+  <w:num w:numId="22">
+    <w:abstractNumId w:val="12"/>
+  </w:num>
+  <w:num w:numId="23">
     <w:abstractNumId w:val="4"/>
-  </w:num>
-  <w:num w:numId="17">
-    <w:abstractNumId w:val="10"/>
-  </w:num>
-  <w:num w:numId="18">
-    <w:abstractNumId w:val="19"/>
-  </w:num>
-  <w:num w:numId="19">
-    <w:abstractNumId w:val="17"/>
-  </w:num>
-  <w:num w:numId="20">
-    <w:abstractNumId w:val="18"/>
-  </w:num>
-  <w:num w:numId="21">
-    <w:abstractNumId w:val="7"/>
-  </w:num>
-  <w:num w:numId="22">
-    <w:abstractNumId w:val="11"/>
   </w:num>
 </w:numbering>
 </file>
@@ -25660,6 +26977,16 @@
     <w:basedOn w:val="Normal"/>
     <w:rsid w:val="00755816"/>
   </w:style>
+  <w:style w:type="character" w:styleId="PlaceholderText">
+    <w:name w:val="Placeholder Text"/>
+    <w:basedOn w:val="DefaultParagraphFont"/>
+    <w:uiPriority w:val="99"/>
+    <w:semiHidden/>
+    <w:rsid w:val="00D45CE8"/>
+    <w:rPr>
+      <w:color w:val="808080"/>
+    </w:rPr>
+  </w:style>
 </w:styles>
 </file>
 
@@ -25929,7 +27256,7 @@
 </file>
 
 <file path=customXml/itemProps1.xml><?xml version="1.0" encoding="utf-8"?>
-<ds:datastoreItem xmlns:ds="http://schemas.openxmlformats.org/officeDocument/2006/customXml" ds:itemID="{3942CBE3-2B9D-7042-BF83-C0EA5F9705E4}">
+<ds:datastoreItem xmlns:ds="http://schemas.openxmlformats.org/officeDocument/2006/customXml" ds:itemID="{6CFB1426-D047-F54D-85EB-AB4F4ACD6EB0}">
   <ds:schemaRefs>
     <ds:schemaRef ds:uri="http://schemas.openxmlformats.org/officeDocument/2006/bibliography"/>
   </ds:schemaRefs>

</xml_diff>